<commit_message>
puntjes op de i: #12
update_datum toegevoegd
inp_fields geupdatet
</commit_message>
<xml_diff>
--- a/doc/HandleidingGeoDynGem.docx
+++ b/doc/HandleidingGeoDynGem.docx
@@ -12,7 +12,7 @@
         </w:rPr>
       </w:pPr>
       <w:bookmarkStart w:id="0" w:name="_Toc513288593"/>
-      <w:bookmarkStart w:id="1" w:name="_Toc513290058"/>
+      <w:bookmarkStart w:id="1" w:name="_Toc513536974"/>
       <w:r>
         <w:rPr>
           <w:noProof/>
@@ -213,6 +213,7 @@
       <w:bookmarkEnd w:id="0"/>
       <w:bookmarkEnd w:id="1"/>
     </w:p>
+    <w:bookmarkStart w:id="2" w:name="_Toc513536975"/>
     <w:p>
       <w:pPr>
         <w:pStyle w:val="Kop1"/>
@@ -1022,6 +1023,7 @@
           </mc:Fallback>
         </mc:AlternateContent>
       </w:r>
+      <w:bookmarkEnd w:id="2"/>
       <w:r>
         <w:rPr>
           <w:noProof/>
@@ -1384,8 +1386,8 @@
         </w:rPr>
         <w:drawing>
           <wp:inline distT="0" distB="0" distL="0" distR="0">
-            <wp:extent cx="5729386" cy="5486400"/>
-            <wp:effectExtent l="0" t="0" r="5080" b="0"/>
+            <wp:extent cx="5729387" cy="4722126"/>
+            <wp:effectExtent l="0" t="0" r="5080" b="2540"/>
             <wp:docPr id="26" name="Afbeelding 26" descr="cid:image001.png@01D3E46F.9BAEBFE0"/>
             <wp:cNvGraphicFramePr>
               <a:graphicFrameLocks xmlns:a="http://schemas.openxmlformats.org/drawingml/2006/main" noChangeAspect="1"/>
@@ -1407,13 +1409,13 @@
                         </a:ext>
                       </a:extLst>
                     </a:blip>
-                    <a:srcRect l="1558" r="2804"/>
+                    <a:srcRect l="1558" r="2804" b="13930"/>
                     <a:stretch/>
                   </pic:blipFill>
                   <pic:spPr bwMode="auto">
                     <a:xfrm>
                       <a:off x="0" y="0"/>
-                      <a:ext cx="5741517" cy="5498016"/>
+                      <a:ext cx="5741517" cy="4732124"/>
                     </a:xfrm>
                     <a:prstGeom prst="rect">
                       <a:avLst/>
@@ -1487,7 +1489,7 @@
             <w:rPr>
               <w:rFonts w:eastAsiaTheme="minorEastAsia"/>
               <w:noProof/>
-              <w:lang w:val="en-GB" w:eastAsia="en-GB"/>
+              <w:lang w:eastAsia="nl-NL"/>
             </w:rPr>
           </w:pPr>
           <w:r>
@@ -1508,7 +1510,117 @@
             </w:rPr>
             <w:fldChar w:fldCharType="separate"/>
           </w:r>
-          <w:hyperlink w:anchor="_Toc513290058" w:history="1">
+          <w:bookmarkStart w:id="3" w:name="_GoBack"/>
+          <w:bookmarkEnd w:id="3"/>
+          <w:r>
+            <w:rPr>
+              <w:rStyle w:val="Hyperlink"/>
+              <w:noProof/>
+            </w:rPr>
+            <w:fldChar w:fldCharType="begin"/>
+          </w:r>
+          <w:r>
+            <w:rPr>
+              <w:rStyle w:val="Hyperlink"/>
+              <w:noProof/>
+            </w:rPr>
+            <w:instrText xml:space="preserve"> </w:instrText>
+          </w:r>
+          <w:r>
+            <w:rPr>
+              <w:noProof/>
+            </w:rPr>
+            <w:instrText>HYPERLINK \l "_Toc513536974"</w:instrText>
+          </w:r>
+          <w:r>
+            <w:rPr>
+              <w:rStyle w:val="Hyperlink"/>
+              <w:noProof/>
+            </w:rPr>
+            <w:instrText xml:space="preserve"> </w:instrText>
+          </w:r>
+          <w:r>
+            <w:rPr>
+              <w:rStyle w:val="Hyperlink"/>
+              <w:noProof/>
+            </w:rPr>
+          </w:r>
+          <w:r>
+            <w:rPr>
+              <w:rStyle w:val="Hyperlink"/>
+              <w:noProof/>
+            </w:rPr>
+            <w:fldChar w:fldCharType="separate"/>
+          </w:r>
+          <w:r>
+            <w:rPr>
+              <w:noProof/>
+              <w:webHidden/>
+            </w:rPr>
+            <w:tab/>
+          </w:r>
+          <w:r>
+            <w:rPr>
+              <w:noProof/>
+              <w:webHidden/>
+            </w:rPr>
+            <w:fldChar w:fldCharType="begin"/>
+          </w:r>
+          <w:r>
+            <w:rPr>
+              <w:noProof/>
+              <w:webHidden/>
+            </w:rPr>
+            <w:instrText xml:space="preserve"> PAGEREF _Toc513536974 \h </w:instrText>
+          </w:r>
+          <w:r>
+            <w:rPr>
+              <w:noProof/>
+              <w:webHidden/>
+            </w:rPr>
+          </w:r>
+          <w:r>
+            <w:rPr>
+              <w:noProof/>
+              <w:webHidden/>
+            </w:rPr>
+            <w:fldChar w:fldCharType="separate"/>
+          </w:r>
+          <w:r>
+            <w:rPr>
+              <w:noProof/>
+              <w:webHidden/>
+            </w:rPr>
+            <w:t>1</w:t>
+          </w:r>
+          <w:r>
+            <w:rPr>
+              <w:noProof/>
+              <w:webHidden/>
+            </w:rPr>
+            <w:fldChar w:fldCharType="end"/>
+          </w:r>
+          <w:r>
+            <w:rPr>
+              <w:rStyle w:val="Hyperlink"/>
+              <w:noProof/>
+            </w:rPr>
+            <w:fldChar w:fldCharType="end"/>
+          </w:r>
+        </w:p>
+        <w:p>
+          <w:pPr>
+            <w:pStyle w:val="Inhopg1"/>
+            <w:tabs>
+              <w:tab w:val="right" w:leader="dot" w:pos="9062"/>
+            </w:tabs>
+            <w:rPr>
+              <w:rFonts w:eastAsiaTheme="minorEastAsia"/>
+              <w:noProof/>
+              <w:lang w:eastAsia="nl-NL"/>
+            </w:rPr>
+          </w:pPr>
+          <w:hyperlink w:anchor="_Toc513536975" w:history="1">
             <w:r>
               <w:rPr>
                 <w:noProof/>
@@ -1528,7 +1640,7 @@
                 <w:noProof/>
                 <w:webHidden/>
               </w:rPr>
-              <w:instrText xml:space="preserve"> PAGEREF _Toc513290058 \h </w:instrText>
+              <w:instrText xml:space="preserve"> PAGEREF _Toc513536975 \h </w:instrText>
             </w:r>
             <w:r>
               <w:rPr>
@@ -1568,10 +1680,10 @@
             <w:rPr>
               <w:rFonts w:eastAsiaTheme="minorEastAsia"/>
               <w:noProof/>
-              <w:lang w:val="en-GB" w:eastAsia="en-GB"/>
+              <w:lang w:eastAsia="nl-NL"/>
             </w:rPr>
           </w:pPr>
-          <w:hyperlink w:anchor="_Toc513290059" w:history="1">
+          <w:hyperlink w:anchor="_Toc513536976" w:history="1">
             <w:r>
               <w:rPr>
                 <w:rStyle w:val="Hyperlink"/>
@@ -1599,7 +1711,7 @@
                 <w:noProof/>
                 <w:webHidden/>
               </w:rPr>
-              <w:instrText xml:space="preserve"> PAGEREF _Toc513290059 \h </w:instrText>
+              <w:instrText xml:space="preserve"> PAGEREF _Toc513536976 \h </w:instrText>
             </w:r>
             <w:r>
               <w:rPr>
@@ -1639,35 +1751,17 @@
             <w:rPr>
               <w:rFonts w:eastAsiaTheme="minorEastAsia"/>
               <w:noProof/>
-              <w:lang w:val="en-GB" w:eastAsia="en-GB"/>
+              <w:lang w:eastAsia="nl-NL"/>
             </w:rPr>
           </w:pPr>
-          <w:hyperlink w:anchor="_Toc513290060" w:history="1">
+          <w:hyperlink w:anchor="_Toc513536977" w:history="1">
             <w:r>
               <w:rPr>
                 <w:rStyle w:val="Hyperlink"/>
                 <w:rFonts w:cstheme="minorHAnsi"/>
                 <w:noProof/>
               </w:rPr>
-              <w:t xml:space="preserve">Installatie van GeoDyn </w:t>
-            </w:r>
-            <w:bookmarkStart w:id="2" w:name="_GoBack"/>
-            <w:r>
-              <w:rPr>
-                <w:rStyle w:val="Hyperlink"/>
-                <w:rFonts w:cstheme="minorHAnsi"/>
-                <w:noProof/>
-              </w:rPr>
-              <w:t>plug-in</w:t>
-            </w:r>
-            <w:bookmarkEnd w:id="2"/>
-            <w:r>
-              <w:rPr>
-                <w:rStyle w:val="Hyperlink"/>
-                <w:rFonts w:cstheme="minorHAnsi"/>
-                <w:noProof/>
-              </w:rPr>
-              <w:t xml:space="preserve"> in 7 stappen.</w:t>
+              <w:t>Installatie van GeoDyn plug-in in 7 stappen.</w:t>
             </w:r>
             <w:r>
               <w:rPr>
@@ -1688,7 +1782,7 @@
                 <w:noProof/>
                 <w:webHidden/>
               </w:rPr>
-              <w:instrText xml:space="preserve"> PAGEREF _Toc513290060 \h </w:instrText>
+              <w:instrText xml:space="preserve"> PAGEREF _Toc513536977 \h </w:instrText>
             </w:r>
             <w:r>
               <w:rPr>
@@ -1728,33 +1822,17 @@
             <w:rPr>
               <w:rFonts w:eastAsiaTheme="minorEastAsia"/>
               <w:noProof/>
-              <w:lang w:val="en-GB" w:eastAsia="en-GB"/>
+              <w:lang w:eastAsia="nl-NL"/>
             </w:rPr>
           </w:pPr>
-          <w:hyperlink w:anchor="_Toc513290061" w:history="1">
+          <w:hyperlink w:anchor="_Toc513536978" w:history="1">
             <w:r>
               <w:rPr>
                 <w:rStyle w:val="Hyperlink"/>
                 <w:rFonts w:cstheme="minorHAnsi"/>
                 <w:noProof/>
               </w:rPr>
-              <w:t xml:space="preserve">Stap 1.) Start QGIS (v2.x) en open </w:t>
-            </w:r>
-            <w:r>
-              <w:rPr>
-                <w:rStyle w:val="Hyperlink"/>
-                <w:rFonts w:cstheme="minorHAnsi"/>
-                <w:noProof/>
-              </w:rPr>
-              <w:t>Plug-in</w:t>
-            </w:r>
-            <w:r>
-              <w:rPr>
-                <w:rStyle w:val="Hyperlink"/>
-                <w:rFonts w:cstheme="minorHAnsi"/>
-                <w:noProof/>
-              </w:rPr>
-              <w:t>s via het hoofdmenu</w:t>
+              <w:t>Stap 1.) Start QGIS (v2.x) en open Plug-ins via het hoofdmenu</w:t>
             </w:r>
             <w:r>
               <w:rPr>
@@ -1775,7 +1853,7 @@
                 <w:noProof/>
                 <w:webHidden/>
               </w:rPr>
-              <w:instrText xml:space="preserve"> PAGEREF _Toc513290061 \h </w:instrText>
+              <w:instrText xml:space="preserve"> PAGEREF _Toc513536978 \h </w:instrText>
             </w:r>
             <w:r>
               <w:rPr>
@@ -1815,33 +1893,17 @@
             <w:rPr>
               <w:rFonts w:eastAsiaTheme="minorEastAsia"/>
               <w:noProof/>
-              <w:lang w:val="en-GB" w:eastAsia="en-GB"/>
+              <w:lang w:eastAsia="nl-NL"/>
             </w:rPr>
           </w:pPr>
-          <w:hyperlink w:anchor="_Toc513290062" w:history="1">
+          <w:hyperlink w:anchor="_Toc513536979" w:history="1">
             <w:r>
               <w:rPr>
                 <w:rStyle w:val="Hyperlink"/>
                 <w:rFonts w:cstheme="minorHAnsi"/>
                 <w:noProof/>
               </w:rPr>
-              <w:t xml:space="preserve">Stap 2.) Ga naar settings en kruis aan “Show also experimental </w:t>
-            </w:r>
-            <w:r>
-              <w:rPr>
-                <w:rStyle w:val="Hyperlink"/>
-                <w:rFonts w:cstheme="minorHAnsi"/>
-                <w:noProof/>
-              </w:rPr>
-              <w:t>plug-in</w:t>
-            </w:r>
-            <w:r>
-              <w:rPr>
-                <w:rStyle w:val="Hyperlink"/>
-                <w:rFonts w:cstheme="minorHAnsi"/>
-                <w:noProof/>
-              </w:rPr>
-              <w:t>s”</w:t>
+              <w:t>Stap 2.) Ga naar settings en kruis aan “Show also experimental plug-ins”</w:t>
             </w:r>
             <w:r>
               <w:rPr>
@@ -1862,7 +1924,7 @@
                 <w:noProof/>
                 <w:webHidden/>
               </w:rPr>
-              <w:instrText xml:space="preserve"> PAGEREF _Toc513290062 \h </w:instrText>
+              <w:instrText xml:space="preserve"> PAGEREF _Toc513536979 \h </w:instrText>
             </w:r>
             <w:r>
               <w:rPr>
@@ -1902,10 +1964,10 @@
             <w:rPr>
               <w:rFonts w:eastAsiaTheme="minorEastAsia"/>
               <w:noProof/>
-              <w:lang w:val="en-GB" w:eastAsia="en-GB"/>
+              <w:lang w:eastAsia="nl-NL"/>
             </w:rPr>
           </w:pPr>
-          <w:hyperlink w:anchor="_Toc513290063" w:history="1">
+          <w:hyperlink w:anchor="_Toc513536980" w:history="1">
             <w:r>
               <w:rPr>
                 <w:rStyle w:val="Hyperlink"/>
@@ -1933,7 +1995,7 @@
                 <w:noProof/>
                 <w:webHidden/>
               </w:rPr>
-              <w:instrText xml:space="preserve"> PAGEREF _Toc513290063 \h </w:instrText>
+              <w:instrText xml:space="preserve"> PAGEREF _Toc513536980 \h </w:instrText>
             </w:r>
             <w:r>
               <w:rPr>
@@ -1973,33 +2035,17 @@
             <w:rPr>
               <w:rFonts w:eastAsiaTheme="minorEastAsia"/>
               <w:noProof/>
-              <w:lang w:val="en-GB" w:eastAsia="en-GB"/>
+              <w:lang w:eastAsia="nl-NL"/>
             </w:rPr>
           </w:pPr>
-          <w:hyperlink w:anchor="_Toc513290064" w:history="1">
+          <w:hyperlink w:anchor="_Toc513536981" w:history="1">
             <w:r>
               <w:rPr>
                 <w:rStyle w:val="Hyperlink"/>
                 <w:rFonts w:cstheme="minorHAnsi"/>
                 <w:noProof/>
               </w:rPr>
-              <w:t xml:space="preserve">Stap 4.) Installeer de </w:t>
-            </w:r>
-            <w:r>
-              <w:rPr>
-                <w:rStyle w:val="Hyperlink"/>
-                <w:rFonts w:cstheme="minorHAnsi"/>
-                <w:noProof/>
-              </w:rPr>
-              <w:t>plug-in</w:t>
-            </w:r>
-            <w:r>
-              <w:rPr>
-                <w:rStyle w:val="Hyperlink"/>
-                <w:rFonts w:cstheme="minorHAnsi"/>
-                <w:noProof/>
-              </w:rPr>
-              <w:t xml:space="preserve"> “GeoDyn gemeente” en klik op de link homepage of code repository.</w:t>
+              <w:t>Stap 4.) Installeer de plug-in “GeoDyn gemeente” en klik op de link homepage of code repository.</w:t>
             </w:r>
             <w:r>
               <w:rPr>
@@ -2020,7 +2066,7 @@
                 <w:noProof/>
                 <w:webHidden/>
               </w:rPr>
-              <w:instrText xml:space="preserve"> PAGEREF _Toc513290064 \h </w:instrText>
+              <w:instrText xml:space="preserve"> PAGEREF _Toc513536981 \h </w:instrText>
             </w:r>
             <w:r>
               <w:rPr>
@@ -2060,10 +2106,10 @@
             <w:rPr>
               <w:rFonts w:eastAsiaTheme="minorEastAsia"/>
               <w:noProof/>
-              <w:lang w:val="en-GB" w:eastAsia="en-GB"/>
+              <w:lang w:eastAsia="nl-NL"/>
             </w:rPr>
           </w:pPr>
-          <w:hyperlink w:anchor="_Toc513290065" w:history="1">
+          <w:hyperlink w:anchor="_Toc513536982" w:history="1">
             <w:r>
               <w:rPr>
                 <w:rStyle w:val="Hyperlink"/>
@@ -2091,7 +2137,7 @@
                 <w:noProof/>
                 <w:webHidden/>
               </w:rPr>
-              <w:instrText xml:space="preserve"> PAGEREF _Toc513290065 \h </w:instrText>
+              <w:instrText xml:space="preserve"> PAGEREF _Toc513536982 \h </w:instrText>
             </w:r>
             <w:r>
               <w:rPr>
@@ -2131,33 +2177,17 @@
             <w:rPr>
               <w:rFonts w:eastAsiaTheme="minorEastAsia"/>
               <w:noProof/>
-              <w:lang w:val="en-GB" w:eastAsia="en-GB"/>
+              <w:lang w:eastAsia="nl-NL"/>
             </w:rPr>
           </w:pPr>
-          <w:hyperlink w:anchor="_Toc513290066" w:history="1">
+          <w:hyperlink w:anchor="_Toc513536983" w:history="1">
             <w:r>
               <w:rPr>
                 <w:rStyle w:val="Hyperlink"/>
                 <w:rFonts w:cstheme="minorHAnsi"/>
                 <w:noProof/>
               </w:rPr>
-              <w:t xml:space="preserve">Stap 6.) Open de </w:t>
-            </w:r>
-            <w:r>
-              <w:rPr>
-                <w:rStyle w:val="Hyperlink"/>
-                <w:rFonts w:cstheme="minorHAnsi"/>
-                <w:noProof/>
-              </w:rPr>
-              <w:t>plug-in</w:t>
-            </w:r>
-            <w:r>
-              <w:rPr>
-                <w:rStyle w:val="Hyperlink"/>
-                <w:rFonts w:cstheme="minorHAnsi"/>
-                <w:noProof/>
-              </w:rPr>
-              <w:t xml:space="preserve"> door op het icoontje te klikken (op moment van schrijven een stekker).</w:t>
+              <w:t>Stap 6.) Open de plug-in door op het icoontje te klikken (op moment van schrijven een stekker).</w:t>
             </w:r>
             <w:r>
               <w:rPr>
@@ -2178,7 +2208,7 @@
                 <w:noProof/>
                 <w:webHidden/>
               </w:rPr>
-              <w:instrText xml:space="preserve"> PAGEREF _Toc513290066 \h </w:instrText>
+              <w:instrText xml:space="preserve"> PAGEREF _Toc513536983 \h </w:instrText>
             </w:r>
             <w:r>
               <w:rPr>
@@ -2218,10 +2248,10 @@
             <w:rPr>
               <w:rFonts w:eastAsiaTheme="minorEastAsia"/>
               <w:noProof/>
-              <w:lang w:val="en-GB" w:eastAsia="en-GB"/>
+              <w:lang w:eastAsia="nl-NL"/>
             </w:rPr>
           </w:pPr>
-          <w:hyperlink w:anchor="_Toc513290067" w:history="1">
+          <w:hyperlink w:anchor="_Toc513536984" w:history="1">
             <w:r>
               <w:rPr>
                 <w:rStyle w:val="Hyperlink"/>
@@ -2249,7 +2279,7 @@
                 <w:noProof/>
                 <w:webHidden/>
               </w:rPr>
-              <w:instrText xml:space="preserve"> PAGEREF _Toc513290067 \h </w:instrText>
+              <w:instrText xml:space="preserve"> PAGEREF _Toc513536984 \h </w:instrText>
             </w:r>
             <w:r>
               <w:rPr>
@@ -2289,10 +2319,10 @@
             <w:rPr>
               <w:rFonts w:eastAsiaTheme="minorEastAsia"/>
               <w:noProof/>
-              <w:lang w:val="en-GB" w:eastAsia="en-GB"/>
+              <w:lang w:eastAsia="nl-NL"/>
             </w:rPr>
           </w:pPr>
-          <w:hyperlink w:anchor="_Toc513290068" w:history="1">
+          <w:hyperlink w:anchor="_Toc513536985" w:history="1">
             <w:r>
               <w:rPr>
                 <w:rStyle w:val="Hyperlink"/>
@@ -2320,7 +2350,7 @@
                 <w:noProof/>
                 <w:webHidden/>
               </w:rPr>
-              <w:instrText xml:space="preserve"> PAGEREF _Toc513290068 \h </w:instrText>
+              <w:instrText xml:space="preserve"> PAGEREF _Toc513536985 \h </w:instrText>
             </w:r>
             <w:r>
               <w:rPr>
@@ -2360,25 +2390,17 @@
             <w:rPr>
               <w:rFonts w:eastAsiaTheme="minorEastAsia"/>
               <w:noProof/>
-              <w:lang w:val="en-GB" w:eastAsia="en-GB"/>
+              <w:lang w:eastAsia="nl-NL"/>
             </w:rPr>
           </w:pPr>
-          <w:hyperlink w:anchor="_Toc513290069" w:history="1">
+          <w:hyperlink w:anchor="_Toc513536986" w:history="1">
             <w:r>
               <w:rPr>
                 <w:rStyle w:val="Hyperlink"/>
                 <w:rFonts w:cstheme="minorHAnsi"/>
                 <w:noProof/>
               </w:rPr>
-              <w:t xml:space="preserve">Installatiemap </w:t>
-            </w:r>
-            <w:r>
-              <w:rPr>
-                <w:rStyle w:val="Hyperlink"/>
-                <w:rFonts w:cstheme="minorHAnsi"/>
-                <w:noProof/>
-              </w:rPr>
-              <w:t>plug-in</w:t>
+              <w:t>Installatiemap plug-in</w:t>
             </w:r>
             <w:r>
               <w:rPr>
@@ -2399,7 +2421,7 @@
                 <w:noProof/>
                 <w:webHidden/>
               </w:rPr>
-              <w:instrText xml:space="preserve"> PAGEREF _Toc513290069 \h </w:instrText>
+              <w:instrText xml:space="preserve"> PAGEREF _Toc513536986 \h </w:instrText>
             </w:r>
             <w:r>
               <w:rPr>
@@ -2439,10 +2461,10 @@
             <w:rPr>
               <w:rFonts w:eastAsiaTheme="minorEastAsia"/>
               <w:noProof/>
-              <w:lang w:val="en-GB" w:eastAsia="en-GB"/>
+              <w:lang w:eastAsia="nl-NL"/>
             </w:rPr>
           </w:pPr>
-          <w:hyperlink w:anchor="_Toc513290070" w:history="1">
+          <w:hyperlink w:anchor="_Toc513536987" w:history="1">
             <w:r>
               <w:rPr>
                 <w:rStyle w:val="Hyperlink"/>
@@ -2470,7 +2492,7 @@
                 <w:noProof/>
                 <w:webHidden/>
               </w:rPr>
-              <w:instrText xml:space="preserve"> PAGEREF _Toc513290070 \h </w:instrText>
+              <w:instrText xml:space="preserve"> PAGEREF _Toc513536987 \h </w:instrText>
             </w:r>
             <w:r>
               <w:rPr>
@@ -2510,10 +2532,10 @@
             <w:rPr>
               <w:rFonts w:eastAsiaTheme="minorEastAsia"/>
               <w:noProof/>
-              <w:lang w:val="en-GB" w:eastAsia="en-GB"/>
+              <w:lang w:eastAsia="nl-NL"/>
             </w:rPr>
           </w:pPr>
-          <w:hyperlink w:anchor="_Toc513290071" w:history="1">
+          <w:hyperlink w:anchor="_Toc513536988" w:history="1">
             <w:r>
               <w:rPr>
                 <w:rStyle w:val="Hyperlink"/>
@@ -2541,7 +2563,7 @@
                 <w:noProof/>
                 <w:webHidden/>
               </w:rPr>
-              <w:instrText xml:space="preserve"> PAGEREF _Toc513290071 \h </w:instrText>
+              <w:instrText xml:space="preserve"> PAGEREF _Toc513536988 \h </w:instrText>
             </w:r>
             <w:r>
               <w:rPr>
@@ -2581,10 +2603,80 @@
             <w:rPr>
               <w:rFonts w:eastAsiaTheme="minorEastAsia"/>
               <w:noProof/>
-              <w:lang w:val="en-GB" w:eastAsia="en-GB"/>
+              <w:lang w:eastAsia="nl-NL"/>
             </w:rPr>
           </w:pPr>
-          <w:hyperlink w:anchor="_Toc513290072" w:history="1">
+          <w:hyperlink w:anchor="_Toc513536989" w:history="1">
+            <w:r>
+              <w:rPr>
+                <w:rStyle w:val="Hyperlink"/>
+                <w:noProof/>
+              </w:rPr>
+              <w:t>Extra instellingen</w:t>
+            </w:r>
+            <w:r>
+              <w:rPr>
+                <w:noProof/>
+                <w:webHidden/>
+              </w:rPr>
+              <w:tab/>
+            </w:r>
+            <w:r>
+              <w:rPr>
+                <w:noProof/>
+                <w:webHidden/>
+              </w:rPr>
+              <w:fldChar w:fldCharType="begin"/>
+            </w:r>
+            <w:r>
+              <w:rPr>
+                <w:noProof/>
+                <w:webHidden/>
+              </w:rPr>
+              <w:instrText xml:space="preserve"> PAGEREF _Toc513536989 \h </w:instrText>
+            </w:r>
+            <w:r>
+              <w:rPr>
+                <w:noProof/>
+                <w:webHidden/>
+              </w:rPr>
+            </w:r>
+            <w:r>
+              <w:rPr>
+                <w:noProof/>
+                <w:webHidden/>
+              </w:rPr>
+              <w:fldChar w:fldCharType="separate"/>
+            </w:r>
+            <w:r>
+              <w:rPr>
+                <w:noProof/>
+                <w:webHidden/>
+              </w:rPr>
+              <w:t>13</w:t>
+            </w:r>
+            <w:r>
+              <w:rPr>
+                <w:noProof/>
+                <w:webHidden/>
+              </w:rPr>
+              <w:fldChar w:fldCharType="end"/>
+            </w:r>
+          </w:hyperlink>
+        </w:p>
+        <w:p>
+          <w:pPr>
+            <w:pStyle w:val="Inhopg2"/>
+            <w:tabs>
+              <w:tab w:val="right" w:leader="dot" w:pos="9062"/>
+            </w:tabs>
+            <w:rPr>
+              <w:rFonts w:eastAsiaTheme="minorEastAsia"/>
+              <w:noProof/>
+              <w:lang w:eastAsia="nl-NL"/>
+            </w:rPr>
+          </w:pPr>
+          <w:hyperlink w:anchor="_Toc513536990" w:history="1">
             <w:r>
               <w:rPr>
                 <w:rStyle w:val="Hyperlink"/>
@@ -2612,7 +2704,7 @@
                 <w:noProof/>
                 <w:webHidden/>
               </w:rPr>
-              <w:instrText xml:space="preserve"> PAGEREF _Toc513290072 \h </w:instrText>
+              <w:instrText xml:space="preserve"> PAGEREF _Toc513536990 \h </w:instrText>
             </w:r>
             <w:r>
               <w:rPr>
@@ -2632,7 +2724,7 @@
                 <w:noProof/>
                 <w:webHidden/>
               </w:rPr>
-              <w:t>13</w:t>
+              <w:t>14</w:t>
             </w:r>
             <w:r>
               <w:rPr>
@@ -2652,10 +2744,10 @@
             <w:rPr>
               <w:rFonts w:eastAsiaTheme="minorEastAsia"/>
               <w:noProof/>
-              <w:lang w:val="en-GB" w:eastAsia="en-GB"/>
+              <w:lang w:eastAsia="nl-NL"/>
             </w:rPr>
           </w:pPr>
-          <w:hyperlink w:anchor="_Toc513290073" w:history="1">
+          <w:hyperlink w:anchor="_Toc513536991" w:history="1">
             <w:r>
               <w:rPr>
                 <w:rStyle w:val="Hyperlink"/>
@@ -2683,7 +2775,7 @@
                 <w:noProof/>
                 <w:webHidden/>
               </w:rPr>
-              <w:instrText xml:space="preserve"> PAGEREF _Toc513290073 \h </w:instrText>
+              <w:instrText xml:space="preserve"> PAGEREF _Toc513536991 \h </w:instrText>
             </w:r>
             <w:r>
               <w:rPr>
@@ -2703,7 +2795,7 @@
                 <w:noProof/>
                 <w:webHidden/>
               </w:rPr>
-              <w:t>13</w:t>
+              <w:t>14</w:t>
             </w:r>
             <w:r>
               <w:rPr>
@@ -2723,10 +2815,10 @@
             <w:rPr>
               <w:rFonts w:eastAsiaTheme="minorEastAsia"/>
               <w:noProof/>
-              <w:lang w:val="en-GB" w:eastAsia="en-GB"/>
+              <w:lang w:eastAsia="nl-NL"/>
             </w:rPr>
           </w:pPr>
-          <w:hyperlink w:anchor="_Toc513290074" w:history="1">
+          <w:hyperlink w:anchor="_Toc513536992" w:history="1">
             <w:r>
               <w:rPr>
                 <w:rStyle w:val="Hyperlink"/>
@@ -2754,7 +2846,7 @@
                 <w:noProof/>
                 <w:webHidden/>
               </w:rPr>
-              <w:instrText xml:space="preserve"> PAGEREF _Toc513290074 \h </w:instrText>
+              <w:instrText xml:space="preserve"> PAGEREF _Toc513536992 \h </w:instrText>
             </w:r>
             <w:r>
               <w:rPr>
@@ -2774,7 +2866,7 @@
                 <w:noProof/>
                 <w:webHidden/>
               </w:rPr>
-              <w:t>14</w:t>
+              <w:t>15</w:t>
             </w:r>
             <w:r>
               <w:rPr>
@@ -2794,10 +2886,10 @@
             <w:rPr>
               <w:rFonts w:eastAsiaTheme="minorEastAsia"/>
               <w:noProof/>
-              <w:lang w:val="en-GB" w:eastAsia="en-GB"/>
+              <w:lang w:eastAsia="nl-NL"/>
             </w:rPr>
           </w:pPr>
-          <w:hyperlink w:anchor="_Toc513290075" w:history="1">
+          <w:hyperlink w:anchor="_Toc513536993" w:history="1">
             <w:r>
               <w:rPr>
                 <w:rStyle w:val="Hyperlink"/>
@@ -2825,7 +2917,7 @@
                 <w:noProof/>
                 <w:webHidden/>
               </w:rPr>
-              <w:instrText xml:space="preserve"> PAGEREF _Toc513290075 \h </w:instrText>
+              <w:instrText xml:space="preserve"> PAGEREF _Toc513536993 \h </w:instrText>
             </w:r>
             <w:r>
               <w:rPr>
@@ -2845,7 +2937,7 @@
                 <w:noProof/>
                 <w:webHidden/>
               </w:rPr>
-              <w:t>15</w:t>
+              <w:t>16</w:t>
             </w:r>
             <w:r>
               <w:rPr>
@@ -2865,10 +2957,10 @@
             <w:rPr>
               <w:rFonts w:eastAsiaTheme="minorEastAsia"/>
               <w:noProof/>
-              <w:lang w:val="en-GB" w:eastAsia="en-GB"/>
+              <w:lang w:eastAsia="nl-NL"/>
             </w:rPr>
           </w:pPr>
-          <w:hyperlink w:anchor="_Toc513290076" w:history="1">
+          <w:hyperlink w:anchor="_Toc513536994" w:history="1">
             <w:r>
               <w:rPr>
                 <w:rStyle w:val="Hyperlink"/>
@@ -2896,7 +2988,7 @@
                 <w:noProof/>
                 <w:webHidden/>
               </w:rPr>
-              <w:instrText xml:space="preserve"> PAGEREF _Toc513290076 \h </w:instrText>
+              <w:instrText xml:space="preserve"> PAGEREF _Toc513536994 \h </w:instrText>
             </w:r>
             <w:r>
               <w:rPr>
@@ -2916,7 +3008,7 @@
                 <w:noProof/>
                 <w:webHidden/>
               </w:rPr>
-              <w:t>15</w:t>
+              <w:t>16</w:t>
             </w:r>
             <w:r>
               <w:rPr>
@@ -2936,10 +3028,10 @@
             <w:rPr>
               <w:rFonts w:eastAsiaTheme="minorEastAsia"/>
               <w:noProof/>
-              <w:lang w:val="en-GB" w:eastAsia="en-GB"/>
+              <w:lang w:eastAsia="nl-NL"/>
             </w:rPr>
           </w:pPr>
-          <w:hyperlink w:anchor="_Toc513290077" w:history="1">
+          <w:hyperlink w:anchor="_Toc513536995" w:history="1">
             <w:r>
               <w:rPr>
                 <w:rStyle w:val="Hyperlink"/>
@@ -2967,7 +3059,7 @@
                 <w:noProof/>
                 <w:webHidden/>
               </w:rPr>
-              <w:instrText xml:space="preserve"> PAGEREF _Toc513290077 \h </w:instrText>
+              <w:instrText xml:space="preserve"> PAGEREF _Toc513536995 \h </w:instrText>
             </w:r>
             <w:r>
               <w:rPr>
@@ -2987,7 +3079,7 @@
                 <w:noProof/>
                 <w:webHidden/>
               </w:rPr>
-              <w:t>16</w:t>
+              <w:t>17</w:t>
             </w:r>
             <w:r>
               <w:rPr>
@@ -3041,8 +3133,8 @@
           <w:rFonts w:asciiTheme="minorHAnsi" w:hAnsiTheme="minorHAnsi" w:cstheme="minorHAnsi"/>
         </w:rPr>
       </w:pPr>
-      <w:bookmarkStart w:id="3" w:name="_Toc513288594"/>
-      <w:bookmarkStart w:id="4" w:name="_Toc513290059"/>
+      <w:bookmarkStart w:id="4" w:name="_Toc513288594"/>
+      <w:bookmarkStart w:id="5" w:name="_Toc513536976"/>
       <w:r>
         <w:rPr>
           <w:rFonts w:asciiTheme="minorHAnsi" w:hAnsiTheme="minorHAnsi" w:cstheme="minorHAnsi"/>
@@ -3050,8 +3142,8 @@
         <w:lastRenderedPageBreak/>
         <w:t>Inleiding</w:t>
       </w:r>
-      <w:bookmarkEnd w:id="3"/>
       <w:bookmarkEnd w:id="4"/>
+      <w:bookmarkEnd w:id="5"/>
     </w:p>
     <w:p>
       <w:pPr>
@@ -3118,7 +3210,7 @@
           <w:color w:val="222222"/>
           <w:lang w:eastAsia="nl-NL"/>
         </w:rPr>
-        <w:t>Plug-in</w:t>
+        <w:t>p</w:t>
       </w:r>
       <w:r>
         <w:rPr>
@@ -3126,7 +3218,7 @@
           <w:color w:val="222222"/>
           <w:lang w:eastAsia="nl-NL"/>
         </w:rPr>
-        <w:t xml:space="preserve">" in </w:t>
+        <w:t>lug-in</w:t>
       </w:r>
       <w:r>
         <w:rPr>
@@ -3134,7 +3226,7 @@
           <w:color w:val="222222"/>
           <w:lang w:eastAsia="nl-NL"/>
         </w:rPr>
-        <w:t>QGIS</w:t>
+        <w:t xml:space="preserve">" in </w:t>
       </w:r>
       <w:r>
         <w:rPr>
@@ -3142,33 +3234,23 @@
           <w:color w:val="222222"/>
           <w:lang w:eastAsia="nl-NL"/>
         </w:rPr>
-        <w:t xml:space="preserve">. De </w:t>
-      </w:r>
-      <w:proofErr w:type="spellStart"/>
+        <w:t>QGIS</w:t>
+      </w:r>
       <w:r>
         <w:rPr>
           <w:rFonts w:eastAsia="Times New Roman" w:cstheme="minorHAnsi"/>
           <w:color w:val="222222"/>
           <w:lang w:eastAsia="nl-NL"/>
         </w:rPr>
-        <w:t>GeoDyn</w:t>
-      </w:r>
-      <w:proofErr w:type="spellEnd"/>
+        <w:t xml:space="preserve"> e</w:t>
+      </w:r>
       <w:r>
         <w:rPr>
           <w:rFonts w:eastAsia="Times New Roman" w:cstheme="minorHAnsi"/>
           <w:color w:val="222222"/>
           <w:lang w:eastAsia="nl-NL"/>
         </w:rPr>
-        <w:t xml:space="preserve"> </w:t>
-      </w:r>
-      <w:r>
-        <w:rPr>
-          <w:rFonts w:eastAsia="Times New Roman" w:cstheme="minorHAnsi"/>
-          <w:color w:val="222222"/>
-          <w:lang w:eastAsia="nl-NL"/>
-        </w:rPr>
-        <w:t>Plug-in</w:t>
+        <w:t>n</w:t>
       </w:r>
       <w:r>
         <w:rPr>
@@ -3512,7 +3594,7 @@
           <w:rFonts w:asciiTheme="minorHAnsi" w:hAnsiTheme="minorHAnsi" w:cstheme="minorHAnsi"/>
         </w:rPr>
       </w:pPr>
-      <w:bookmarkStart w:id="5" w:name="_Toc513290060"/>
+      <w:bookmarkStart w:id="6" w:name="_Toc513536977"/>
       <w:r>
         <w:rPr>
           <w:rFonts w:asciiTheme="minorHAnsi" w:hAnsiTheme="minorHAnsi" w:cstheme="minorHAnsi"/>
@@ -3546,7 +3628,7 @@
         </w:rPr>
         <w:t xml:space="preserve"> in 7 stappen.</w:t>
       </w:r>
-      <w:bookmarkEnd w:id="5"/>
+      <w:bookmarkEnd w:id="6"/>
     </w:p>
     <w:p>
       <w:pPr>
@@ -3556,7 +3638,7 @@
           <w:b w:val="0"/>
         </w:rPr>
       </w:pPr>
-      <w:bookmarkStart w:id="6" w:name="_Toc513290061"/>
+      <w:bookmarkStart w:id="7" w:name="_Toc513536978"/>
       <w:r>
         <w:rPr>
           <w:rFonts w:asciiTheme="minorHAnsi" w:hAnsiTheme="minorHAnsi" w:cstheme="minorHAnsi"/>
@@ -3592,7 +3674,7 @@
         </w:rPr>
         <w:t>s via het hoofdmenu</w:t>
       </w:r>
-      <w:bookmarkEnd w:id="6"/>
+      <w:bookmarkEnd w:id="7"/>
     </w:p>
     <w:p>
       <w:pPr>
@@ -3602,7 +3684,7 @@
           <w:b w:val="0"/>
         </w:rPr>
       </w:pPr>
-      <w:bookmarkStart w:id="7" w:name="_Toc513290062"/>
+      <w:bookmarkStart w:id="8" w:name="_Toc513536979"/>
       <w:r>
         <w:rPr>
           <w:rFonts w:asciiTheme="minorHAnsi" w:hAnsiTheme="minorHAnsi" w:cstheme="minorHAnsi"/>
@@ -3672,7 +3754,7 @@
         </w:rPr>
         <w:t>s”</w:t>
       </w:r>
-      <w:bookmarkEnd w:id="7"/>
+      <w:bookmarkEnd w:id="8"/>
     </w:p>
     <w:p>
       <w:pPr>
@@ -3744,8 +3826,8 @@
           <w:rFonts w:asciiTheme="minorHAnsi" w:hAnsiTheme="minorHAnsi" w:cstheme="minorHAnsi"/>
         </w:rPr>
       </w:pPr>
-      <w:bookmarkStart w:id="8" w:name="_Toc513288595"/>
-      <w:bookmarkStart w:id="9" w:name="_Toc513290063"/>
+      <w:bookmarkStart w:id="9" w:name="_Toc513288595"/>
+      <w:bookmarkStart w:id="10" w:name="_Toc513536980"/>
       <w:r>
         <w:rPr>
           <w:rStyle w:val="Kop2Char"/>
@@ -3793,8 +3875,8 @@
         </w:rPr>
         <w:t>”.</w:t>
       </w:r>
-      <w:bookmarkEnd w:id="8"/>
       <w:bookmarkEnd w:id="9"/>
+      <w:bookmarkEnd w:id="10"/>
       <w:r>
         <w:rPr>
           <w:rFonts w:asciiTheme="minorHAnsi" w:hAnsiTheme="minorHAnsi" w:cstheme="minorHAnsi"/>
@@ -3880,7 +3962,7 @@
           <w:b w:val="0"/>
         </w:rPr>
       </w:pPr>
-      <w:bookmarkStart w:id="10" w:name="_Toc513290064"/>
+      <w:bookmarkStart w:id="11" w:name="_Toc513536981"/>
       <w:r>
         <w:rPr>
           <w:rFonts w:asciiTheme="minorHAnsi" w:hAnsiTheme="minorHAnsi" w:cstheme="minorHAnsi"/>
@@ -3948,7 +4030,7 @@
         </w:rPr>
         <w:t>.</w:t>
       </w:r>
-      <w:bookmarkEnd w:id="10"/>
+      <w:bookmarkEnd w:id="11"/>
     </w:p>
     <w:p>
       <w:pPr>
@@ -4059,7 +4141,7 @@
           <w:b w:val="0"/>
         </w:rPr>
       </w:pPr>
-      <w:bookmarkStart w:id="11" w:name="_Toc513290065"/>
+      <w:bookmarkStart w:id="12" w:name="_Toc513536982"/>
       <w:r>
         <w:rPr>
           <w:rFonts w:asciiTheme="minorHAnsi" w:hAnsiTheme="minorHAnsi" w:cstheme="minorHAnsi"/>
@@ -4084,7 +4166,7 @@
         </w:rPr>
         <w:t xml:space="preserve"> uit en voeg de data toe aan QGIS.</w:t>
       </w:r>
-      <w:bookmarkEnd w:id="11"/>
+      <w:bookmarkEnd w:id="12"/>
     </w:p>
     <w:p>
       <w:pPr>
@@ -4285,7 +4367,7 @@
           <w:b w:val="0"/>
         </w:rPr>
       </w:pPr>
-      <w:bookmarkStart w:id="12" w:name="_Toc513290066"/>
+      <w:bookmarkStart w:id="13" w:name="_Toc513536983"/>
       <w:r>
         <w:rPr>
           <w:rFonts w:asciiTheme="minorHAnsi" w:hAnsiTheme="minorHAnsi" w:cstheme="minorHAnsi"/>
@@ -4315,7 +4397,7 @@
         </w:rPr>
         <w:t>ontje te klikken (op moment van schrijven een stekker).</w:t>
       </w:r>
-      <w:bookmarkEnd w:id="12"/>
+      <w:bookmarkEnd w:id="13"/>
     </w:p>
     <w:p>
       <w:pPr>
@@ -4786,7 +4868,7 @@
         </w:rPr>
         <w:br w:type="page"/>
       </w:r>
-      <w:bookmarkStart w:id="13" w:name="_Toc513290067"/>
+      <w:bookmarkStart w:id="14" w:name="_Toc513536984"/>
       <w:r>
         <w:rPr>
           <w:rFonts w:asciiTheme="minorHAnsi" w:hAnsiTheme="minorHAnsi" w:cstheme="minorHAnsi"/>
@@ -4827,7 +4909,7 @@
         </w:rPr>
         <w:t xml:space="preserve"> verschijnt als het script klaar is.</w:t>
       </w:r>
-      <w:bookmarkEnd w:id="13"/>
+      <w:bookmarkEnd w:id="14"/>
       <w:r>
         <w:rPr>
           <w:rFonts w:asciiTheme="minorHAnsi" w:hAnsiTheme="minorHAnsi" w:cstheme="minorHAnsi"/>
@@ -4990,8 +5072,8 @@
           <w:rFonts w:asciiTheme="minorHAnsi" w:hAnsiTheme="minorHAnsi" w:cstheme="minorHAnsi"/>
         </w:rPr>
       </w:pPr>
-      <w:bookmarkStart w:id="14" w:name="_Toc513288596"/>
-      <w:bookmarkStart w:id="15" w:name="_Toc513290068"/>
+      <w:bookmarkStart w:id="15" w:name="_Toc513288596"/>
+      <w:bookmarkStart w:id="16" w:name="_Toc513536985"/>
       <w:r>
         <w:rPr>
           <w:rFonts w:asciiTheme="minorHAnsi" w:hAnsiTheme="minorHAnsi" w:cstheme="minorHAnsi"/>
@@ -4999,8 +5081,8 @@
         <w:lastRenderedPageBreak/>
         <w:t>Beheerdershandleiding</w:t>
       </w:r>
-      <w:bookmarkEnd w:id="14"/>
       <w:bookmarkEnd w:id="15"/>
+      <w:bookmarkEnd w:id="16"/>
     </w:p>
     <w:p>
       <w:pPr>
@@ -5010,7 +5092,7 @@
           <w:b w:val="0"/>
         </w:rPr>
       </w:pPr>
-      <w:bookmarkStart w:id="16" w:name="_Toc513290069"/>
+      <w:bookmarkStart w:id="17" w:name="_Toc513536986"/>
       <w:r>
         <w:rPr>
           <w:rFonts w:asciiTheme="minorHAnsi" w:hAnsiTheme="minorHAnsi" w:cstheme="minorHAnsi"/>
@@ -5025,7 +5107,7 @@
         </w:rPr>
         <w:t>plug-in</w:t>
       </w:r>
-      <w:bookmarkEnd w:id="16"/>
+      <w:bookmarkEnd w:id="17"/>
     </w:p>
     <w:p>
       <w:pPr>
@@ -5324,7 +5406,7 @@
           <w:b w:val="0"/>
         </w:rPr>
       </w:pPr>
-      <w:bookmarkStart w:id="17" w:name="_Toc513290070"/>
+      <w:bookmarkStart w:id="18" w:name="_Toc513536987"/>
       <w:r>
         <w:rPr>
           <w:rFonts w:asciiTheme="minorHAnsi" w:hAnsiTheme="minorHAnsi" w:cstheme="minorHAnsi"/>
@@ -5333,7 +5415,7 @@
         <w:lastRenderedPageBreak/>
         <w:t>Toelichting input velden</w:t>
       </w:r>
-      <w:bookmarkEnd w:id="17"/>
+      <w:bookmarkEnd w:id="18"/>
     </w:p>
     <w:p>
       <w:pPr>
@@ -6202,7 +6284,7 @@
           <w:b w:val="0"/>
         </w:rPr>
       </w:pPr>
-      <w:bookmarkStart w:id="18" w:name="_Toc513290071"/>
+      <w:bookmarkStart w:id="19" w:name="_Toc513536988"/>
       <w:r>
         <w:rPr>
           <w:rFonts w:asciiTheme="minorHAnsi" w:hAnsiTheme="minorHAnsi" w:cstheme="minorHAnsi"/>
@@ -6211,7 +6293,7 @@
         <w:lastRenderedPageBreak/>
         <w:t>Toelichting python-scripts</w:t>
       </w:r>
-      <w:bookmarkEnd w:id="18"/>
+      <w:bookmarkEnd w:id="19"/>
     </w:p>
     <w:p>
       <w:pPr>
@@ -6628,104 +6710,171 @@
       <w:pPr>
         <w:pStyle w:val="Kop2"/>
         <w:rPr>
-          <w:rFonts w:asciiTheme="minorHAnsi" w:hAnsiTheme="minorHAnsi" w:cstheme="minorHAnsi"/>
           <w:b w:val="0"/>
         </w:rPr>
       </w:pPr>
-      <w:bookmarkStart w:id="19" w:name="_Toc513290072"/>
-      <w:r>
-        <w:rPr>
-          <w:rFonts w:asciiTheme="minorHAnsi" w:hAnsiTheme="minorHAnsi" w:cstheme="minorHAnsi"/>
+      <w:bookmarkStart w:id="20" w:name="_Toc513536989"/>
+      <w:r>
+        <w:rPr>
           <w:b w:val="0"/>
         </w:rPr>
         <w:lastRenderedPageBreak/>
-        <w:t>Verdieping analyse en aandachtspunten bij gebruik.</w:t>
-      </w:r>
-      <w:bookmarkEnd w:id="19"/>
-    </w:p>
-    <w:p>
-      <w:pPr>
-        <w:pStyle w:val="Kop3"/>
-        <w:rPr>
-          <w:rFonts w:asciiTheme="minorHAnsi" w:hAnsiTheme="minorHAnsi" w:cstheme="minorHAnsi"/>
+        <w:t>Extra i</w:t>
+      </w:r>
+      <w:r>
+        <w:rPr>
           <w:b w:val="0"/>
         </w:rPr>
-      </w:pPr>
-      <w:bookmarkStart w:id="20" w:name="_Toc513290073"/>
-      <w:r>
-        <w:rPr>
-          <w:rFonts w:asciiTheme="minorHAnsi" w:hAnsiTheme="minorHAnsi" w:cstheme="minorHAnsi"/>
-          <w:b w:val="0"/>
-        </w:rPr>
-        <w:t>Bepalen van knooppunten en afvoerrelaties</w:t>
+        <w:t>nstellingen</w:t>
       </w:r>
       <w:bookmarkEnd w:id="20"/>
     </w:p>
-    <w:p>
-      <w:pPr>
-        <w:rPr>
-          <w:rFonts w:cstheme="minorHAnsi"/>
-        </w:rPr>
-      </w:pPr>
-    </w:p>
-    <w:p>
-      <w:pPr>
-        <w:rPr>
-          <w:rFonts w:cstheme="minorHAnsi"/>
-        </w:rPr>
-      </w:pPr>
-      <w:r>
-        <w:rPr>
-          <w:rFonts w:cstheme="minorHAnsi"/>
-        </w:rPr>
-        <w:t xml:space="preserve">Voor het bepalen van de </w:t>
-      </w:r>
+    <w:p/>
+    <w:p>
+      <w:r>
+        <w:t xml:space="preserve">In settings.py zijn nog extra instellingen mogelijk. </w:t>
+      </w:r>
+    </w:p>
+    <w:p>
+      <w:r>
+        <w:rPr>
+          <w:b/>
+        </w:rPr>
+        <w:t>LOGGING_LEVEL</w:t>
+      </w:r>
+      <w:r>
+        <w:t xml:space="preserve"> staat standaard op INFO, maar kan ook op DEBUG gezet worden.</w:t>
+      </w:r>
+    </w:p>
+    <w:p>
+      <w:pPr>
+        <w:rPr>
+          <w:rFonts w:cstheme="minorHAnsi"/>
+        </w:rPr>
+      </w:pPr>
       <w:proofErr w:type="spellStart"/>
       <w:r>
         <w:rPr>
           <w:rFonts w:cstheme="minorHAnsi"/>
-        </w:rPr>
-        <w:t>code’s</w:t>
+          <w:b/>
+        </w:rPr>
+        <w:t>l_result</w:t>
+      </w:r>
+      <w:r>
+        <w:rPr>
+          <w:rFonts w:cstheme="minorHAnsi"/>
+          <w:b/>
+        </w:rPr>
+        <w:t>_layers_to_remove</w:t>
       </w:r>
       <w:proofErr w:type="spellEnd"/>
       <w:r>
         <w:rPr>
           <w:rFonts w:cstheme="minorHAnsi"/>
         </w:rPr>
-        <w:t xml:space="preserve"> voor bemalingsgebieden en afvoerrelaties worden de export bestanden van Kikker gebruikt. Die bestaan uit knooppunten en afvoerlijnen.</w:t>
-      </w:r>
-    </w:p>
-    <w:p>
-      <w:pPr>
-        <w:rPr>
-          <w:rFonts w:cstheme="minorHAnsi"/>
-        </w:rPr>
-      </w:pPr>
-      <w:r>
-        <w:rPr>
-          <w:rFonts w:cstheme="minorHAnsi"/>
-        </w:rPr>
-        <w:t>Als er meerdere knooppunten in een bemalingsgebied vallen (bijv. bij drukriolering) is er altijd 1 knooppunt die leidend is voor het bemalingsgebied en waarvan de code “VAN_KNOOPN” wordt overgenomen. Om deze te bepalen wordt gezocht naar het knooppunt dat afvoert op een ander bemalingsgebied. Ander knooppunten worden genegeerd.</w:t>
-      </w:r>
-    </w:p>
-    <w:p>
-      <w:pPr>
-        <w:jc w:val="center"/>
-        <w:rPr>
-          <w:rFonts w:cstheme="minorHAnsi"/>
-        </w:rPr>
-      </w:pPr>
-      <w:r>
-        <w:rPr>
-          <w:rFonts w:cstheme="minorHAnsi"/>
+        <w:t xml:space="preserve"> is de lijst met </w:t>
+      </w:r>
+      <w:proofErr w:type="spellStart"/>
+      <w:r>
+        <w:rPr>
+          <w:rFonts w:cstheme="minorHAnsi"/>
+        </w:rPr>
+        <w:t>layer</w:t>
+      </w:r>
+      <w:proofErr w:type="spellEnd"/>
+      <w:r>
+        <w:rPr>
+          <w:rFonts w:cstheme="minorHAnsi"/>
+        </w:rPr>
+        <w:t xml:space="preserve"> </w:t>
+      </w:r>
+      <w:proofErr w:type="spellStart"/>
+      <w:r>
+        <w:rPr>
+          <w:rFonts w:cstheme="minorHAnsi"/>
+        </w:rPr>
+        <w:t>names</w:t>
+      </w:r>
+      <w:proofErr w:type="spellEnd"/>
+      <w:r>
+        <w:rPr>
+          <w:rFonts w:cstheme="minorHAnsi"/>
+        </w:rPr>
+        <w:t xml:space="preserve"> die als resultaat te zien zijn in de </w:t>
+      </w:r>
+      <w:proofErr w:type="spellStart"/>
+      <w:r>
+        <w:rPr>
+          <w:rFonts w:cstheme="minorHAnsi"/>
+        </w:rPr>
+        <w:t>layer</w:t>
+      </w:r>
+      <w:proofErr w:type="spellEnd"/>
+      <w:r>
+        <w:rPr>
+          <w:rFonts w:cstheme="minorHAnsi"/>
+        </w:rPr>
+        <w:t xml:space="preserve"> panel in QGIS. Met de </w:t>
+      </w:r>
+      <w:proofErr w:type="spellStart"/>
+      <w:r>
+        <w:rPr>
+          <w:rFonts w:cstheme="minorHAnsi"/>
+        </w:rPr>
+        <w:t>boolean</w:t>
+      </w:r>
+      <w:proofErr w:type="spellEnd"/>
+      <w:r>
+        <w:rPr>
+          <w:rFonts w:cstheme="minorHAnsi"/>
+        </w:rPr>
+        <w:t xml:space="preserve"> kan worden aangegeven of het resultaat verwijderd moet worden of niet. </w:t>
+      </w:r>
+    </w:p>
+    <w:p>
+      <w:pPr>
+        <w:rPr>
+          <w:rFonts w:cstheme="minorHAnsi"/>
+        </w:rPr>
+      </w:pPr>
+      <w:r>
+        <w:rPr>
+          <w:rFonts w:cstheme="minorHAnsi"/>
+        </w:rPr>
+        <w:t xml:space="preserve">True = verwijderen uit </w:t>
+      </w:r>
+      <w:proofErr w:type="spellStart"/>
+      <w:r>
+        <w:rPr>
+          <w:rFonts w:cstheme="minorHAnsi"/>
+        </w:rPr>
+        <w:t>layer</w:t>
+      </w:r>
+      <w:proofErr w:type="spellEnd"/>
+      <w:r>
+        <w:rPr>
+          <w:rFonts w:cstheme="minorHAnsi"/>
+        </w:rPr>
+        <w:t xml:space="preserve"> panel</w:t>
+      </w:r>
+    </w:p>
+    <w:p/>
+    <w:p>
+      <w:pPr>
+        <w:rPr>
+          <w:rFonts w:cstheme="minorHAnsi"/>
+        </w:rPr>
+      </w:pPr>
+      <w:r>
+        <w:rPr>
           <w:noProof/>
           <w:lang w:eastAsia="nl-NL"/>
         </w:rPr>
         <w:drawing>
-          <wp:inline distT="0" distB="0" distL="0" distR="0" wp14:anchorId="158F617F" wp14:editId="04B45682">
-            <wp:extent cx="4200525" cy="2796034"/>
-            <wp:effectExtent l="0" t="0" r="0" b="4445"/>
-            <wp:docPr id="7" name="Afbeelding 7"/>
+          <wp:inline distT="0" distB="0" distL="0" distR="0" wp14:anchorId="169179F5" wp14:editId="66007056">
+            <wp:extent cx="4371975" cy="3143250"/>
+            <wp:effectExtent l="0" t="0" r="9525" b="0"/>
+            <wp:docPr id="18" name="Afbeelding 18"/>
             <wp:cNvGraphicFramePr>
               <a:graphicFrameLocks xmlns:a="http://schemas.openxmlformats.org/drawingml/2006/main" noChangeAspect="1"/>
             </wp:cNvGraphicFramePr>
@@ -6745,7 +6894,7 @@
                   <pic:spPr>
                     <a:xfrm>
                       <a:off x="0" y="0"/>
-                      <a:ext cx="4202889" cy="2797608"/>
+                      <a:ext cx="4371975" cy="3143250"/>
                     </a:xfrm>
                     <a:prstGeom prst="rect">
                       <a:avLst/>
@@ -6764,47 +6913,102 @@
           <w:rFonts w:cstheme="minorHAnsi"/>
         </w:rPr>
       </w:pPr>
-      <w:r>
-        <w:rPr>
-          <w:rFonts w:cstheme="minorHAnsi"/>
-        </w:rPr>
-        <w:t xml:space="preserve">Vervolgens wordt het eindknooppunt bepaald waarop </w:t>
-      </w:r>
-      <w:r>
-        <w:rPr>
-          <w:rFonts w:cstheme="minorHAnsi"/>
-        </w:rPr>
-        <w:t>afgevoerd</w:t>
-      </w:r>
-      <w:r>
-        <w:rPr>
-          <w:rFonts w:cstheme="minorHAnsi"/>
-        </w:rPr>
-        <w:t xml:space="preserve"> wordt. De code wordt overgenomen</w:t>
-      </w:r>
-      <w:r>
-        <w:rPr>
-          <w:rFonts w:cstheme="minorHAnsi"/>
-        </w:rPr>
-        <w:t xml:space="preserve"> van de VAN_KNOOPN van het bemalingsgebied waarin deze valt en opgeslagen als </w:t>
-      </w:r>
-      <w:r>
-        <w:rPr>
-          <w:rFonts w:cstheme="minorHAnsi"/>
-        </w:rPr>
-        <w:t>attribuut</w:t>
-      </w:r>
-      <w:r>
-        <w:rPr>
-          <w:rFonts w:cstheme="minorHAnsi"/>
-        </w:rPr>
-        <w:t xml:space="preserve"> K_LOOST_OP.</w:t>
-      </w:r>
-      <w:r>
-        <w:rPr>
-          <w:rFonts w:cstheme="minorHAnsi"/>
-        </w:rPr>
-        <w:t xml:space="preserve"> </w:t>
+    </w:p>
+    <w:p>
+      <w:pPr>
+        <w:rPr>
+          <w:rFonts w:cstheme="minorHAnsi"/>
+        </w:rPr>
+      </w:pPr>
+      <w:r>
+        <w:rPr>
+          <w:rFonts w:cstheme="minorHAnsi"/>
+        </w:rPr>
+        <w:br w:type="page"/>
+      </w:r>
+    </w:p>
+    <w:p>
+      <w:pPr>
+        <w:pStyle w:val="Kop2"/>
+        <w:rPr>
+          <w:rFonts w:asciiTheme="minorHAnsi" w:hAnsiTheme="minorHAnsi" w:cstheme="minorHAnsi"/>
+          <w:b w:val="0"/>
+        </w:rPr>
+      </w:pPr>
+      <w:bookmarkStart w:id="21" w:name="_Toc513536990"/>
+      <w:r>
+        <w:rPr>
+          <w:rFonts w:asciiTheme="minorHAnsi" w:hAnsiTheme="minorHAnsi" w:cstheme="minorHAnsi"/>
+          <w:b w:val="0"/>
+        </w:rPr>
+        <w:lastRenderedPageBreak/>
+        <w:t>Verdieping analyse en aandachtspunten bij gebruik.</w:t>
+      </w:r>
+      <w:bookmarkEnd w:id="21"/>
+    </w:p>
+    <w:p>
+      <w:pPr>
+        <w:pStyle w:val="Kop3"/>
+        <w:rPr>
+          <w:rFonts w:asciiTheme="minorHAnsi" w:hAnsiTheme="minorHAnsi" w:cstheme="minorHAnsi"/>
+          <w:b w:val="0"/>
+        </w:rPr>
+      </w:pPr>
+      <w:bookmarkStart w:id="22" w:name="_Toc513536991"/>
+      <w:r>
+        <w:rPr>
+          <w:rFonts w:asciiTheme="minorHAnsi" w:hAnsiTheme="minorHAnsi" w:cstheme="minorHAnsi"/>
+          <w:b w:val="0"/>
+        </w:rPr>
+        <w:t>Bepalen van knooppunten en afvoerrelaties</w:t>
+      </w:r>
+      <w:bookmarkEnd w:id="22"/>
+    </w:p>
+    <w:p>
+      <w:pPr>
+        <w:rPr>
+          <w:rFonts w:cstheme="minorHAnsi"/>
+        </w:rPr>
+      </w:pPr>
+    </w:p>
+    <w:p>
+      <w:pPr>
+        <w:rPr>
+          <w:rFonts w:cstheme="minorHAnsi"/>
+        </w:rPr>
+      </w:pPr>
+      <w:r>
+        <w:rPr>
+          <w:rFonts w:cstheme="minorHAnsi"/>
+        </w:rPr>
+        <w:t xml:space="preserve">Voor het bepalen van de </w:t>
+      </w:r>
+      <w:proofErr w:type="spellStart"/>
+      <w:r>
+        <w:rPr>
+          <w:rFonts w:cstheme="minorHAnsi"/>
+        </w:rPr>
+        <w:t>code’s</w:t>
+      </w:r>
+      <w:proofErr w:type="spellEnd"/>
+      <w:r>
+        <w:rPr>
+          <w:rFonts w:cstheme="minorHAnsi"/>
+        </w:rPr>
+        <w:t xml:space="preserve"> voor bemalingsgebieden en afvoerrelaties worden de export bestanden van Kikker gebruikt. Die bestaan uit knooppunten en afvoerlijnen.</w:t>
+      </w:r>
+    </w:p>
+    <w:p>
+      <w:pPr>
+        <w:rPr>
+          <w:rFonts w:cstheme="minorHAnsi"/>
+        </w:rPr>
+      </w:pPr>
+      <w:r>
+        <w:rPr>
+          <w:rFonts w:cstheme="minorHAnsi"/>
+        </w:rPr>
+        <w:t>Als er meerdere knooppunten in een bemalingsgebied vallen (bijv. bij drukriolering) is er altijd 1 knooppunt die leidend is voor het bemalingsgebied en waarvan de code “VAN_KNOOPN” wordt overgenomen. Om deze te bepalen wordt gezocht naar het knooppunt dat afvoert op een ander bemalingsgebied. Ander knooppunten worden genegeerd.</w:t>
       </w:r>
     </w:p>
     <w:p>
@@ -6821,10 +7025,10 @@
           <w:lang w:eastAsia="nl-NL"/>
         </w:rPr>
         <w:drawing>
-          <wp:inline distT="0" distB="0" distL="0" distR="0" wp14:anchorId="18370AE5" wp14:editId="6EF4FAAA">
-            <wp:extent cx="4245932" cy="2743200"/>
-            <wp:effectExtent l="0" t="0" r="2540" b="0"/>
-            <wp:docPr id="14" name="Afbeelding 14"/>
+          <wp:inline distT="0" distB="0" distL="0" distR="0" wp14:anchorId="158F617F" wp14:editId="04B45682">
+            <wp:extent cx="4200525" cy="2796034"/>
+            <wp:effectExtent l="0" t="0" r="0" b="4445"/>
+            <wp:docPr id="7" name="Afbeelding 7"/>
             <wp:cNvGraphicFramePr>
               <a:graphicFrameLocks xmlns:a="http://schemas.openxmlformats.org/drawingml/2006/main" noChangeAspect="1"/>
             </wp:cNvGraphicFramePr>
@@ -6844,7 +7048,7 @@
                   <pic:spPr>
                     <a:xfrm>
                       <a:off x="0" y="0"/>
-                      <a:ext cx="4251918" cy="2747067"/>
+                      <a:ext cx="4202889" cy="2797608"/>
                     </a:xfrm>
                     <a:prstGeom prst="rect">
                       <a:avLst/>
@@ -6859,78 +7063,58 @@
     </w:p>
     <w:p>
       <w:pPr>
-        <w:pStyle w:val="Kop3"/>
-        <w:rPr>
-          <w:rFonts w:asciiTheme="minorHAnsi" w:hAnsiTheme="minorHAnsi" w:cstheme="minorHAnsi"/>
-          <w:b w:val="0"/>
-        </w:rPr>
-      </w:pPr>
-      <w:r>
-        <w:rPr>
-          <w:rFonts w:asciiTheme="minorHAnsi" w:hAnsiTheme="minorHAnsi" w:cstheme="minorHAnsi"/>
-        </w:rPr>
-        <w:br w:type="page"/>
-      </w:r>
-      <w:bookmarkStart w:id="21" w:name="_Toc513290074"/>
-      <w:r>
-        <w:rPr>
-          <w:rFonts w:asciiTheme="minorHAnsi" w:hAnsiTheme="minorHAnsi" w:cstheme="minorHAnsi"/>
-          <w:b w:val="0"/>
-        </w:rPr>
-        <w:lastRenderedPageBreak/>
-        <w:t>Bemalingsgebieden zonder knooppunt (met geldige afvoerrelatie)</w:t>
-      </w:r>
-      <w:bookmarkEnd w:id="21"/>
-    </w:p>
-    <w:p>
-      <w:pPr>
-        <w:pStyle w:val="Geenafstand"/>
-        <w:rPr>
-          <w:rFonts w:cstheme="minorHAnsi"/>
-        </w:rPr>
-      </w:pPr>
-    </w:p>
-    <w:p>
-      <w:pPr>
-        <w:pStyle w:val="Geenafstand"/>
-        <w:rPr>
-          <w:rFonts w:cstheme="minorHAnsi"/>
-        </w:rPr>
-      </w:pPr>
-      <w:r>
-        <w:rPr>
-          <w:rFonts w:cstheme="minorHAnsi"/>
-        </w:rPr>
-        <w:t xml:space="preserve">Voor bemalingsgebieden zonder knooppunt met geldige afvoerrelatie (knooppunten die afvoeren op andere bemalingsgebieden) wordt een unieke code gegenereerd. Dat is niet alleen handig maar ook nodig om de vervolgstappen in het script goed te kunnen uitvoeren. In het logboek wordt melding gemaakt van het aantal “lege” bemalingsgebieden. </w:t>
-      </w:r>
-    </w:p>
-    <w:p>
-      <w:pPr>
-        <w:pStyle w:val="Geenafstand"/>
-        <w:rPr>
-          <w:rFonts w:cstheme="minorHAnsi"/>
-        </w:rPr>
-      </w:pPr>
-    </w:p>
-    <w:p>
-      <w:pPr>
-        <w:pStyle w:val="Geenafstand"/>
-        <w:rPr>
-          <w:rFonts w:cstheme="minorHAnsi"/>
-        </w:rPr>
-      </w:pPr>
-      <w:r>
-        <w:rPr>
-          <w:rFonts w:cstheme="minorHAnsi"/>
-        </w:rPr>
-        <w:t>Voor een goed eindresultaat is het natuurlijk de bedoeling dat alle bemalingsgebieden een eigen knooppunt en afvoerrelatie hebben.</w:t>
-      </w:r>
-    </w:p>
-    <w:p>
-      <w:pPr>
-        <w:rPr>
-          <w:rFonts w:cstheme="minorHAnsi"/>
-          <w:b/>
+        <w:rPr>
+          <w:rFonts w:cstheme="minorHAnsi"/>
+        </w:rPr>
+      </w:pPr>
+      <w:r>
+        <w:rPr>
+          <w:rFonts w:cstheme="minorHAnsi"/>
+        </w:rPr>
+        <w:t xml:space="preserve">Vervolgens wordt het eindknooppunt bepaald waarop </w:t>
+      </w:r>
+      <w:r>
+        <w:rPr>
+          <w:rFonts w:cstheme="minorHAnsi"/>
+        </w:rPr>
+        <w:t>afgevoerd</w:t>
+      </w:r>
+      <w:r>
+        <w:rPr>
+          <w:rFonts w:cstheme="minorHAnsi"/>
+        </w:rPr>
+        <w:t xml:space="preserve"> wordt. De code wordt overgenomen</w:t>
+      </w:r>
+      <w:r>
+        <w:rPr>
+          <w:rFonts w:cstheme="minorHAnsi"/>
+        </w:rPr>
+        <w:t xml:space="preserve"> van de VAN_KNOOPN van het bemalingsgebied waarin deze valt en opgeslagen als </w:t>
+      </w:r>
+      <w:r>
+        <w:rPr>
+          <w:rFonts w:cstheme="minorHAnsi"/>
+        </w:rPr>
+        <w:t>attribuut</w:t>
+      </w:r>
+      <w:r>
+        <w:rPr>
+          <w:rFonts w:cstheme="minorHAnsi"/>
+        </w:rPr>
+        <w:t xml:space="preserve"> K_LOOST_OP.</w:t>
+      </w:r>
+      <w:r>
+        <w:rPr>
+          <w:rFonts w:cstheme="minorHAnsi"/>
+        </w:rPr>
+        <w:t xml:space="preserve"> </w:t>
+      </w:r>
+    </w:p>
+    <w:p>
+      <w:pPr>
+        <w:jc w:val="center"/>
+        <w:rPr>
+          <w:rFonts w:cstheme="minorHAnsi"/>
         </w:rPr>
       </w:pPr>
       <w:r>
@@ -6940,10 +7124,10 @@
           <w:lang w:eastAsia="nl-NL"/>
         </w:rPr>
         <w:drawing>
-          <wp:inline distT="0" distB="0" distL="0" distR="0" wp14:anchorId="1E7B4F40" wp14:editId="7B9C12ED">
-            <wp:extent cx="5718912" cy="4391025"/>
-            <wp:effectExtent l="0" t="0" r="0" b="0"/>
-            <wp:docPr id="20" name="Afbeelding 20"/>
+          <wp:inline distT="0" distB="0" distL="0" distR="0" wp14:anchorId="18370AE5" wp14:editId="6EF4FAAA">
+            <wp:extent cx="4245932" cy="2743200"/>
+            <wp:effectExtent l="0" t="0" r="2540" b="0"/>
+            <wp:docPr id="14" name="Afbeelding 14"/>
             <wp:cNvGraphicFramePr>
               <a:graphicFrameLocks xmlns:a="http://schemas.openxmlformats.org/drawingml/2006/main" noChangeAspect="1"/>
             </wp:cNvGraphicFramePr>
@@ -6963,7 +7147,7 @@
                   <pic:spPr>
                     <a:xfrm>
                       <a:off x="0" y="0"/>
-                      <a:ext cx="5728046" cy="4398038"/>
+                      <a:ext cx="4251918" cy="2747067"/>
                     </a:xfrm>
                     <a:prstGeom prst="rect">
                       <a:avLst/>
@@ -6978,45 +7162,28 @@
     </w:p>
     <w:p>
       <w:pPr>
-        <w:rPr>
-          <w:rFonts w:cstheme="minorHAnsi"/>
-          <w:b/>
-        </w:rPr>
-      </w:pPr>
-    </w:p>
-    <w:p>
-      <w:pPr>
-        <w:rPr>
-          <w:rFonts w:cstheme="minorHAnsi"/>
-          <w:b/>
-        </w:rPr>
-      </w:pPr>
-      <w:r>
-        <w:rPr>
-          <w:rFonts w:cstheme="minorHAnsi"/>
-          <w:b/>
-        </w:rPr>
-        <w:br w:type="page"/>
-      </w:r>
-    </w:p>
-    <w:p>
-      <w:pPr>
         <w:pStyle w:val="Kop3"/>
         <w:rPr>
           <w:rFonts w:asciiTheme="minorHAnsi" w:hAnsiTheme="minorHAnsi" w:cstheme="minorHAnsi"/>
           <w:b w:val="0"/>
         </w:rPr>
       </w:pPr>
-      <w:bookmarkStart w:id="22" w:name="_Toc513290075"/>
+      <w:r>
+        <w:rPr>
+          <w:rFonts w:asciiTheme="minorHAnsi" w:hAnsiTheme="minorHAnsi" w:cstheme="minorHAnsi"/>
+        </w:rPr>
+        <w:br w:type="page"/>
+      </w:r>
+      <w:bookmarkStart w:id="23" w:name="_Toc513536992"/>
       <w:r>
         <w:rPr>
           <w:rFonts w:asciiTheme="minorHAnsi" w:hAnsiTheme="minorHAnsi" w:cstheme="minorHAnsi"/>
           <w:b w:val="0"/>
         </w:rPr>
         <w:lastRenderedPageBreak/>
-        <w:t>2 knooppunten in hetzelfde bemalingsgebied</w:t>
-      </w:r>
-      <w:bookmarkEnd w:id="22"/>
+        <w:t>Bemalingsgebieden zonder knooppunt (met geldige afvoerrelatie)</w:t>
+      </w:r>
+      <w:bookmarkEnd w:id="23"/>
     </w:p>
     <w:p>
       <w:pPr>
@@ -7037,7 +7204,7 @@
         <w:rPr>
           <w:rFonts w:cstheme="minorHAnsi"/>
         </w:rPr>
-        <w:t>Als er toch 2 knooppunten liggen in één bemalingsgebied die beide afvoeren op een ander bemalingsgebied, wordt daarvoor een fout gegenereerd in het log.</w:t>
+        <w:t xml:space="preserve">Voor bemalingsgebieden zonder knooppunt met geldige afvoerrelatie (knooppunten die afvoeren op andere bemalingsgebieden) wordt een unieke code gegenereerd. Dat is niet alleen handig maar ook nodig om de vervolgstappen in het script goed te kunnen uitvoeren. In het logboek wordt melding gemaakt van het aantal “lege” bemalingsgebieden. </w:t>
       </w:r>
     </w:p>
     <w:p>
@@ -7050,9 +7217,23 @@
     </w:p>
     <w:p>
       <w:pPr>
-        <w:jc w:val="center"/>
-        <w:rPr>
-          <w:rFonts w:cstheme="minorHAnsi"/>
+        <w:pStyle w:val="Geenafstand"/>
+        <w:rPr>
+          <w:rFonts w:cstheme="minorHAnsi"/>
+        </w:rPr>
+      </w:pPr>
+      <w:r>
+        <w:rPr>
+          <w:rFonts w:cstheme="minorHAnsi"/>
+        </w:rPr>
+        <w:t>Voor een goed eindresultaat is het natuurlijk de bedoeling dat alle bemalingsgebieden een eigen knooppunt en afvoerrelatie hebben.</w:t>
+      </w:r>
+    </w:p>
+    <w:p>
+      <w:pPr>
+        <w:rPr>
+          <w:rFonts w:cstheme="minorHAnsi"/>
+          <w:b/>
         </w:rPr>
       </w:pPr>
       <w:r>
@@ -7062,10 +7243,10 @@
           <w:lang w:eastAsia="nl-NL"/>
         </w:rPr>
         <w:drawing>
-          <wp:inline distT="0" distB="0" distL="0" distR="0" wp14:anchorId="79B2212D" wp14:editId="51CFFC4D">
-            <wp:extent cx="5447530" cy="3819525"/>
-            <wp:effectExtent l="0" t="0" r="1270" b="0"/>
-            <wp:docPr id="15" name="Afbeelding 15"/>
+          <wp:inline distT="0" distB="0" distL="0" distR="0" wp14:anchorId="1E7B4F40" wp14:editId="7B9C12ED">
+            <wp:extent cx="5718912" cy="4391025"/>
+            <wp:effectExtent l="0" t="0" r="0" b="0"/>
+            <wp:docPr id="20" name="Afbeelding 20"/>
             <wp:cNvGraphicFramePr>
               <a:graphicFrameLocks xmlns:a="http://schemas.openxmlformats.org/drawingml/2006/main" noChangeAspect="1"/>
             </wp:cNvGraphicFramePr>
@@ -7085,7 +7266,7 @@
                   <pic:spPr>
                     <a:xfrm>
                       <a:off x="0" y="0"/>
-                      <a:ext cx="5450510" cy="3821614"/>
+                      <a:ext cx="5728046" cy="4398038"/>
                     </a:xfrm>
                     <a:prstGeom prst="rect">
                       <a:avLst/>
@@ -7100,21 +7281,45 @@
     </w:p>
     <w:p>
       <w:pPr>
+        <w:rPr>
+          <w:rFonts w:cstheme="minorHAnsi"/>
+          <w:b/>
+        </w:rPr>
+      </w:pPr>
+    </w:p>
+    <w:p>
+      <w:pPr>
+        <w:rPr>
+          <w:rFonts w:cstheme="minorHAnsi"/>
+          <w:b/>
+        </w:rPr>
+      </w:pPr>
+      <w:r>
+        <w:rPr>
+          <w:rFonts w:cstheme="minorHAnsi"/>
+          <w:b/>
+        </w:rPr>
+        <w:br w:type="page"/>
+      </w:r>
+    </w:p>
+    <w:p>
+      <w:pPr>
         <w:pStyle w:val="Kop3"/>
         <w:rPr>
           <w:rFonts w:asciiTheme="minorHAnsi" w:hAnsiTheme="minorHAnsi" w:cstheme="minorHAnsi"/>
           <w:b w:val="0"/>
         </w:rPr>
       </w:pPr>
-      <w:bookmarkStart w:id="23" w:name="_Toc513290076"/>
+      <w:bookmarkStart w:id="24" w:name="_Toc513536993"/>
       <w:r>
         <w:rPr>
           <w:rFonts w:asciiTheme="minorHAnsi" w:hAnsiTheme="minorHAnsi" w:cstheme="minorHAnsi"/>
           <w:b w:val="0"/>
         </w:rPr>
-        <w:t>2 bemalingsgebieden die overlappen</w:t>
-      </w:r>
-      <w:bookmarkEnd w:id="23"/>
+        <w:lastRenderedPageBreak/>
+        <w:t>2 knooppunten in hetzelfde bemalingsgebied</w:t>
+      </w:r>
+      <w:bookmarkEnd w:id="24"/>
     </w:p>
     <w:p>
       <w:pPr>
@@ -7127,62 +7332,43 @@
     <w:p>
       <w:pPr>
         <w:pStyle w:val="Geenafstand"/>
+        <w:rPr>
+          <w:rFonts w:cstheme="minorHAnsi"/>
+        </w:rPr>
+      </w:pPr>
+      <w:r>
+        <w:rPr>
+          <w:rFonts w:cstheme="minorHAnsi"/>
+        </w:rPr>
+        <w:t>Als er toch 2 knooppunten liggen in één bemalingsgebied die beide afvoeren op een ander bemalingsgebied, wordt daarvoor een fout gegenereerd in het log.</w:t>
+      </w:r>
+    </w:p>
+    <w:p>
+      <w:pPr>
+        <w:pStyle w:val="Geenafstand"/>
+        <w:rPr>
+          <w:rFonts w:cstheme="minorHAnsi"/>
+        </w:rPr>
+      </w:pPr>
+    </w:p>
+    <w:p>
+      <w:pPr>
+        <w:jc w:val="center"/>
+        <w:rPr>
+          <w:rFonts w:cstheme="minorHAnsi"/>
+        </w:rPr>
+      </w:pPr>
+      <w:r>
         <w:rPr>
           <w:rFonts w:cstheme="minorHAnsi"/>
           <w:noProof/>
           <w:lang w:eastAsia="nl-NL"/>
         </w:rPr>
-      </w:pPr>
-      <w:r>
-        <w:rPr>
-          <w:rFonts w:cstheme="minorHAnsi"/>
-        </w:rPr>
-        <w:t>Als</w:t>
-      </w:r>
-      <w:r>
-        <w:rPr>
-          <w:rFonts w:cstheme="minorHAnsi"/>
-          <w:noProof/>
-          <w:lang w:eastAsia="nl-NL"/>
-        </w:rPr>
-        <w:t xml:space="preserve"> er 2 bemalingsgebieden voorkomen die elkaar overlappen wordt hiervoor een extra output  gegenereerd</w:t>
-      </w:r>
-      <w:r>
-        <w:rPr>
-          <w:rFonts w:cstheme="minorHAnsi"/>
-          <w:noProof/>
-          <w:lang w:eastAsia="nl-NL"/>
-        </w:rPr>
-        <w:t>: “bemalingsgebieden_overlap”. Er wordt ook melding gemaakt in het logboek.</w:t>
-      </w:r>
-    </w:p>
-    <w:p>
-      <w:pPr>
-        <w:pStyle w:val="Geenafstand"/>
-        <w:rPr>
-          <w:rFonts w:cstheme="minorHAnsi"/>
-          <w:noProof/>
-          <w:lang w:eastAsia="nl-NL"/>
-        </w:rPr>
-      </w:pPr>
-    </w:p>
-    <w:p>
-      <w:pPr>
-        <w:rPr>
-          <w:rFonts w:cstheme="minorHAnsi"/>
-        </w:rPr>
-      </w:pPr>
-      <w:r>
-        <w:rPr>
-          <w:rFonts w:cstheme="minorHAnsi"/>
-          <w:noProof/>
-          <w:lang w:eastAsia="nl-NL"/>
-        </w:rPr>
         <w:drawing>
-          <wp:inline distT="0" distB="0" distL="0" distR="0" wp14:anchorId="3EF18347" wp14:editId="041EEDE5">
-            <wp:extent cx="5760720" cy="2885872"/>
-            <wp:effectExtent l="0" t="0" r="0" b="0"/>
-            <wp:docPr id="16" name="Afbeelding 16"/>
+          <wp:inline distT="0" distB="0" distL="0" distR="0" wp14:anchorId="79B2212D" wp14:editId="51CFFC4D">
+            <wp:extent cx="5447530" cy="3819525"/>
+            <wp:effectExtent l="0" t="0" r="1270" b="0"/>
+            <wp:docPr id="15" name="Afbeelding 15"/>
             <wp:cNvGraphicFramePr>
               <a:graphicFrameLocks xmlns:a="http://schemas.openxmlformats.org/drawingml/2006/main" noChangeAspect="1"/>
             </wp:cNvGraphicFramePr>
@@ -7202,7 +7388,7 @@
                   <pic:spPr>
                     <a:xfrm>
                       <a:off x="0" y="0"/>
-                      <a:ext cx="5760720" cy="2885872"/>
+                      <a:ext cx="5450510" cy="3821614"/>
                     </a:xfrm>
                     <a:prstGeom prst="rect">
                       <a:avLst/>
@@ -7223,16 +7409,15 @@
           <w:b w:val="0"/>
         </w:rPr>
       </w:pPr>
-      <w:bookmarkStart w:id="24" w:name="_Toc513290077"/>
+      <w:bookmarkStart w:id="25" w:name="_Toc513536994"/>
       <w:r>
         <w:rPr>
           <w:rFonts w:asciiTheme="minorHAnsi" w:hAnsiTheme="minorHAnsi" w:cstheme="minorHAnsi"/>
           <w:b w:val="0"/>
         </w:rPr>
-        <w:lastRenderedPageBreak/>
-        <w:t>Plancapaciteit in meerdere bemalingsgebieden</w:t>
-      </w:r>
-      <w:bookmarkEnd w:id="24"/>
+        <w:t>2 bemalingsgebieden die overlappen</w:t>
+      </w:r>
+      <w:bookmarkEnd w:id="25"/>
     </w:p>
     <w:p>
       <w:pPr>
@@ -7245,56 +7430,62 @@
     <w:p>
       <w:pPr>
         <w:pStyle w:val="Geenafstand"/>
-        <w:rPr>
-          <w:rFonts w:cstheme="minorHAnsi"/>
-        </w:rPr>
-      </w:pPr>
-      <w:r>
-        <w:rPr>
-          <w:rFonts w:cstheme="minorHAnsi"/>
-        </w:rPr>
-        <w:t xml:space="preserve">Als een </w:t>
-      </w:r>
-      <w:proofErr w:type="spellStart"/>
-      <w:r>
-        <w:rPr>
-          <w:rFonts w:cstheme="minorHAnsi"/>
-        </w:rPr>
-        <w:t>plancap</w:t>
-      </w:r>
-      <w:proofErr w:type="spellEnd"/>
-      <w:r>
-        <w:rPr>
-          <w:rFonts w:cstheme="minorHAnsi"/>
-        </w:rPr>
-        <w:t xml:space="preserve"> RIGO gebied in meerdere bemalingsgebieden valt wordt hiervan een melding gemaakt in het logboek.</w:t>
-      </w:r>
-    </w:p>
-    <w:p>
-      <w:pPr>
-        <w:pStyle w:val="Geenafstand"/>
-        <w:rPr>
-          <w:rFonts w:cstheme="minorHAnsi"/>
-        </w:rPr>
-      </w:pPr>
-    </w:p>
-    <w:p>
-      <w:pPr>
-        <w:rPr>
-          <w:rFonts w:cstheme="minorHAnsi"/>
-        </w:rPr>
-      </w:pPr>
-      <w:r>
         <w:rPr>
           <w:rFonts w:cstheme="minorHAnsi"/>
           <w:noProof/>
           <w:lang w:eastAsia="nl-NL"/>
         </w:rPr>
+      </w:pPr>
+      <w:r>
+        <w:rPr>
+          <w:rFonts w:cstheme="minorHAnsi"/>
+        </w:rPr>
+        <w:t>Als</w:t>
+      </w:r>
+      <w:r>
+        <w:rPr>
+          <w:rFonts w:cstheme="minorHAnsi"/>
+          <w:noProof/>
+          <w:lang w:eastAsia="nl-NL"/>
+        </w:rPr>
+        <w:t xml:space="preserve"> er 2 bemalingsgebieden voorkomen die elkaar overlappen wordt hiervoor een extra output  gegenereerd</w:t>
+      </w:r>
+      <w:r>
+        <w:rPr>
+          <w:rFonts w:cstheme="minorHAnsi"/>
+          <w:noProof/>
+          <w:lang w:eastAsia="nl-NL"/>
+        </w:rPr>
+        <w:t>: “bemalingsgebieden_overlap”. Er wordt ook melding gemaakt in het logboek.</w:t>
+      </w:r>
+    </w:p>
+    <w:p>
+      <w:pPr>
+        <w:pStyle w:val="Geenafstand"/>
+        <w:rPr>
+          <w:rFonts w:cstheme="minorHAnsi"/>
+          <w:noProof/>
+          <w:lang w:eastAsia="nl-NL"/>
+        </w:rPr>
+      </w:pPr>
+    </w:p>
+    <w:p>
+      <w:pPr>
+        <w:rPr>
+          <w:rFonts w:cstheme="minorHAnsi"/>
+        </w:rPr>
+      </w:pPr>
+      <w:r>
+        <w:rPr>
+          <w:rFonts w:cstheme="minorHAnsi"/>
+          <w:noProof/>
+          <w:lang w:eastAsia="nl-NL"/>
+        </w:rPr>
         <w:drawing>
-          <wp:inline distT="0" distB="0" distL="0" distR="0" wp14:anchorId="6CA1CBAF" wp14:editId="7ABBF566">
-            <wp:extent cx="5760720" cy="3539970"/>
-            <wp:effectExtent l="0" t="0" r="0" b="3810"/>
-            <wp:docPr id="17" name="Afbeelding 17"/>
+          <wp:inline distT="0" distB="0" distL="0" distR="0" wp14:anchorId="3EF18347" wp14:editId="041EEDE5">
+            <wp:extent cx="5760720" cy="2885872"/>
+            <wp:effectExtent l="0" t="0" r="0" b="0"/>
+            <wp:docPr id="16" name="Afbeelding 16"/>
             <wp:cNvGraphicFramePr>
               <a:graphicFrameLocks xmlns:a="http://schemas.openxmlformats.org/drawingml/2006/main" noChangeAspect="1"/>
             </wp:cNvGraphicFramePr>
@@ -7314,6 +7505,118 @@
                   <pic:spPr>
                     <a:xfrm>
                       <a:off x="0" y="0"/>
+                      <a:ext cx="5760720" cy="2885872"/>
+                    </a:xfrm>
+                    <a:prstGeom prst="rect">
+                      <a:avLst/>
+                    </a:prstGeom>
+                  </pic:spPr>
+                </pic:pic>
+              </a:graphicData>
+            </a:graphic>
+          </wp:inline>
+        </w:drawing>
+      </w:r>
+    </w:p>
+    <w:p>
+      <w:pPr>
+        <w:pStyle w:val="Kop3"/>
+        <w:rPr>
+          <w:rFonts w:asciiTheme="minorHAnsi" w:hAnsiTheme="minorHAnsi" w:cstheme="minorHAnsi"/>
+          <w:b w:val="0"/>
+        </w:rPr>
+      </w:pPr>
+      <w:bookmarkStart w:id="26" w:name="_Toc513536995"/>
+      <w:r>
+        <w:rPr>
+          <w:rFonts w:asciiTheme="minorHAnsi" w:hAnsiTheme="minorHAnsi" w:cstheme="minorHAnsi"/>
+          <w:b w:val="0"/>
+        </w:rPr>
+        <w:lastRenderedPageBreak/>
+        <w:t>Plancapaciteit in meerdere bemalingsgebieden</w:t>
+      </w:r>
+      <w:bookmarkEnd w:id="26"/>
+    </w:p>
+    <w:p>
+      <w:pPr>
+        <w:pStyle w:val="Geenafstand"/>
+        <w:rPr>
+          <w:rFonts w:cstheme="minorHAnsi"/>
+        </w:rPr>
+      </w:pPr>
+    </w:p>
+    <w:p>
+      <w:pPr>
+        <w:pStyle w:val="Geenafstand"/>
+        <w:rPr>
+          <w:rFonts w:cstheme="minorHAnsi"/>
+        </w:rPr>
+      </w:pPr>
+      <w:r>
+        <w:rPr>
+          <w:rFonts w:cstheme="minorHAnsi"/>
+        </w:rPr>
+        <w:t xml:space="preserve">Als een </w:t>
+      </w:r>
+      <w:proofErr w:type="spellStart"/>
+      <w:r>
+        <w:rPr>
+          <w:rFonts w:cstheme="minorHAnsi"/>
+        </w:rPr>
+        <w:t>plancap</w:t>
+      </w:r>
+      <w:proofErr w:type="spellEnd"/>
+      <w:r>
+        <w:rPr>
+          <w:rFonts w:cstheme="minorHAnsi"/>
+        </w:rPr>
+        <w:t xml:space="preserve"> RIGO gebied in meerdere bemalingsgebieden valt wordt hiervan een melding gemaakt in het logboek.</w:t>
+      </w:r>
+    </w:p>
+    <w:p>
+      <w:pPr>
+        <w:pStyle w:val="Geenafstand"/>
+        <w:rPr>
+          <w:rFonts w:cstheme="minorHAnsi"/>
+        </w:rPr>
+      </w:pPr>
+    </w:p>
+    <w:p>
+      <w:pPr>
+        <w:rPr>
+          <w:rFonts w:cstheme="minorHAnsi"/>
+        </w:rPr>
+      </w:pPr>
+      <w:r>
+        <w:rPr>
+          <w:rFonts w:cstheme="minorHAnsi"/>
+          <w:noProof/>
+          <w:lang w:eastAsia="nl-NL"/>
+        </w:rPr>
+        <w:drawing>
+          <wp:inline distT="0" distB="0" distL="0" distR="0" wp14:anchorId="6CA1CBAF" wp14:editId="7ABBF566">
+            <wp:extent cx="5760720" cy="3539970"/>
+            <wp:effectExtent l="0" t="0" r="0" b="3810"/>
+            <wp:docPr id="17" name="Afbeelding 17"/>
+            <wp:cNvGraphicFramePr>
+              <a:graphicFrameLocks xmlns:a="http://schemas.openxmlformats.org/drawingml/2006/main" noChangeAspect="1"/>
+            </wp:cNvGraphicFramePr>
+            <a:graphic xmlns:a="http://schemas.openxmlformats.org/drawingml/2006/main">
+              <a:graphicData uri="http://schemas.openxmlformats.org/drawingml/2006/picture">
+                <pic:pic xmlns:pic="http://schemas.openxmlformats.org/drawingml/2006/picture">
+                  <pic:nvPicPr>
+                    <pic:cNvPr id="0" name=""/>
+                    <pic:cNvPicPr/>
+                  </pic:nvPicPr>
+                  <pic:blipFill>
+                    <a:blip r:embed="rId32"/>
+                    <a:stretch>
+                      <a:fillRect/>
+                    </a:stretch>
+                  </pic:blipFill>
+                  <pic:spPr>
+                    <a:xfrm>
+                      <a:off x="0" y="0"/>
                       <a:ext cx="5760720" cy="3539970"/>
                     </a:xfrm>
                     <a:prstGeom prst="rect">
@@ -7335,7 +7638,7 @@
       </w:pPr>
     </w:p>
     <w:sectPr>
-      <w:footerReference w:type="default" r:id="rId32"/>
+      <w:footerReference w:type="default" r:id="rId33"/>
       <w:pgSz w:w="11906" w:h="16838"/>
       <w:pgMar w:top="1417" w:right="1417" w:bottom="1417" w:left="1417" w:header="708" w:footer="708" w:gutter="0"/>
       <w:cols w:space="708"/>
@@ -8820,7 +9123,7 @@
 </file>
 
 <file path=customXml/itemProps1.xml><?xml version="1.0" encoding="utf-8"?>
-<ds:datastoreItem xmlns:ds="http://schemas.openxmlformats.org/officeDocument/2006/customXml" ds:itemID="{5346F4D8-4F17-4844-A114-EF8288355C1D}">
+<ds:datastoreItem xmlns:ds="http://schemas.openxmlformats.org/officeDocument/2006/customXml" ds:itemID="{777C4872-633D-4935-A76E-D665043D6C36}">
   <ds:schemaRefs>
     <ds:schemaRef ds:uri="http://schemas.openxmlformats.org/officeDocument/2006/bibliography"/>
   </ds:schemaRefs>

</xml_diff>

<commit_message>
update handleiding Mark 05-02-2019
</commit_message>
<xml_diff>
--- a/doc/HandleidingGeoDynGem.docx
+++ b/doc/HandleidingGeoDynGem.docx
@@ -13,14 +13,14 @@
       </w:pPr>
       <w:bookmarkStart w:id="0" w:name="_Toc513288593"/>
       <w:bookmarkStart w:id="1" w:name="_Toc513541907"/>
-      <w:bookmarkStart w:id="2" w:name="_Toc535411720"/>
+      <w:bookmarkStart w:id="2" w:name="_Toc267723"/>
       <w:r>
         <w:rPr>
           <w:noProof/>
           <w:lang w:eastAsia="nl-NL"/>
         </w:rPr>
         <w:drawing>
-          <wp:anchor distT="0" distB="0" distL="114300" distR="114300" simplePos="0" relativeHeight="251652608" behindDoc="0" locked="0" layoutInCell="1" allowOverlap="1">
+          <wp:anchor distT="0" distB="0" distL="114300" distR="114300" simplePos="0" relativeHeight="251651584" behindDoc="0" locked="0" layoutInCell="1" allowOverlap="1">
             <wp:simplePos x="0" y="0"/>
             <wp:positionH relativeFrom="column">
               <wp:posOffset>4326445</wp:posOffset>
@@ -88,7 +88,7 @@
           <w:lang w:eastAsia="nl-NL"/>
         </w:rPr>
         <w:drawing>
-          <wp:anchor distT="0" distB="0" distL="114300" distR="114300" simplePos="0" relativeHeight="251661824" behindDoc="0" locked="0" layoutInCell="1" allowOverlap="1">
+          <wp:anchor distT="0" distB="0" distL="114300" distR="114300" simplePos="0" relativeHeight="251660800" behindDoc="0" locked="0" layoutInCell="1" allowOverlap="1">
             <wp:simplePos x="0" y="0"/>
             <wp:positionH relativeFrom="column">
               <wp:posOffset>-592010</wp:posOffset>
@@ -118,7 +118,7 @@
                         </a:ext>
                       </a:extLst>
                     </a:blip>
-                    <a:srcRect t="5507"/>
+                    <a:srcRect/>
                     <a:stretch/>
                   </pic:blipFill>
                   <pic:spPr bwMode="auto">
@@ -156,7 +156,7 @@
           <w:lang w:eastAsia="nl-NL"/>
         </w:rPr>
         <w:drawing>
-          <wp:anchor distT="0" distB="0" distL="114300" distR="114300" simplePos="0" relativeHeight="251655680" behindDoc="0" locked="0" layoutInCell="1" allowOverlap="1" wp14:anchorId="7C726693" wp14:editId="4BD61382">
+          <wp:anchor distT="0" distB="0" distL="114300" distR="114300" simplePos="0" relativeHeight="251654656" behindDoc="0" locked="0" layoutInCell="1" allowOverlap="1" wp14:anchorId="7C726693" wp14:editId="4BD61382">
             <wp:simplePos x="0" y="0"/>
             <wp:positionH relativeFrom="column">
               <wp:posOffset>1922145</wp:posOffset>
@@ -225,7 +225,7 @@
         </w:rPr>
       </w:pPr>
       <w:bookmarkStart w:id="3" w:name="_Toc513541908"/>
-      <w:bookmarkStart w:id="4" w:name="_Toc535411721"/>
+      <w:bookmarkStart w:id="4" w:name="_Toc267724"/>
       <w:r>
         <w:rPr>
           <w:rFonts w:ascii="Times New Roman" w:hAnsi="Times New Roman"/>
@@ -236,7 +236,7 @@
         <mc:AlternateContent>
           <mc:Choice Requires="wps">
             <w:drawing>
-              <wp:anchor distT="0" distB="0" distL="114300" distR="114300" simplePos="0" relativeHeight="251658752" behindDoc="0" locked="0" layoutInCell="1" allowOverlap="1">
+              <wp:anchor distT="0" distB="0" distL="114300" distR="114300" simplePos="0" relativeHeight="251656704" behindDoc="0" locked="0" layoutInCell="1" allowOverlap="1">
                 <wp:simplePos x="0" y="0"/>
                 <wp:positionH relativeFrom="margin">
                   <wp:posOffset>-15875</wp:posOffset>
@@ -655,7 +655,7 @@
                 <v:stroke joinstyle="miter"/>
                 <v:path gradientshapeok="t" o:connecttype="rect"/>
               </v:shapetype>
-              <v:shape id="Tekstvak 22" o:spid="_x0000_s1026" type="#_x0000_t202" style="position:absolute;left:0;text-align:left;margin-left:-1.25pt;margin-top:15.5pt;width:453.9pt;height:58.2pt;z-index:251658752;visibility:visible;mso-wrap-style:square;mso-width-percent:0;mso-height-percent:0;mso-wrap-distance-left:9pt;mso-wrap-distance-top:0;mso-wrap-distance-right:9pt;mso-wrap-distance-bottom:0;mso-position-horizontal:absolute;mso-position-horizontal-relative:margin;mso-position-vertical:absolute;mso-position-vertical-relative:text;mso-width-percent:0;mso-height-percent:0;mso-width-relative:margin;mso-height-relative:margin;v-text-anchor:top" o:gfxdata="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" filled="f" stroked="f">
+              <v:shape id="Tekstvak 22" o:spid="_x0000_s1026" type="#_x0000_t202" style="position:absolute;left:0;text-align:left;margin-left:-1.25pt;margin-top:15.5pt;width:453.9pt;height:58.2pt;z-index:251656704;visibility:visible;mso-wrap-style:square;mso-width-percent:0;mso-height-percent:0;mso-wrap-distance-left:9pt;mso-wrap-distance-top:0;mso-wrap-distance-right:9pt;mso-wrap-distance-bottom:0;mso-position-horizontal:absolute;mso-position-horizontal-relative:margin;mso-position-vertical:absolute;mso-position-vertical-relative:text;mso-width-percent:0;mso-height-percent:0;mso-width-relative:margin;mso-height-relative:margin;v-text-anchor:top" o:gfxdata="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" filled="f" stroked="f">
                 <v:textbox>
                   <w:txbxContent>
                     <w:p>
@@ -1056,13 +1056,14 @@
           <w:lang w:eastAsia="en-GB"/>
         </w:rPr>
       </w:pPr>
+      <w:bookmarkStart w:id="5" w:name="_GoBack"/>
       <w:r>
         <w:rPr>
           <w:noProof/>
           <w:lang w:eastAsia="nl-NL"/>
         </w:rPr>
         <w:drawing>
-          <wp:anchor distT="0" distB="0" distL="114300" distR="114300" simplePos="0" relativeHeight="251664896" behindDoc="0" locked="0" layoutInCell="1" allowOverlap="1">
+          <wp:anchor distT="0" distB="0" distL="114300" distR="114300" simplePos="0" relativeHeight="251663872" behindDoc="0" locked="0" layoutInCell="1" allowOverlap="1">
             <wp:simplePos x="0" y="0"/>
             <wp:positionH relativeFrom="column">
               <wp:posOffset>281305</wp:posOffset>
@@ -1117,6 +1118,7 @@
           </wp:anchor>
         </w:drawing>
       </w:r>
+      <w:bookmarkEnd w:id="5"/>
     </w:p>
     <w:p>
       <w:pPr>
@@ -1387,14 +1389,14 @@
                     </pic:cNvPicPr>
                   </pic:nvPicPr>
                   <pic:blipFill rotWithShape="1">
-                    <a:blip r:embed="rId12" r:link="rId13">
+                    <a:blip r:embed="rId12" r:link="rId13" cstate="print">
                       <a:extLst>
                         <a:ext uri="{28A0092B-C50C-407E-A947-70E740481C1C}">
                           <a14:useLocalDpi xmlns:a14="http://schemas.microsoft.com/office/drawing/2010/main" val="0"/>
                         </a:ext>
                       </a:extLst>
                     </a:blip>
-                    <a:srcRect l="1558" r="2804" b="13930"/>
+                    <a:srcRect/>
                     <a:stretch/>
                   </pic:blipFill>
                   <pic:spPr bwMode="auto">
@@ -1431,13 +1433,13 @@
     <w:sdt>
       <w:sdtPr>
         <w:rPr>
-          <w:rFonts w:asciiTheme="minorHAnsi" w:eastAsiaTheme="minorHAnsi" w:hAnsiTheme="minorHAnsi" w:cstheme="minorHAnsi"/>
+          <w:rFonts w:asciiTheme="minorHAnsi" w:eastAsiaTheme="minorHAnsi" w:hAnsiTheme="minorHAnsi" w:cstheme="minorBidi"/>
           <w:color w:val="auto"/>
           <w:sz w:val="22"/>
           <w:szCs w:val="22"/>
           <w:lang w:val="nl-NL" w:eastAsia="en-US"/>
         </w:rPr>
-        <w:id w:val="-793433403"/>
+        <w:id w:val="1179079791"/>
         <w:docPartObj>
           <w:docPartGallery w:val="Table of Contents"/>
           <w:docPartUnique/>
@@ -1453,20 +1455,14 @@
         <w:p>
           <w:pPr>
             <w:pStyle w:val="Kopvaninhoudsopgave"/>
-            <w:rPr>
-              <w:rFonts w:asciiTheme="minorHAnsi" w:hAnsiTheme="minorHAnsi" w:cstheme="minorHAnsi"/>
-            </w:rPr>
           </w:pPr>
           <w:r>
             <w:rPr>
-              <w:rFonts w:asciiTheme="minorHAnsi" w:hAnsiTheme="minorHAnsi" w:cstheme="minorHAnsi"/>
               <w:lang w:val="nl-NL"/>
             </w:rPr>
-            <w:t>Inhoudsopgave</w:t>
+            <w:t>Inhoud</w:t>
           </w:r>
         </w:p>
-        <w:bookmarkStart w:id="5" w:name="_GoBack"/>
-        <w:bookmarkEnd w:id="5"/>
         <w:p>
           <w:pPr>
             <w:pStyle w:val="Inhopg1"/>
@@ -1481,23 +1477,34 @@
           </w:pPr>
           <w:r>
             <w:rPr>
-              <w:rFonts w:cstheme="minorHAnsi"/>
+              <w:b/>
+              <w:bCs/>
             </w:rPr>
             <w:fldChar w:fldCharType="begin"/>
           </w:r>
           <w:r>
             <w:rPr>
-              <w:rFonts w:cstheme="minorHAnsi"/>
+              <w:b/>
+              <w:bCs/>
             </w:rPr>
             <w:instrText xml:space="preserve"> TOC \o "1-3" \h \z \u </w:instrText>
           </w:r>
           <w:r>
             <w:rPr>
-              <w:rFonts w:cstheme="minorHAnsi"/>
+              <w:b/>
+              <w:bCs/>
             </w:rPr>
             <w:fldChar w:fldCharType="separate"/>
           </w:r>
-          <w:hyperlink w:anchor="_Toc535411720" w:history="1">
+          <w:hyperlink w:anchor="_Toc267725" w:history="1">
+            <w:r>
+              <w:rPr>
+                <w:rStyle w:val="Hyperlink"/>
+                <w:rFonts w:cstheme="minorHAnsi"/>
+                <w:noProof/>
+              </w:rPr>
+              <w:t>Inleiding</w:t>
+            </w:r>
             <w:r>
               <w:rPr>
                 <w:noProof/>
@@ -1517,7 +1524,7 @@
                 <w:noProof/>
                 <w:webHidden/>
               </w:rPr>
-              <w:instrText xml:space="preserve"> PAGEREF _Toc535411720 \h </w:instrText>
+              <w:instrText xml:space="preserve"> PAGEREF _Toc267725 \h </w:instrText>
             </w:r>
             <w:r>
               <w:rPr>
@@ -1537,7 +1544,7 @@
                 <w:noProof/>
                 <w:webHidden/>
               </w:rPr>
-              <w:t>1</w:t>
+              <w:t>4</w:t>
             </w:r>
             <w:r>
               <w:rPr>
@@ -1560,7 +1567,15 @@
               <w:lang w:eastAsia="nl-NL"/>
             </w:rPr>
           </w:pPr>
-          <w:hyperlink w:anchor="_Toc535411721" w:history="1">
+          <w:hyperlink w:anchor="_Toc267726" w:history="1">
+            <w:r>
+              <w:rPr>
+                <w:rStyle w:val="Hyperlink"/>
+                <w:rFonts w:cstheme="minorHAnsi"/>
+                <w:noProof/>
+              </w:rPr>
+              <w:t>Leeswijzer</w:t>
+            </w:r>
             <w:r>
               <w:rPr>
                 <w:noProof/>
@@ -1580,7 +1595,7 @@
                 <w:noProof/>
                 <w:webHidden/>
               </w:rPr>
-              <w:instrText xml:space="preserve"> PAGEREF _Toc535411721 \h </w:instrText>
+              <w:instrText xml:space="preserve"> PAGEREF _Toc267726 \h </w:instrText>
             </w:r>
             <w:r>
               <w:rPr>
@@ -1600,7 +1615,7 @@
                 <w:noProof/>
                 <w:webHidden/>
               </w:rPr>
-              <w:t>1</w:t>
+              <w:t>4</w:t>
             </w:r>
             <w:r>
               <w:rPr>
@@ -1615,6 +1630,7 @@
           <w:pPr>
             <w:pStyle w:val="Inhopg1"/>
             <w:tabs>
+              <w:tab w:val="left" w:pos="440"/>
               <w:tab w:val="right" w:leader="dot" w:pos="9062"/>
             </w:tabs>
             <w:rPr>
@@ -1623,78 +1639,23 @@
               <w:lang w:eastAsia="nl-NL"/>
             </w:rPr>
           </w:pPr>
-          <w:hyperlink w:anchor="_Toc535411722" w:history="1">
+          <w:hyperlink w:anchor="_Toc267727" w:history="1">
             <w:r>
               <w:rPr>
                 <w:rStyle w:val="Hyperlink"/>
                 <w:rFonts w:cstheme="minorHAnsi"/>
                 <w:noProof/>
               </w:rPr>
-              <w:t>Inleiding</w:t>
-            </w:r>
-            <w:r>
-              <w:rPr>
-                <w:noProof/>
-                <w:webHidden/>
+              <w:t>1)</w:t>
+            </w:r>
+            <w:r>
+              <w:rPr>
+                <w:rFonts w:eastAsiaTheme="minorEastAsia"/>
+                <w:noProof/>
+                <w:lang w:eastAsia="nl-NL"/>
               </w:rPr>
               <w:tab/>
             </w:r>
-            <w:r>
-              <w:rPr>
-                <w:noProof/>
-                <w:webHidden/>
-              </w:rPr>
-              <w:fldChar w:fldCharType="begin"/>
-            </w:r>
-            <w:r>
-              <w:rPr>
-                <w:noProof/>
-                <w:webHidden/>
-              </w:rPr>
-              <w:instrText xml:space="preserve"> PAGEREF _Toc535411722 \h </w:instrText>
-            </w:r>
-            <w:r>
-              <w:rPr>
-                <w:noProof/>
-                <w:webHidden/>
-              </w:rPr>
-            </w:r>
-            <w:r>
-              <w:rPr>
-                <w:noProof/>
-                <w:webHidden/>
-              </w:rPr>
-              <w:fldChar w:fldCharType="separate"/>
-            </w:r>
-            <w:r>
-              <w:rPr>
-                <w:noProof/>
-                <w:webHidden/>
-              </w:rPr>
-              <w:t>4</w:t>
-            </w:r>
-            <w:r>
-              <w:rPr>
-                <w:noProof/>
-                <w:webHidden/>
-              </w:rPr>
-              <w:fldChar w:fldCharType="end"/>
-            </w:r>
-          </w:hyperlink>
-        </w:p>
-        <w:p>
-          <w:pPr>
-            <w:pStyle w:val="Inhopg1"/>
-            <w:tabs>
-              <w:tab w:val="right" w:leader="dot" w:pos="9062"/>
-            </w:tabs>
-            <w:rPr>
-              <w:rFonts w:eastAsiaTheme="minorEastAsia"/>
-              <w:noProof/>
-              <w:lang w:eastAsia="nl-NL"/>
-            </w:rPr>
-          </w:pPr>
-          <w:hyperlink w:anchor="_Toc535411723" w:history="1">
             <w:r>
               <w:rPr>
                 <w:rStyle w:val="Hyperlink"/>
@@ -1722,7 +1683,7 @@
                 <w:noProof/>
                 <w:webHidden/>
               </w:rPr>
-              <w:instrText xml:space="preserve"> PAGEREF _Toc535411723 \h </w:instrText>
+              <w:instrText xml:space="preserve"> PAGEREF _Toc267727 \h </w:instrText>
             </w:r>
             <w:r>
               <w:rPr>
@@ -1765,14 +1726,14 @@
               <w:lang w:eastAsia="nl-NL"/>
             </w:rPr>
           </w:pPr>
-          <w:hyperlink w:anchor="_Toc535411724" w:history="1">
+          <w:hyperlink w:anchor="_Toc267728" w:history="1">
             <w:r>
               <w:rPr>
                 <w:rStyle w:val="Hyperlink"/>
                 <w:rFonts w:cstheme="minorHAnsi"/>
                 <w:noProof/>
               </w:rPr>
-              <w:t>Stap 1.) Start QGIS (v2.x) en open Plug-ins via het hoofdmenu</w:t>
+              <w:t>Stap 1.) Start QGIS (v2.18) en open Plug-ins via het hoofdmenu</w:t>
             </w:r>
             <w:r>
               <w:rPr>
@@ -1793,7 +1754,7 @@
                 <w:noProof/>
                 <w:webHidden/>
               </w:rPr>
-              <w:instrText xml:space="preserve"> PAGEREF _Toc535411724 \h </w:instrText>
+              <w:instrText xml:space="preserve"> PAGEREF _Toc267728 \h </w:instrText>
             </w:r>
             <w:r>
               <w:rPr>
@@ -1836,7 +1797,7 @@
               <w:lang w:eastAsia="nl-NL"/>
             </w:rPr>
           </w:pPr>
-          <w:hyperlink w:anchor="_Toc535411725" w:history="1">
+          <w:hyperlink w:anchor="_Toc267729" w:history="1">
             <w:r>
               <w:rPr>
                 <w:rStyle w:val="Hyperlink"/>
@@ -1864,7 +1825,7 @@
                 <w:noProof/>
                 <w:webHidden/>
               </w:rPr>
-              <w:instrText xml:space="preserve"> PAGEREF _Toc535411725 \h </w:instrText>
+              <w:instrText xml:space="preserve"> PAGEREF _Toc267729 \h </w:instrText>
             </w:r>
             <w:r>
               <w:rPr>
@@ -1907,7 +1868,7 @@
               <w:lang w:eastAsia="nl-NL"/>
             </w:rPr>
           </w:pPr>
-          <w:hyperlink w:anchor="_Toc535411726" w:history="1">
+          <w:hyperlink w:anchor="_Toc267730" w:history="1">
             <w:r>
               <w:rPr>
                 <w:rStyle w:val="Hyperlink"/>
@@ -1935,7 +1896,7 @@
                 <w:noProof/>
                 <w:webHidden/>
               </w:rPr>
-              <w:instrText xml:space="preserve"> PAGEREF _Toc535411726 \h </w:instrText>
+              <w:instrText xml:space="preserve"> PAGEREF _Toc267730 \h </w:instrText>
             </w:r>
             <w:r>
               <w:rPr>
@@ -1978,7 +1939,7 @@
               <w:lang w:eastAsia="nl-NL"/>
             </w:rPr>
           </w:pPr>
-          <w:hyperlink w:anchor="_Toc535411727" w:history="1">
+          <w:hyperlink w:anchor="_Toc267731" w:history="1">
             <w:r>
               <w:rPr>
                 <w:rStyle w:val="Hyperlink"/>
@@ -2006,7 +1967,7 @@
                 <w:noProof/>
                 <w:webHidden/>
               </w:rPr>
-              <w:instrText xml:space="preserve"> PAGEREF _Toc535411727 \h </w:instrText>
+              <w:instrText xml:space="preserve"> PAGEREF _Toc267731 \h </w:instrText>
             </w:r>
             <w:r>
               <w:rPr>
@@ -2049,7 +2010,7 @@
               <w:lang w:eastAsia="nl-NL"/>
             </w:rPr>
           </w:pPr>
-          <w:hyperlink w:anchor="_Toc535411728" w:history="1">
+          <w:hyperlink w:anchor="_Toc267732" w:history="1">
             <w:r>
               <w:rPr>
                 <w:rStyle w:val="Hyperlink"/>
@@ -2077,7 +2038,7 @@
                 <w:noProof/>
                 <w:webHidden/>
               </w:rPr>
-              <w:instrText xml:space="preserve"> PAGEREF _Toc535411728 \h </w:instrText>
+              <w:instrText xml:space="preserve"> PAGEREF _Toc267732 \h </w:instrText>
             </w:r>
             <w:r>
               <w:rPr>
@@ -2120,14 +2081,14 @@
               <w:lang w:eastAsia="nl-NL"/>
             </w:rPr>
           </w:pPr>
-          <w:hyperlink w:anchor="_Toc535411729" w:history="1">
+          <w:hyperlink w:anchor="_Toc267733" w:history="1">
             <w:r>
               <w:rPr>
                 <w:rStyle w:val="Hyperlink"/>
                 <w:rFonts w:cstheme="minorHAnsi"/>
                 <w:noProof/>
               </w:rPr>
-              <w:t>Stap 6.) Open de plug-in door op het icoontje te klikken (op moment van schrijven een stekker).</w:t>
+              <w:t>Stap 6.) Open de GeoDyn plugin door op het icoontje te klikken.</w:t>
             </w:r>
             <w:r>
               <w:rPr>
@@ -2148,7 +2109,7 @@
                 <w:noProof/>
                 <w:webHidden/>
               </w:rPr>
-              <w:instrText xml:space="preserve"> PAGEREF _Toc535411729 \h </w:instrText>
+              <w:instrText xml:space="preserve"> PAGEREF _Toc267733 \h </w:instrText>
             </w:r>
             <w:r>
               <w:rPr>
@@ -2191,7 +2152,7 @@
               <w:lang w:eastAsia="nl-NL"/>
             </w:rPr>
           </w:pPr>
-          <w:hyperlink w:anchor="_Toc535411730" w:history="1">
+          <w:hyperlink w:anchor="_Toc267734" w:history="1">
             <w:r>
               <w:rPr>
                 <w:rStyle w:val="Hyperlink"/>
@@ -2219,7 +2180,7 @@
                 <w:noProof/>
                 <w:webHidden/>
               </w:rPr>
-              <w:instrText xml:space="preserve"> PAGEREF _Toc535411730 \h </w:instrText>
+              <w:instrText xml:space="preserve"> PAGEREF _Toc267734 \h </w:instrText>
             </w:r>
             <w:r>
               <w:rPr>
@@ -2254,6 +2215,7 @@
           <w:pPr>
             <w:pStyle w:val="Inhopg1"/>
             <w:tabs>
+              <w:tab w:val="left" w:pos="440"/>
               <w:tab w:val="right" w:leader="dot" w:pos="9062"/>
             </w:tabs>
             <w:rPr>
@@ -2262,12 +2224,27 @@
               <w:lang w:eastAsia="nl-NL"/>
             </w:rPr>
           </w:pPr>
-          <w:hyperlink w:anchor="_Toc535411731" w:history="1">
+          <w:hyperlink w:anchor="_Toc267735" w:history="1">
             <w:r>
               <w:rPr>
                 <w:rStyle w:val="Hyperlink"/>
                 <w:noProof/>
               </w:rPr>
+              <w:t>2)</w:t>
+            </w:r>
+            <w:r>
+              <w:rPr>
+                <w:rFonts w:eastAsiaTheme="minorEastAsia"/>
+                <w:noProof/>
+                <w:lang w:eastAsia="nl-NL"/>
+              </w:rPr>
+              <w:tab/>
+            </w:r>
+            <w:r>
+              <w:rPr>
+                <w:rStyle w:val="Hyperlink"/>
+                <w:noProof/>
+              </w:rPr>
               <w:t>Verdieping analyse en aandachtspunten bij gebruik.</w:t>
             </w:r>
             <w:r>
@@ -2289,7 +2266,7 @@
                 <w:noProof/>
                 <w:webHidden/>
               </w:rPr>
-              <w:instrText xml:space="preserve"> PAGEREF _Toc535411731 \h </w:instrText>
+              <w:instrText xml:space="preserve"> PAGEREF _Toc267735 \h </w:instrText>
             </w:r>
             <w:r>
               <w:rPr>
@@ -2332,7 +2309,7 @@
               <w:lang w:eastAsia="nl-NL"/>
             </w:rPr>
           </w:pPr>
-          <w:hyperlink w:anchor="_Toc535411732" w:history="1">
+          <w:hyperlink w:anchor="_Toc267736" w:history="1">
             <w:r>
               <w:rPr>
                 <w:rStyle w:val="Hyperlink"/>
@@ -2360,7 +2337,7 @@
                 <w:noProof/>
                 <w:webHidden/>
               </w:rPr>
-              <w:instrText xml:space="preserve"> PAGEREF _Toc535411732 \h </w:instrText>
+              <w:instrText xml:space="preserve"> PAGEREF _Toc267736 \h </w:instrText>
             </w:r>
             <w:r>
               <w:rPr>
@@ -2403,7 +2380,7 @@
               <w:lang w:eastAsia="nl-NL"/>
             </w:rPr>
           </w:pPr>
-          <w:hyperlink w:anchor="_Toc535411733" w:history="1">
+          <w:hyperlink w:anchor="_Toc267737" w:history="1">
             <w:r>
               <w:rPr>
                 <w:rStyle w:val="Hyperlink"/>
@@ -2431,7 +2408,7 @@
                 <w:noProof/>
                 <w:webHidden/>
               </w:rPr>
-              <w:instrText xml:space="preserve"> PAGEREF _Toc535411733 \h </w:instrText>
+              <w:instrText xml:space="preserve"> PAGEREF _Toc267737 \h </w:instrText>
             </w:r>
             <w:r>
               <w:rPr>
@@ -2474,7 +2451,7 @@
               <w:lang w:eastAsia="nl-NL"/>
             </w:rPr>
           </w:pPr>
-          <w:hyperlink w:anchor="_Toc535411734" w:history="1">
+          <w:hyperlink w:anchor="_Toc267738" w:history="1">
             <w:r>
               <w:rPr>
                 <w:rStyle w:val="Hyperlink"/>
@@ -2502,7 +2479,7 @@
                 <w:noProof/>
                 <w:webHidden/>
               </w:rPr>
-              <w:instrText xml:space="preserve"> PAGEREF _Toc535411734 \h </w:instrText>
+              <w:instrText xml:space="preserve"> PAGEREF _Toc267738 \h </w:instrText>
             </w:r>
             <w:r>
               <w:rPr>
@@ -2545,7 +2522,7 @@
               <w:lang w:eastAsia="nl-NL"/>
             </w:rPr>
           </w:pPr>
-          <w:hyperlink w:anchor="_Toc535411735" w:history="1">
+          <w:hyperlink w:anchor="_Toc267739" w:history="1">
             <w:r>
               <w:rPr>
                 <w:rStyle w:val="Hyperlink"/>
@@ -2573,7 +2550,7 @@
                 <w:noProof/>
                 <w:webHidden/>
               </w:rPr>
-              <w:instrText xml:space="preserve"> PAGEREF _Toc535411735 \h </w:instrText>
+              <w:instrText xml:space="preserve"> PAGEREF _Toc267739 \h </w:instrText>
             </w:r>
             <w:r>
               <w:rPr>
@@ -2616,7 +2593,7 @@
               <w:lang w:eastAsia="nl-NL"/>
             </w:rPr>
           </w:pPr>
-          <w:hyperlink w:anchor="_Toc535411736" w:history="1">
+          <w:hyperlink w:anchor="_Toc267740" w:history="1">
             <w:r>
               <w:rPr>
                 <w:rStyle w:val="Hyperlink"/>
@@ -2644,7 +2621,7 @@
                 <w:noProof/>
                 <w:webHidden/>
               </w:rPr>
-              <w:instrText xml:space="preserve"> PAGEREF _Toc535411736 \h </w:instrText>
+              <w:instrText xml:space="preserve"> PAGEREF _Toc267740 \h </w:instrText>
             </w:r>
             <w:r>
               <w:rPr>
@@ -2687,7 +2664,7 @@
               <w:lang w:eastAsia="nl-NL"/>
             </w:rPr>
           </w:pPr>
-          <w:hyperlink w:anchor="_Toc535411737" w:history="1">
+          <w:hyperlink w:anchor="_Toc267741" w:history="1">
             <w:r>
               <w:rPr>
                 <w:rStyle w:val="Hyperlink"/>
@@ -2715,7 +2692,7 @@
                 <w:noProof/>
                 <w:webHidden/>
               </w:rPr>
-              <w:instrText xml:space="preserve"> PAGEREF _Toc535411737 \h </w:instrText>
+              <w:instrText xml:space="preserve"> PAGEREF _Toc267741 \h </w:instrText>
             </w:r>
             <w:r>
               <w:rPr>
@@ -2758,7 +2735,7 @@
               <w:lang w:eastAsia="nl-NL"/>
             </w:rPr>
           </w:pPr>
-          <w:hyperlink w:anchor="_Toc535411738" w:history="1">
+          <w:hyperlink w:anchor="_Toc267742" w:history="1">
             <w:r>
               <w:rPr>
                 <w:rStyle w:val="Hyperlink"/>
@@ -2785,7 +2762,7 @@
                 <w:noProof/>
                 <w:webHidden/>
               </w:rPr>
-              <w:instrText xml:space="preserve"> PAGEREF _Toc535411738 \h </w:instrText>
+              <w:instrText xml:space="preserve"> PAGEREF _Toc267742 \h </w:instrText>
             </w:r>
             <w:r>
               <w:rPr>
@@ -2820,6 +2797,7 @@
           <w:pPr>
             <w:pStyle w:val="Inhopg1"/>
             <w:tabs>
+              <w:tab w:val="left" w:pos="440"/>
               <w:tab w:val="right" w:leader="dot" w:pos="9062"/>
             </w:tabs>
             <w:rPr>
@@ -2828,13 +2806,29 @@
               <w:lang w:eastAsia="nl-NL"/>
             </w:rPr>
           </w:pPr>
-          <w:hyperlink w:anchor="_Toc535411739" w:history="1">
+          <w:hyperlink w:anchor="_Toc267743" w:history="1">
             <w:r>
               <w:rPr>
                 <w:rStyle w:val="Hyperlink"/>
                 <w:rFonts w:cstheme="minorHAnsi"/>
                 <w:noProof/>
               </w:rPr>
+              <w:t>3)</w:t>
+            </w:r>
+            <w:r>
+              <w:rPr>
+                <w:rFonts w:eastAsiaTheme="minorEastAsia"/>
+                <w:noProof/>
+                <w:lang w:eastAsia="nl-NL"/>
+              </w:rPr>
+              <w:tab/>
+            </w:r>
+            <w:r>
+              <w:rPr>
+                <w:rStyle w:val="Hyperlink"/>
+                <w:rFonts w:cstheme="minorHAnsi"/>
+                <w:noProof/>
+              </w:rPr>
               <w:t>Beheerdershandleiding</w:t>
             </w:r>
             <w:r>
@@ -2856,7 +2850,7 @@
                 <w:noProof/>
                 <w:webHidden/>
               </w:rPr>
-              <w:instrText xml:space="preserve"> PAGEREF _Toc535411739 \h </w:instrText>
+              <w:instrText xml:space="preserve"> PAGEREF _Toc267743 \h </w:instrText>
             </w:r>
             <w:r>
               <w:rPr>
@@ -2899,7 +2893,7 @@
               <w:lang w:eastAsia="nl-NL"/>
             </w:rPr>
           </w:pPr>
-          <w:hyperlink w:anchor="_Toc535411740" w:history="1">
+          <w:hyperlink w:anchor="_Toc267744" w:history="1">
             <w:r>
               <w:rPr>
                 <w:rStyle w:val="Hyperlink"/>
@@ -2927,7 +2921,7 @@
                 <w:noProof/>
                 <w:webHidden/>
               </w:rPr>
-              <w:instrText xml:space="preserve"> PAGEREF _Toc535411740 \h </w:instrText>
+              <w:instrText xml:space="preserve"> PAGEREF _Toc267744 \h </w:instrText>
             </w:r>
             <w:r>
               <w:rPr>
@@ -2970,7 +2964,7 @@
               <w:lang w:eastAsia="nl-NL"/>
             </w:rPr>
           </w:pPr>
-          <w:hyperlink w:anchor="_Toc535411741" w:history="1">
+          <w:hyperlink w:anchor="_Toc267745" w:history="1">
             <w:r>
               <w:rPr>
                 <w:rStyle w:val="Hyperlink"/>
@@ -2998,7 +2992,7 @@
                 <w:noProof/>
                 <w:webHidden/>
               </w:rPr>
-              <w:instrText xml:space="preserve"> PAGEREF _Toc535411741 \h </w:instrText>
+              <w:instrText xml:space="preserve"> PAGEREF _Toc267745 \h </w:instrText>
             </w:r>
             <w:r>
               <w:rPr>
@@ -3041,7 +3035,7 @@
               <w:lang w:eastAsia="nl-NL"/>
             </w:rPr>
           </w:pPr>
-          <w:hyperlink w:anchor="_Toc535411742" w:history="1">
+          <w:hyperlink w:anchor="_Toc267746" w:history="1">
             <w:r>
               <w:rPr>
                 <w:rStyle w:val="Hyperlink"/>
@@ -3069,7 +3063,7 @@
                 <w:noProof/>
                 <w:webHidden/>
               </w:rPr>
-              <w:instrText xml:space="preserve"> PAGEREF _Toc535411742 \h </w:instrText>
+              <w:instrText xml:space="preserve"> PAGEREF _Toc267746 \h </w:instrText>
             </w:r>
             <w:r>
               <w:rPr>
@@ -3112,7 +3106,7 @@
               <w:lang w:eastAsia="nl-NL"/>
             </w:rPr>
           </w:pPr>
-          <w:hyperlink w:anchor="_Toc535411743" w:history="1">
+          <w:hyperlink w:anchor="_Toc267747" w:history="1">
             <w:r>
               <w:rPr>
                 <w:rStyle w:val="Hyperlink"/>
@@ -3139,7 +3133,7 @@
                 <w:noProof/>
                 <w:webHidden/>
               </w:rPr>
-              <w:instrText xml:space="preserve"> PAGEREF _Toc535411743 \h </w:instrText>
+              <w:instrText xml:space="preserve"> PAGEREF _Toc267747 \h </w:instrText>
             </w:r>
             <w:r>
               <w:rPr>
@@ -3171,14 +3165,8 @@
           </w:hyperlink>
         </w:p>
         <w:p>
-          <w:pPr>
-            <w:rPr>
-              <w:rFonts w:cstheme="minorHAnsi"/>
-            </w:rPr>
-          </w:pPr>
           <w:r>
             <w:rPr>
-              <w:rFonts w:cstheme="minorHAnsi"/>
               <w:b/>
               <w:bCs/>
             </w:rPr>
@@ -3214,7 +3202,7 @@
         </w:rPr>
       </w:pPr>
       <w:bookmarkStart w:id="6" w:name="_Toc513288594"/>
-      <w:bookmarkStart w:id="7" w:name="_Toc535411722"/>
+      <w:bookmarkStart w:id="7" w:name="_Toc267725"/>
       <w:r>
         <w:rPr>
           <w:rFonts w:asciiTheme="minorHAnsi" w:hAnsiTheme="minorHAnsi" w:cstheme="minorHAnsi"/>
@@ -3224,19 +3212,6 @@
       </w:r>
       <w:bookmarkEnd w:id="6"/>
       <w:bookmarkEnd w:id="7"/>
-    </w:p>
-    <w:p>
-      <w:pPr>
-        <w:shd w:val="clear" w:color="auto" w:fill="FFFFFF"/>
-        <w:spacing w:after="0" w:line="240" w:lineRule="auto"/>
-        <w:rPr>
-          <w:rFonts w:eastAsia="Times New Roman" w:cstheme="minorHAnsi"/>
-          <w:color w:val="222222"/>
-          <w:sz w:val="20"/>
-          <w:szCs w:val="20"/>
-          <w:lang w:eastAsia="nl-NL"/>
-        </w:rPr>
-      </w:pPr>
     </w:p>
     <w:p>
       <w:pPr>
@@ -3350,7 +3325,16 @@
     </w:p>
     <w:p>
       <w:r>
-        <w:t>Op basis van data van het drinkwaterbedrijf PWN, de gemeenten, HHNK en de provincie berekent deze tool afvalwaterhoeveelheden per gemeentelijk bemalingsgebied, voor het heden en de toekomst. De applicatie combineert deze resultaten</w:t>
+        <w:t xml:space="preserve">Op basis van data van het </w:t>
+      </w:r>
+      <w:r>
+        <w:t>D</w:t>
+      </w:r>
+      <w:r>
+        <w:t>rinkwaterbedrijf</w:t>
+      </w:r>
+      <w:r>
+        <w:t>, de gemeenten, HHNK en de provincie berekent deze tool afvalwaterhoeveelheden per gemeentelijk bemalingsgebied, voor het heden en de toekomst. De applicatie combineert deze resultaten</w:t>
       </w:r>
       <w:r>
         <w:t>, het verhardoppervlakte inventarisatie</w:t>
@@ -3461,7 +3445,31 @@
           <w:color w:val="222222"/>
           <w:lang w:eastAsia="nl-NL"/>
         </w:rPr>
-        <w:t xml:space="preserve">kan testen door gebruik te maken van ‘imaginary data’. </w:t>
+        <w:t>kan testen door gebruik te maken van ‘</w:t>
+      </w:r>
+      <w:r>
+        <w:rPr>
+          <w:rFonts w:eastAsia="Times New Roman" w:cstheme="minorHAnsi"/>
+          <w:color w:val="222222"/>
+          <w:lang w:eastAsia="nl-NL"/>
+        </w:rPr>
+        <w:t>test</w:t>
+      </w:r>
+      <w:r>
+        <w:rPr>
+          <w:rFonts w:eastAsia="Times New Roman" w:cstheme="minorHAnsi"/>
+          <w:color w:val="222222"/>
+          <w:lang w:eastAsia="nl-NL"/>
+        </w:rPr>
+        <w:t xml:space="preserve"> </w:t>
+      </w:r>
+      <w:r>
+        <w:rPr>
+          <w:rFonts w:eastAsia="Times New Roman" w:cstheme="minorHAnsi"/>
+          <w:color w:val="222222"/>
+          <w:lang w:eastAsia="nl-NL"/>
+        </w:rPr>
+        <w:t xml:space="preserve">data’. </w:t>
       </w:r>
     </w:p>
     <w:p>
@@ -3530,23 +3538,82 @@
     </w:p>
     <w:p>
       <w:pPr>
-        <w:shd w:val="clear" w:color="auto" w:fill="FFFFFF"/>
-        <w:spacing w:after="0" w:line="240" w:lineRule="auto"/>
-        <w:rPr>
-          <w:rFonts w:cstheme="minorHAnsi"/>
-        </w:rPr>
-      </w:pPr>
+        <w:pStyle w:val="Kop1"/>
+        <w:rPr>
+          <w:rFonts w:cstheme="minorHAnsi"/>
+        </w:rPr>
+      </w:pPr>
+      <w:bookmarkStart w:id="8" w:name="_Toc267726"/>
+      <w:r>
+        <w:rPr>
+          <w:rFonts w:asciiTheme="minorHAnsi" w:hAnsiTheme="minorHAnsi" w:cstheme="minorHAnsi"/>
+        </w:rPr>
+        <w:t>Leeswijzer</w:t>
+      </w:r>
+      <w:bookmarkEnd w:id="8"/>
+    </w:p>
+    <w:p>
+      <w:pPr>
+        <w:rPr>
+          <w:rFonts w:cstheme="minorHAnsi"/>
+        </w:rPr>
+      </w:pPr>
+      <w:r>
+        <w:rPr>
+          <w:rFonts w:cstheme="minorHAnsi"/>
+        </w:rPr>
+        <w:t xml:space="preserve">Het eerste deel (H1) van deze handleiding wordt u stapsgewijs meegenomen om GeoDyn in QGIS te installeren en zelfstandig een berekening te kunnen maken met gebruik van "testdata". In het tweede deel (H2) is een nadere toelichting van de opbouw van de bestanden en eventuele foutmeldingen. Het laatste deel (H3) is een technisch uitleg </w:t>
+      </w:r>
+      <w:r>
+        <w:rPr>
+          <w:rFonts w:cstheme="minorHAnsi"/>
+        </w:rPr>
+        <w:t xml:space="preserve">van de applicatie en de scripts. Dit deel is meer </w:t>
+      </w:r>
+      <w:r>
+        <w:rPr>
+          <w:rFonts w:cstheme="minorHAnsi"/>
+        </w:rPr>
+        <w:t>gericht op de applicatie beheerder.</w:t>
+      </w:r>
+    </w:p>
+    <w:p>
+      <w:pPr>
+        <w:rPr>
+          <w:rFonts w:cstheme="minorHAnsi"/>
+        </w:rPr>
+      </w:pPr>
+      <w:r>
+        <w:rPr>
+          <w:rFonts w:cstheme="minorHAnsi"/>
+        </w:rPr>
+        <w:t>Voor het zelf genereren van de bronbestanden voor uw gemeente is een specifieke handleiding beschikbaar. Deze is per mail op de vragen bij Mark Lamers (</w:t>
+      </w:r>
+      <w:hyperlink r:id="rId15" w:history="1">
+        <w:r>
+          <w:rPr>
+            <w:rStyle w:val="Hyperlink"/>
+            <w:rFonts w:cstheme="minorHAnsi"/>
+          </w:rPr>
+          <w:t>m.lamers@hhnk.nl</w:t>
+        </w:r>
+      </w:hyperlink>
+      <w:r>
+        <w:rPr>
+          <w:rFonts w:cstheme="minorHAnsi"/>
+        </w:rPr>
+        <w:t>).</w:t>
+      </w:r>
     </w:p>
     <w:p>
       <w:pPr>
         <w:rPr>
           <w:rFonts w:eastAsiaTheme="majorEastAsia" w:cstheme="minorHAnsi"/>
-          <w:i/>
-          <w:iCs/>
-          <w:color w:val="4F81BD" w:themeColor="accent1"/>
-          <w:spacing w:val="15"/>
-          <w:sz w:val="24"/>
-          <w:szCs w:val="24"/>
+          <w:b/>
+          <w:bCs/>
+          <w:color w:val="365F91" w:themeColor="accent1" w:themeShade="BF"/>
+          <w:sz w:val="28"/>
+          <w:szCs w:val="28"/>
         </w:rPr>
       </w:pPr>
       <w:r>
@@ -3559,11 +3626,15 @@
     <w:p>
       <w:pPr>
         <w:pStyle w:val="Kop1"/>
+        <w:numPr>
+          <w:ilvl w:val="0"/>
+          <w:numId w:val="2"/>
+        </w:numPr>
         <w:rPr>
           <w:rFonts w:asciiTheme="minorHAnsi" w:hAnsiTheme="minorHAnsi" w:cstheme="minorHAnsi"/>
         </w:rPr>
       </w:pPr>
-      <w:bookmarkStart w:id="8" w:name="_Toc535411723"/>
+      <w:bookmarkStart w:id="9" w:name="_Toc267727"/>
       <w:r>
         <w:rPr>
           <w:rFonts w:asciiTheme="minorHAnsi" w:hAnsiTheme="minorHAnsi" w:cstheme="minorHAnsi"/>
@@ -3583,85 +3654,100 @@
         </w:rPr>
         <w:t xml:space="preserve"> in 7 stappen.</w:t>
       </w:r>
-      <w:bookmarkEnd w:id="8"/>
+      <w:bookmarkEnd w:id="9"/>
+    </w:p>
+    <w:p>
+      <w:r>
+        <w:t>Het is aan te bevelen om deze stappen eens zorgvuldig te doorlopen en een berekening te maken met de dummie/ test data. Dit om een goed beeld te krijgen van de werking en de berekening van GeoDyn.</w:t>
+      </w:r>
     </w:p>
     <w:p>
       <w:pPr>
         <w:pStyle w:val="Kop2"/>
+      </w:pPr>
+      <w:bookmarkStart w:id="10" w:name="_Toc267728"/>
+      <w:r>
         <w:rPr>
           <w:rFonts w:asciiTheme="minorHAnsi" w:hAnsiTheme="minorHAnsi" w:cstheme="minorHAnsi"/>
           <w:b w:val="0"/>
         </w:rPr>
-      </w:pPr>
-      <w:bookmarkStart w:id="9" w:name="_Toc535411724"/>
+        <w:t>Stap 1.) Start QGIS</w:t>
+      </w:r>
       <w:r>
         <w:rPr>
           <w:rFonts w:asciiTheme="minorHAnsi" w:hAnsiTheme="minorHAnsi" w:cstheme="minorHAnsi"/>
           <w:b w:val="0"/>
         </w:rPr>
-        <w:t>Stap 1.) Start QGIS</w:t>
+        <w:t xml:space="preserve"> (v2.</w:t>
       </w:r>
       <w:r>
         <w:rPr>
           <w:rFonts w:asciiTheme="minorHAnsi" w:hAnsiTheme="minorHAnsi" w:cstheme="minorHAnsi"/>
           <w:b w:val="0"/>
         </w:rPr>
-        <w:t xml:space="preserve"> (v2.x)</w:t>
+        <w:t>18</w:t>
       </w:r>
       <w:r>
         <w:rPr>
           <w:rFonts w:asciiTheme="minorHAnsi" w:hAnsiTheme="minorHAnsi" w:cstheme="minorHAnsi"/>
           <w:b w:val="0"/>
         </w:rPr>
-        <w:t xml:space="preserve"> en open </w:t>
+        <w:t>)</w:t>
       </w:r>
       <w:r>
         <w:rPr>
           <w:rFonts w:asciiTheme="minorHAnsi" w:hAnsiTheme="minorHAnsi" w:cstheme="minorHAnsi"/>
           <w:b w:val="0"/>
         </w:rPr>
-        <w:t>Plug-in</w:t>
+        <w:t xml:space="preserve"> en open </w:t>
       </w:r>
       <w:r>
         <w:rPr>
           <w:rFonts w:asciiTheme="minorHAnsi" w:hAnsiTheme="minorHAnsi" w:cstheme="minorHAnsi"/>
           <w:b w:val="0"/>
         </w:rPr>
-        <w:t>s via het hoofdmenu</w:t>
-      </w:r>
-      <w:bookmarkEnd w:id="9"/>
-    </w:p>
-    <w:p>
-      <w:pPr>
-        <w:pStyle w:val="Kop2"/>
+        <w:t>Plug-in</w:t>
+      </w:r>
+      <w:r>
         <w:rPr>
           <w:rFonts w:asciiTheme="minorHAnsi" w:hAnsiTheme="minorHAnsi" w:cstheme="minorHAnsi"/>
           <w:b w:val="0"/>
         </w:rPr>
-      </w:pPr>
-      <w:bookmarkStart w:id="10" w:name="_Toc535411725"/>
-      <w:r>
+        <w:t>s via het hoofdmenu</w:t>
+      </w:r>
+      <w:bookmarkEnd w:id="10"/>
+    </w:p>
+    <w:p>
+      <w:pPr>
+        <w:pStyle w:val="Kop2"/>
         <w:rPr>
           <w:rFonts w:asciiTheme="minorHAnsi" w:hAnsiTheme="minorHAnsi" w:cstheme="minorHAnsi"/>
           <w:b w:val="0"/>
         </w:rPr>
-        <w:t xml:space="preserve">Stap 2.) Ga naar settings en kruis aan “Show also experimental </w:t>
-      </w:r>
+      </w:pPr>
+      <w:bookmarkStart w:id="11" w:name="_Toc267729"/>
       <w:r>
         <w:rPr>
           <w:rFonts w:asciiTheme="minorHAnsi" w:hAnsiTheme="minorHAnsi" w:cstheme="minorHAnsi"/>
           <w:b w:val="0"/>
         </w:rPr>
-        <w:t>plug-in</w:t>
+        <w:t xml:space="preserve">Stap 2.) Ga naar settings en kruis aan “Show also experimental </w:t>
       </w:r>
       <w:r>
         <w:rPr>
           <w:rFonts w:asciiTheme="minorHAnsi" w:hAnsiTheme="minorHAnsi" w:cstheme="minorHAnsi"/>
           <w:b w:val="0"/>
         </w:rPr>
+        <w:t>plug-in</w:t>
+      </w:r>
+      <w:r>
+        <w:rPr>
+          <w:rFonts w:asciiTheme="minorHAnsi" w:hAnsiTheme="minorHAnsi" w:cstheme="minorHAnsi"/>
+          <w:b w:val="0"/>
+        </w:rPr>
         <w:t>s”</w:t>
       </w:r>
-      <w:bookmarkEnd w:id="10"/>
+      <w:bookmarkEnd w:id="11"/>
     </w:p>
     <w:p>
       <w:pPr>
@@ -3694,7 +3780,7 @@
                     </pic:cNvPicPr>
                   </pic:nvPicPr>
                   <pic:blipFill>
-                    <a:blip r:embed="rId15">
+                    <a:blip r:embed="rId16">
                       <a:extLst>
                         <a:ext uri="{28A0092B-C50C-407E-A947-70E740481C1C}">
                           <a14:useLocalDpi xmlns:a14="http://schemas.microsoft.com/office/drawing/2010/main" val="0"/>
@@ -3733,8 +3819,8 @@
           <w:rFonts w:asciiTheme="minorHAnsi" w:hAnsiTheme="minorHAnsi" w:cstheme="minorHAnsi"/>
         </w:rPr>
       </w:pPr>
-      <w:bookmarkStart w:id="11" w:name="_Toc513288595"/>
-      <w:bookmarkStart w:id="12" w:name="_Toc535411726"/>
+      <w:bookmarkStart w:id="12" w:name="_Toc513288595"/>
+      <w:bookmarkStart w:id="13" w:name="_Toc267730"/>
       <w:r>
         <w:rPr>
           <w:rStyle w:val="Kop2Char"/>
@@ -3762,8 +3848,8 @@
         </w:rPr>
         <w:t>yn”.</w:t>
       </w:r>
-      <w:bookmarkEnd w:id="11"/>
       <w:bookmarkEnd w:id="12"/>
+      <w:bookmarkEnd w:id="13"/>
       <w:r>
         <w:rPr>
           <w:rFonts w:asciiTheme="minorHAnsi" w:hAnsiTheme="minorHAnsi" w:cstheme="minorHAnsi"/>
@@ -3773,13 +3859,6 @@
     </w:p>
     <w:p>
       <w:pPr>
-        <w:rPr>
-          <w:rFonts w:cstheme="minorHAnsi"/>
-        </w:rPr>
-      </w:pPr>
-    </w:p>
-    <w:p>
-      <w:pPr>
         <w:jc w:val="center"/>
         <w:rPr>
           <w:rFonts w:cstheme="minorHAnsi"/>
@@ -3787,15 +3866,14 @@
       </w:pPr>
       <w:r>
         <w:rPr>
-          <w:rFonts w:cstheme="minorHAnsi"/>
           <w:noProof/>
           <w:lang w:eastAsia="nl-NL"/>
         </w:rPr>
         <w:drawing>
-          <wp:inline distT="0" distB="0" distL="0" distR="0" wp14:anchorId="3578D20C" wp14:editId="771EE302">
-            <wp:extent cx="4689731" cy="3276600"/>
+          <wp:inline distT="0" distB="0" distL="0" distR="0" wp14:anchorId="786EA97F" wp14:editId="3E9F5578">
+            <wp:extent cx="4882964" cy="3419475"/>
             <wp:effectExtent l="0" t="0" r="0" b="0"/>
-            <wp:docPr id="2" name="Afbeelding 2"/>
+            <wp:docPr id="18" name="Afbeelding 18"/>
             <wp:cNvGraphicFramePr>
               <a:graphicFrameLocks xmlns:a="http://schemas.openxmlformats.org/drawingml/2006/main" noChangeAspect="1"/>
             </wp:cNvGraphicFramePr>
@@ -3803,36 +3881,29 @@
               <a:graphicData uri="http://schemas.openxmlformats.org/drawingml/2006/picture">
                 <pic:pic xmlns:pic="http://schemas.openxmlformats.org/drawingml/2006/picture">
                   <pic:nvPicPr>
-                    <pic:cNvPr id="0" name="Picture 2"/>
-                    <pic:cNvPicPr>
-                      <a:picLocks noChangeAspect="1" noChangeArrowheads="1"/>
-                    </pic:cNvPicPr>
+                    <pic:cNvPr id="1" name=""/>
+                    <pic:cNvPicPr/>
                   </pic:nvPicPr>
                   <pic:blipFill>
-                    <a:blip r:embed="rId16">
+                    <a:blip r:embed="rId17">
                       <a:extLst>
                         <a:ext uri="{28A0092B-C50C-407E-A947-70E740481C1C}">
                           <a14:useLocalDpi xmlns:a14="http://schemas.microsoft.com/office/drawing/2010/main" val="0"/>
                         </a:ext>
                       </a:extLst>
                     </a:blip>
-                    <a:srcRect/>
                     <a:stretch>
                       <a:fillRect/>
                     </a:stretch>
                   </pic:blipFill>
-                  <pic:spPr bwMode="auto">
+                  <pic:spPr>
                     <a:xfrm>
                       <a:off x="0" y="0"/>
-                      <a:ext cx="4690816" cy="3277358"/>
+                      <a:ext cx="4914793" cy="3441764"/>
                     </a:xfrm>
                     <a:prstGeom prst="rect">
                       <a:avLst/>
                     </a:prstGeom>
-                    <a:noFill/>
-                    <a:ln>
-                      <a:noFill/>
-                    </a:ln>
                   </pic:spPr>
                 </pic:pic>
               </a:graphicData>
@@ -3849,7 +3920,7 @@
           <w:b w:val="0"/>
         </w:rPr>
       </w:pPr>
-      <w:bookmarkStart w:id="13" w:name="_Toc535411727"/>
+      <w:bookmarkStart w:id="14" w:name="_Toc267731"/>
       <w:r>
         <w:rPr>
           <w:rFonts w:asciiTheme="minorHAnsi" w:hAnsiTheme="minorHAnsi" w:cstheme="minorHAnsi"/>
@@ -3885,14 +3956,7 @@
         </w:rPr>
         <w:t>yn gemeente” en klik op de link homepage of code repository.</w:t>
       </w:r>
-      <w:bookmarkEnd w:id="13"/>
-    </w:p>
-    <w:p>
-      <w:pPr>
-        <w:rPr>
-          <w:rFonts w:cstheme="minorHAnsi"/>
-        </w:rPr>
-      </w:pPr>
+      <w:bookmarkEnd w:id="14"/>
     </w:p>
     <w:p>
       <w:pPr>
@@ -3965,7 +4029,19 @@
         <w:rPr>
           <w:rFonts w:cstheme="minorHAnsi"/>
         </w:rPr>
-        <w:t>Klik op de link onder kopje Test om shapefiles te downloaden om mee te testen.</w:t>
+        <w:t xml:space="preserve">Klik op de link onder kopje Test om shapefiles te downloaden </w:t>
+      </w:r>
+      <w:r>
+        <w:rPr>
+          <w:rFonts w:cstheme="minorHAnsi"/>
+        </w:rPr>
+        <w:t xml:space="preserve">en </w:t>
+      </w:r>
+      <w:r>
+        <w:rPr>
+          <w:rFonts w:cstheme="minorHAnsi"/>
+        </w:rPr>
+        <w:t>om mee te testen.</w:t>
       </w:r>
       <w:r>
         <w:rPr>
@@ -3982,7 +4058,7 @@
           <w:b w:val="0"/>
         </w:rPr>
       </w:pPr>
-      <w:bookmarkStart w:id="14" w:name="_Toc535411728"/>
+      <w:bookmarkStart w:id="15" w:name="_Toc267732"/>
       <w:r>
         <w:rPr>
           <w:rFonts w:asciiTheme="minorHAnsi" w:hAnsiTheme="minorHAnsi" w:cstheme="minorHAnsi"/>
@@ -3991,15 +4067,7 @@
         <w:lastRenderedPageBreak/>
         <w:t>Stap 5.) Pak de shapefiles uit en voeg de data toe aan QGIS.</w:t>
       </w:r>
-      <w:bookmarkEnd w:id="14"/>
-    </w:p>
-    <w:p>
-      <w:pPr>
-        <w:rPr>
-          <w:rFonts w:cstheme="minorHAnsi"/>
-          <w:b/>
-        </w:rPr>
-      </w:pPr>
+      <w:bookmarkEnd w:id="15"/>
     </w:p>
     <w:p>
       <w:pPr>
@@ -4104,7 +4172,7 @@
                     </pic:cNvPicPr>
                   </pic:nvPicPr>
                   <pic:blipFill>
-                    <a:blip r:embed="rId17">
+                    <a:blip r:embed="rId18">
                       <a:extLst>
                         <a:ext uri="{28A0092B-C50C-407E-A947-70E740481C1C}">
                           <a14:useLocalDpi xmlns:a14="http://schemas.microsoft.com/office/drawing/2010/main" val="0"/>
@@ -4164,378 +4232,34 @@
           <w:b w:val="0"/>
         </w:rPr>
       </w:pPr>
-      <w:bookmarkStart w:id="15" w:name="_Toc535411729"/>
+      <w:bookmarkStart w:id="16" w:name="_Toc267733"/>
       <w:r>
         <w:rPr>
           <w:rFonts w:asciiTheme="minorHAnsi" w:hAnsiTheme="minorHAnsi" w:cstheme="minorHAnsi"/>
           <w:b w:val="0"/>
-        </w:rPr>
-        <w:lastRenderedPageBreak/>
-        <w:t xml:space="preserve">Stap 6.) Open de </w:t>
-      </w:r>
-      <w:r>
-        <w:rPr>
-          <w:rFonts w:asciiTheme="minorHAnsi" w:hAnsiTheme="minorHAnsi" w:cstheme="minorHAnsi"/>
-          <w:b w:val="0"/>
-        </w:rPr>
-        <w:t>plug-in</w:t>
-      </w:r>
-      <w:r>
-        <w:rPr>
-          <w:rFonts w:asciiTheme="minorHAnsi" w:hAnsiTheme="minorHAnsi" w:cstheme="minorHAnsi"/>
-          <w:b w:val="0"/>
-        </w:rPr>
-        <w:t xml:space="preserve"> door op het ico</w:t>
-      </w:r>
-      <w:r>
-        <w:rPr>
-          <w:rFonts w:asciiTheme="minorHAnsi" w:hAnsiTheme="minorHAnsi" w:cstheme="minorHAnsi"/>
-          <w:b w:val="0"/>
-        </w:rPr>
-        <w:t>ontje te klikken (op moment van schrijven een stekker).</w:t>
-      </w:r>
-      <w:bookmarkEnd w:id="15"/>
-    </w:p>
-    <w:p>
-      <w:pPr>
-        <w:pStyle w:val="Geenafstand"/>
-        <w:rPr>
-          <w:rFonts w:cstheme="minorHAnsi"/>
-        </w:rPr>
-      </w:pPr>
-    </w:p>
-    <w:p>
-      <w:pPr>
-        <w:pStyle w:val="Geenafstand"/>
-        <w:rPr>
-          <w:rFonts w:cstheme="minorHAnsi"/>
-        </w:rPr>
-      </w:pPr>
-      <w:r>
-        <w:rPr>
-          <w:rFonts w:cstheme="minorHAnsi"/>
-          <w:highlight w:val="yellow"/>
-        </w:rPr>
-        <w:t>Let op!</w:t>
-      </w:r>
-      <w:r>
-        <w:rPr>
-          <w:rFonts w:cstheme="minorHAnsi"/>
-        </w:rPr>
-        <w:t xml:space="preserve"> </w:t>
-      </w:r>
-    </w:p>
-    <w:p>
-      <w:pPr>
-        <w:pStyle w:val="Geenafstand"/>
-        <w:rPr>
-          <w:rFonts w:cstheme="minorHAnsi"/>
-        </w:rPr>
-      </w:pPr>
-      <w:r>
-        <w:rPr>
-          <w:rFonts w:cstheme="minorHAnsi"/>
-        </w:rPr>
-        <w:t>Bij het openen van de plug-in worden reeds aanwezige layers met resultaten uit de Layer Panel verwijderd om te voorkomen dat bugs  optreden met het overschrijven van data.</w:t>
-      </w:r>
-    </w:p>
-    <w:p>
-      <w:pPr>
-        <w:pStyle w:val="Geenafstand"/>
-        <w:rPr>
-          <w:rFonts w:cstheme="minorHAnsi"/>
-        </w:rPr>
-      </w:pPr>
-    </w:p>
-    <w:p>
-      <w:pPr>
-        <w:pStyle w:val="Geenafstand"/>
-        <w:rPr>
-          <w:rFonts w:cstheme="minorHAnsi"/>
-        </w:rPr>
-      </w:pPr>
-      <w:r>
-        <w:rPr>
-          <w:rFonts w:cstheme="minorHAnsi"/>
-        </w:rPr>
-        <w:t>De juiste lagen worden als het goed is automatisch herkend in de dropdown lists.</w:t>
-      </w:r>
-    </w:p>
-    <w:p>
-      <w:pPr>
-        <w:pStyle w:val="Geenafstand"/>
-        <w:rPr>
-          <w:rFonts w:cstheme="minorHAnsi"/>
-        </w:rPr>
-      </w:pPr>
-      <w:r>
-        <w:rPr>
-          <w:rFonts w:cstheme="minorHAnsi"/>
-        </w:rPr>
-        <w:t xml:space="preserve">Dat gebeurd op basis van bepaalde stukken tekst in de laagnaam. </w:t>
-      </w:r>
-    </w:p>
-    <w:p>
-      <w:pPr>
-        <w:pStyle w:val="Geenafstand"/>
-        <w:rPr>
-          <w:rFonts w:cstheme="minorHAnsi"/>
-        </w:rPr>
-      </w:pPr>
-      <w:r>
-        <w:rPr>
-          <w:rFonts w:cstheme="minorHAnsi"/>
-        </w:rPr>
-        <w:t xml:space="preserve">Achtereenvolgend zijn dat:  </w:t>
-      </w:r>
-    </w:p>
-    <w:p>
-      <w:pPr>
-        <w:pStyle w:val="Geenafstand"/>
-        <w:ind w:left="708"/>
-        <w:rPr>
-          <w:rFonts w:cstheme="minorHAnsi"/>
-        </w:rPr>
-      </w:pPr>
-      <w:r>
-        <w:rPr>
-          <w:rFonts w:cstheme="minorHAnsi"/>
-        </w:rPr>
-        <w:t>“</w:t>
-      </w:r>
-      <w:r>
-        <w:rPr>
-          <w:rFonts w:cstheme="minorHAnsi"/>
-        </w:rPr>
-        <w:t>kikker</w:t>
-      </w:r>
-      <w:r>
-        <w:rPr>
-          <w:rFonts w:cstheme="minorHAnsi"/>
-        </w:rPr>
-        <w:t>” (voor punten</w:t>
-      </w:r>
-      <w:r>
-        <w:rPr>
-          <w:rFonts w:cstheme="minorHAnsi"/>
-        </w:rPr>
-        <w:t xml:space="preserve">bestand </w:t>
-      </w:r>
-      <w:r>
-        <w:rPr>
-          <w:rFonts w:cstheme="minorHAnsi"/>
-        </w:rPr>
-        <w:t>uit Kikker)</w:t>
-      </w:r>
-    </w:p>
-    <w:p>
-      <w:pPr>
-        <w:pStyle w:val="Geenafstand"/>
-        <w:ind w:left="708"/>
-        <w:rPr>
-          <w:rFonts w:cstheme="minorHAnsi"/>
-        </w:rPr>
-      </w:pPr>
-      <w:r>
-        <w:rPr>
-          <w:rFonts w:cstheme="minorHAnsi"/>
-        </w:rPr>
-        <w:t>“</w:t>
-      </w:r>
-      <w:r>
-        <w:rPr>
-          <w:rFonts w:cstheme="minorHAnsi"/>
-        </w:rPr>
-        <w:t>kikker</w:t>
-      </w:r>
-      <w:r>
-        <w:rPr>
-          <w:rFonts w:cstheme="minorHAnsi"/>
-        </w:rPr>
-        <w:t xml:space="preserve">” (voor </w:t>
-      </w:r>
-      <w:r>
-        <w:rPr>
-          <w:rFonts w:cstheme="minorHAnsi"/>
-        </w:rPr>
-        <w:t>lijnenbestand</w:t>
-      </w:r>
-      <w:r>
-        <w:rPr>
-          <w:rFonts w:cstheme="minorHAnsi"/>
-        </w:rPr>
-        <w:t xml:space="preserve"> uit Kikker)</w:t>
-      </w:r>
-    </w:p>
-    <w:p>
-      <w:pPr>
-        <w:pStyle w:val="Geenafstand"/>
-        <w:ind w:left="708"/>
-        <w:rPr>
-          <w:rFonts w:cstheme="minorHAnsi"/>
-        </w:rPr>
-      </w:pPr>
-      <w:r>
-        <w:rPr>
-          <w:rFonts w:cstheme="minorHAnsi"/>
-        </w:rPr>
-        <w:t>“BAG” (voor drinkwatergegevens)</w:t>
-      </w:r>
-    </w:p>
-    <w:p>
-      <w:pPr>
-        <w:pStyle w:val="Geenafstand"/>
-        <w:ind w:left="708"/>
-        <w:rPr>
-          <w:rFonts w:cstheme="minorHAnsi"/>
-        </w:rPr>
-      </w:pPr>
-      <w:r>
-        <w:rPr>
-          <w:rFonts w:cstheme="minorHAnsi"/>
-        </w:rPr>
-        <w:t>“VE” (voor de vervuilingseenheden)</w:t>
-      </w:r>
-    </w:p>
-    <w:p>
-      <w:pPr>
-        <w:pStyle w:val="Geenafstand"/>
-        <w:ind w:left="708"/>
-        <w:rPr>
-          <w:rFonts w:cstheme="minorHAnsi"/>
-        </w:rPr>
-      </w:pPr>
-      <w:r>
-        <w:rPr>
-          <w:rFonts w:cstheme="minorHAnsi"/>
-        </w:rPr>
-        <w:t>“RIGO” (voor de plancapaciteiten)</w:t>
-      </w:r>
-    </w:p>
-    <w:p>
-      <w:pPr>
-        <w:pStyle w:val="Geenafstand"/>
-        <w:ind w:left="708"/>
-        <w:rPr>
-          <w:rFonts w:cstheme="minorHAnsi"/>
-        </w:rPr>
-      </w:pPr>
-      <w:r>
-        <w:rPr>
-          <w:rFonts w:cstheme="minorHAnsi"/>
-        </w:rPr>
-        <w:t>“opp” (voor verhard oppervlak)</w:t>
-      </w:r>
-    </w:p>
-    <w:p>
-      <w:pPr>
-        <w:pStyle w:val="Geenafstand"/>
-        <w:ind w:left="708"/>
-        <w:rPr>
-          <w:rFonts w:cstheme="minorHAnsi"/>
-        </w:rPr>
-      </w:pPr>
-      <w:r>
-        <w:rPr>
-          <w:rFonts w:cstheme="minorHAnsi"/>
-        </w:rPr>
-        <w:t>“bem” (voor de bemalingsgebieden)</w:t>
-      </w:r>
-    </w:p>
-    <w:p>
-      <w:pPr>
-        <w:pStyle w:val="Geenafstand"/>
-        <w:ind w:left="708"/>
-        <w:rPr>
-          <w:rFonts w:cstheme="minorHAnsi"/>
-        </w:rPr>
-      </w:pPr>
-    </w:p>
-    <w:p>
-      <w:pPr>
-        <w:pStyle w:val="Geenafstand"/>
-        <w:rPr>
-          <w:rFonts w:cstheme="minorHAnsi"/>
-        </w:rPr>
-      </w:pPr>
-      <w:r>
-        <w:rPr>
-          <w:rFonts w:cstheme="minorHAnsi"/>
-        </w:rPr>
-        <w:t>Indien de laagnaam afwijkt en er geen match gevonden wordt, komt gewoon een willekeurige laag bovenaan en moet de juiste laag met de hand gekozen worden.</w:t>
-      </w:r>
-    </w:p>
-    <w:p>
-      <w:pPr>
-        <w:pStyle w:val="Geenafstand"/>
-        <w:rPr>
-          <w:rFonts w:cstheme="minorHAnsi"/>
-        </w:rPr>
-      </w:pPr>
-      <w:r>
-        <w:rPr>
-          <w:rFonts w:cstheme="minorHAnsi"/>
-        </w:rPr>
-        <w:t>Controleer altijd of de juiste lagen geselecteerd zijn.</w:t>
-      </w:r>
-    </w:p>
-    <w:p>
-      <w:pPr>
-        <w:pStyle w:val="Geenafstand"/>
-        <w:rPr>
-          <w:rFonts w:cstheme="minorHAnsi"/>
-        </w:rPr>
-      </w:pPr>
-    </w:p>
-    <w:p>
-      <w:pPr>
-        <w:rPr>
-          <w:rFonts w:cstheme="minorHAnsi"/>
-        </w:rPr>
-      </w:pPr>
-      <w:r>
-        <w:rPr>
-          <w:rFonts w:cstheme="minorHAnsi"/>
-        </w:rPr>
-        <w:t xml:space="preserve">Onderin moet een output folder geselecteerd worden waarin alle resultaten </w:t>
-      </w:r>
-      <w:r>
-        <w:rPr>
-          <w:rFonts w:cstheme="minorHAnsi"/>
-        </w:rPr>
-        <w:t>terecht komen.</w:t>
-      </w:r>
-    </w:p>
-    <w:p>
-      <w:pPr>
-        <w:rPr>
-          <w:rFonts w:cstheme="minorHAnsi"/>
-        </w:rPr>
-      </w:pPr>
-      <w:r>
-        <w:rPr>
-          <w:rFonts w:cstheme="minorHAnsi"/>
-        </w:rPr>
-        <w:t xml:space="preserve">Klik op OK. </w:t>
-      </w:r>
-    </w:p>
-    <w:p>
-      <w:pPr>
-        <w:rPr>
-          <w:rFonts w:cstheme="minorHAnsi"/>
-        </w:rPr>
-      </w:pPr>
-      <w:r>
-        <w:rPr>
-          <w:rFonts w:cstheme="minorHAnsi"/>
           <w:noProof/>
           <w:lang w:eastAsia="nl-NL"/>
         </w:rPr>
+        <w:lastRenderedPageBreak/>
         <w:drawing>
-          <wp:inline distT="0" distB="0" distL="0" distR="0">
-            <wp:extent cx="3886136" cy="4189863"/>
-            <wp:effectExtent l="0" t="0" r="635" b="1270"/>
-            <wp:docPr id="5" name="Afbeelding 5"/>
+          <wp:anchor distT="0" distB="0" distL="114300" distR="114300" simplePos="0" relativeHeight="251658240" behindDoc="0" locked="0" layoutInCell="1" allowOverlap="1">
+            <wp:simplePos x="0" y="0"/>
+            <wp:positionH relativeFrom="column">
+              <wp:posOffset>4386580</wp:posOffset>
+            </wp:positionH>
+            <wp:positionV relativeFrom="paragraph">
+              <wp:posOffset>-137795</wp:posOffset>
+            </wp:positionV>
+            <wp:extent cx="400050" cy="432867"/>
+            <wp:effectExtent l="0" t="0" r="0" b="5715"/>
+            <wp:wrapNone/>
+            <wp:docPr id="23" name="Afbeelding 12">
+              <a:extLst xmlns:a="http://schemas.openxmlformats.org/drawingml/2006/main">
+                <a:ext uri="{FF2B5EF4-FFF2-40B4-BE49-F238E27FC236}">
+                  <a16:creationId xmlns:a16="http://schemas.microsoft.com/office/drawing/2014/main" id="{AA414CBC-EF76-4AD5-8214-B1C3CF125D97}"/>
+                </a:ext>
+              </a:extLst>
+            </wp:docPr>
             <wp:cNvGraphicFramePr>
               <a:graphicFrameLocks xmlns:a="http://schemas.openxmlformats.org/drawingml/2006/main" noChangeAspect="1"/>
             </wp:cNvGraphicFramePr>
@@ -4543,151 +4267,408 @@
               <a:graphicData uri="http://schemas.openxmlformats.org/drawingml/2006/picture">
                 <pic:pic xmlns:pic="http://schemas.openxmlformats.org/drawingml/2006/picture">
                   <pic:nvPicPr>
-                    <pic:cNvPr id="0" name="Picture 5"/>
+                    <pic:cNvPr id="13" name="Afbeelding 12">
+                      <a:extLst>
+                        <a:ext uri="{FF2B5EF4-FFF2-40B4-BE49-F238E27FC236}">
+                          <a16:creationId xmlns:a16="http://schemas.microsoft.com/office/drawing/2014/main" id="{AA414CBC-EF76-4AD5-8214-B1C3CF125D97}"/>
+                        </a:ext>
+                      </a:extLst>
+                    </pic:cNvPr>
                     <pic:cNvPicPr>
-                      <a:picLocks noChangeAspect="1" noChangeArrowheads="1"/>
+                      <a:picLocks noChangeAspect="1"/>
                     </pic:cNvPicPr>
                   </pic:nvPicPr>
                   <pic:blipFill>
-                    <a:blip r:embed="rId18">
+                    <a:blip r:embed="rId19" cstate="print">
                       <a:extLst>
                         <a:ext uri="{28A0092B-C50C-407E-A947-70E740481C1C}">
                           <a14:useLocalDpi xmlns:a14="http://schemas.microsoft.com/office/drawing/2010/main" val="0"/>
                         </a:ext>
                       </a:extLst>
                     </a:blip>
-                    <a:srcRect/>
                     <a:stretch>
                       <a:fillRect/>
                     </a:stretch>
                   </pic:blipFill>
-                  <pic:spPr bwMode="auto">
+                  <pic:spPr>
                     <a:xfrm>
                       <a:off x="0" y="0"/>
-                      <a:ext cx="3891819" cy="4195990"/>
+                      <a:ext cx="400050" cy="432867"/>
                     </a:xfrm>
                     <a:prstGeom prst="rect">
                       <a:avLst/>
                     </a:prstGeom>
-                    <a:noFill/>
-                    <a:ln>
-                      <a:noFill/>
-                    </a:ln>
                   </pic:spPr>
                 </pic:pic>
               </a:graphicData>
             </a:graphic>
-          </wp:inline>
+            <wp14:sizeRelH relativeFrom="page">
+              <wp14:pctWidth>0</wp14:pctWidth>
+            </wp14:sizeRelH>
+            <wp14:sizeRelV relativeFrom="page">
+              <wp14:pctHeight>0</wp14:pctHeight>
+            </wp14:sizeRelV>
+          </wp:anchor>
         </w:drawing>
       </w:r>
-    </w:p>
-    <w:p>
-      <w:pPr>
-        <w:pStyle w:val="Kop2"/>
+      <w:r>
         <w:rPr>
           <w:rFonts w:asciiTheme="minorHAnsi" w:hAnsiTheme="minorHAnsi" w:cstheme="minorHAnsi"/>
           <w:b w:val="0"/>
         </w:rPr>
-      </w:pPr>
-      <w:r>
-        <w:rPr>
-          <w:rFonts w:asciiTheme="minorHAnsi" w:hAnsiTheme="minorHAnsi" w:cstheme="minorHAnsi"/>
-        </w:rPr>
-        <w:br w:type="page"/>
-      </w:r>
-      <w:bookmarkStart w:id="16" w:name="_Toc535411730"/>
+        <w:t xml:space="preserve">Stap 6.) Open de </w:t>
+      </w:r>
       <w:r>
         <w:rPr>
           <w:rFonts w:asciiTheme="minorHAnsi" w:hAnsiTheme="minorHAnsi" w:cstheme="minorHAnsi"/>
           <w:b w:val="0"/>
         </w:rPr>
-        <w:lastRenderedPageBreak/>
-        <w:t>Stap 7.) De resultaten worden nu aan de Layers Panel toegevoegd en een popup verschijnt als het script klaar is.</w:t>
-      </w:r>
-      <w:bookmarkEnd w:id="16"/>
+        <w:t xml:space="preserve">GeoDyn </w:t>
+      </w:r>
       <w:r>
         <w:rPr>
           <w:rFonts w:asciiTheme="minorHAnsi" w:hAnsiTheme="minorHAnsi" w:cstheme="minorHAnsi"/>
           <w:b w:val="0"/>
         </w:rPr>
+        <w:t>plugin</w:t>
+      </w:r>
+      <w:r>
+        <w:rPr>
+          <w:rFonts w:asciiTheme="minorHAnsi" w:hAnsiTheme="minorHAnsi" w:cstheme="minorHAnsi"/>
+          <w:b w:val="0"/>
+        </w:rPr>
+        <w:t xml:space="preserve"> door op het ico</w:t>
+      </w:r>
+      <w:r>
+        <w:rPr>
+          <w:rFonts w:asciiTheme="minorHAnsi" w:hAnsiTheme="minorHAnsi" w:cstheme="minorHAnsi"/>
+          <w:b w:val="0"/>
+        </w:rPr>
+        <w:t>ontje te klikken.</w:t>
+      </w:r>
+      <w:bookmarkEnd w:id="16"/>
+    </w:p>
+    <w:p>
+      <w:pPr>
+        <w:pStyle w:val="Geenafstand"/>
+        <w:rPr>
+          <w:rFonts w:cstheme="minorHAnsi"/>
+        </w:rPr>
+      </w:pPr>
+      <w:r>
+        <w:rPr>
+          <w:rFonts w:cstheme="minorHAnsi"/>
+          <w:highlight w:val="yellow"/>
+        </w:rPr>
+        <w:t>Let op!</w:t>
+      </w:r>
+      <w:r>
+        <w:rPr>
+          <w:rFonts w:cstheme="minorHAnsi"/>
+        </w:rPr>
+        <w:t xml:space="preserve"> Bij het openen van de plug-in worden reeds aanwezige layers met resultaten uit de Layer Panel verwijderd om te voorkomen dat bugs  optreden met het overschrijven van data.</w:t>
+      </w:r>
+    </w:p>
+    <w:p>
+      <w:pPr>
+        <w:pStyle w:val="Geenafstand"/>
+        <w:rPr>
+          <w:rFonts w:cstheme="minorHAnsi"/>
+        </w:rPr>
+      </w:pPr>
+    </w:p>
+    <w:p>
+      <w:pPr>
+        <w:pStyle w:val="Geenafstand"/>
+        <w:rPr>
+          <w:rFonts w:cstheme="minorHAnsi"/>
+        </w:rPr>
+      </w:pPr>
+      <w:r>
+        <w:rPr>
+          <w:rFonts w:cstheme="minorHAnsi"/>
+        </w:rPr>
+        <w:t>De juiste lagen worden als het goed is automatisch herkend in de dropdown lists.</w:t>
+      </w:r>
+    </w:p>
+    <w:p>
+      <w:pPr>
+        <w:pStyle w:val="Geenafstand"/>
+        <w:rPr>
+          <w:rFonts w:cstheme="minorHAnsi"/>
+        </w:rPr>
+      </w:pPr>
+      <w:r>
+        <w:rPr>
+          <w:rFonts w:cstheme="minorHAnsi"/>
+        </w:rPr>
+        <w:t xml:space="preserve">Dat gebeurd op basis van bepaalde stukken tekst in de laagnaam. </w:t>
+      </w:r>
+    </w:p>
+    <w:p>
+      <w:pPr>
+        <w:pStyle w:val="Geenafstand"/>
+        <w:rPr>
+          <w:rFonts w:cstheme="minorHAnsi"/>
+        </w:rPr>
+      </w:pPr>
+      <w:r>
+        <w:rPr>
+          <w:rFonts w:cstheme="minorHAnsi"/>
+        </w:rPr>
+        <w:t xml:space="preserve">Achtereenvolgend zijn dat:  </w:t>
+      </w:r>
+    </w:p>
+    <w:p>
+      <w:pPr>
+        <w:pStyle w:val="Geenafstand"/>
+        <w:ind w:left="708"/>
+        <w:rPr>
+          <w:rFonts w:cstheme="minorHAnsi"/>
+        </w:rPr>
+      </w:pPr>
+      <w:r>
+        <w:rPr>
+          <w:rFonts w:cstheme="minorHAnsi"/>
+        </w:rPr>
+        <w:t>“</w:t>
+      </w:r>
+      <w:r>
+        <w:rPr>
+          <w:rFonts w:cstheme="minorHAnsi"/>
+        </w:rPr>
+        <w:t>kikker</w:t>
+      </w:r>
+      <w:r>
+        <w:rPr>
+          <w:rFonts w:cstheme="minorHAnsi"/>
+        </w:rPr>
+        <w:t>” (voor punten</w:t>
+      </w:r>
+      <w:r>
+        <w:rPr>
+          <w:rFonts w:cstheme="minorHAnsi"/>
+        </w:rPr>
+        <w:t xml:space="preserve">bestand </w:t>
+      </w:r>
+      <w:r>
+        <w:rPr>
+          <w:rFonts w:cstheme="minorHAnsi"/>
+        </w:rPr>
+        <w:t>uit Kikker)</w:t>
+      </w:r>
+    </w:p>
+    <w:p>
+      <w:pPr>
+        <w:pStyle w:val="Geenafstand"/>
+        <w:ind w:left="708"/>
+        <w:rPr>
+          <w:rFonts w:cstheme="minorHAnsi"/>
+        </w:rPr>
+      </w:pPr>
+      <w:r>
+        <w:rPr>
+          <w:rFonts w:cstheme="minorHAnsi"/>
+        </w:rPr>
+        <w:t>“</w:t>
+      </w:r>
+      <w:r>
+        <w:rPr>
+          <w:rFonts w:cstheme="minorHAnsi"/>
+        </w:rPr>
+        <w:t>kikker</w:t>
+      </w:r>
+      <w:r>
+        <w:rPr>
+          <w:rFonts w:cstheme="minorHAnsi"/>
+        </w:rPr>
+        <w:t xml:space="preserve">” (voor </w:t>
+      </w:r>
+      <w:r>
+        <w:rPr>
+          <w:rFonts w:cstheme="minorHAnsi"/>
+        </w:rPr>
+        <w:t>lijnenbestand</w:t>
+      </w:r>
+      <w:r>
+        <w:rPr>
+          <w:rFonts w:cstheme="minorHAnsi"/>
+        </w:rPr>
+        <w:t xml:space="preserve"> uit Kikker)</w:t>
+      </w:r>
+    </w:p>
+    <w:p>
+      <w:pPr>
+        <w:pStyle w:val="Geenafstand"/>
+        <w:ind w:left="708"/>
+        <w:rPr>
+          <w:rFonts w:cstheme="minorHAnsi"/>
+        </w:rPr>
+      </w:pPr>
+      <w:r>
+        <w:rPr>
+          <w:rFonts w:cstheme="minorHAnsi"/>
+        </w:rPr>
+        <w:t>“BAG” (voor drinkwatergegevens)</w:t>
+      </w:r>
+    </w:p>
+    <w:p>
+      <w:pPr>
+        <w:pStyle w:val="Geenafstand"/>
+        <w:ind w:left="708"/>
+        <w:rPr>
+          <w:rFonts w:cstheme="minorHAnsi"/>
+        </w:rPr>
+      </w:pPr>
+      <w:r>
+        <w:rPr>
+          <w:rFonts w:cstheme="minorHAnsi"/>
+        </w:rPr>
+        <w:t>“VE” (voor de vervuilingseenheden)</w:t>
+      </w:r>
+    </w:p>
+    <w:p>
+      <w:pPr>
+        <w:pStyle w:val="Geenafstand"/>
+        <w:ind w:left="708"/>
+        <w:rPr>
+          <w:rFonts w:cstheme="minorHAnsi"/>
+        </w:rPr>
+      </w:pPr>
+      <w:r>
+        <w:rPr>
+          <w:rFonts w:cstheme="minorHAnsi"/>
+        </w:rPr>
+        <w:t>“RIGO” (voor de plancapaciteiten)</w:t>
+      </w:r>
+    </w:p>
+    <w:p>
+      <w:pPr>
+        <w:pStyle w:val="Geenafstand"/>
+        <w:ind w:left="708"/>
+        <w:rPr>
+          <w:rFonts w:cstheme="minorHAnsi"/>
+        </w:rPr>
+      </w:pPr>
+      <w:r>
+        <w:rPr>
+          <w:rFonts w:cstheme="minorHAnsi"/>
+        </w:rPr>
+        <w:t>“opp” (voor verhard oppervlak)</w:t>
+      </w:r>
+    </w:p>
+    <w:p>
+      <w:pPr>
+        <w:pStyle w:val="Geenafstand"/>
+        <w:ind w:left="708"/>
+        <w:rPr>
+          <w:rFonts w:cstheme="minorHAnsi"/>
+        </w:rPr>
+      </w:pPr>
+      <w:r>
+        <w:rPr>
+          <w:rFonts w:cstheme="minorHAnsi"/>
+        </w:rPr>
+        <w:t>“bem” (voor de bemalingsgebieden)</w:t>
+      </w:r>
+    </w:p>
+    <w:p>
+      <w:pPr>
+        <w:pStyle w:val="Geenafstand"/>
+        <w:ind w:left="708"/>
+        <w:rPr>
+          <w:rFonts w:cstheme="minorHAnsi"/>
+        </w:rPr>
+      </w:pPr>
+    </w:p>
+    <w:p>
+      <w:pPr>
+        <w:pStyle w:val="Geenafstand"/>
+        <w:rPr>
+          <w:rFonts w:cstheme="minorHAnsi"/>
+        </w:rPr>
+      </w:pPr>
+      <w:r>
+        <w:rPr>
+          <w:rFonts w:cstheme="minorHAnsi"/>
+        </w:rPr>
+        <w:t>Indien de laagnaam afwijkt en er geen match gevonden wordt, komt gewoon een willekeurige laag bovenaan en moet de juiste laag met de hand gekozen worden.</w:t>
+      </w:r>
+      <w:r>
+        <w:rPr>
+          <w:rFonts w:cstheme="minorHAnsi"/>
+        </w:rPr>
         <w:t xml:space="preserve"> </w:t>
       </w:r>
-    </w:p>
-    <w:p>
-      <w:pPr>
-        <w:rPr>
-          <w:rFonts w:cstheme="minorHAnsi"/>
-        </w:rPr>
-      </w:pPr>
-    </w:p>
-    <w:p>
-      <w:pPr>
-        <w:rPr>
-          <w:rFonts w:cstheme="minorHAnsi"/>
-        </w:rPr>
-      </w:pPr>
-      <w:r>
-        <w:rPr>
-          <w:rFonts w:cstheme="minorHAnsi"/>
-        </w:rPr>
-        <w:t>Het eindresultaat heet:</w:t>
-      </w:r>
-      <w:r>
-        <w:rPr>
-          <w:rFonts w:cstheme="minorHAnsi"/>
-        </w:rPr>
-        <w:t xml:space="preserve"> </w:t>
-      </w:r>
-      <w:r>
-        <w:rPr>
-          <w:rFonts w:cstheme="minorHAnsi"/>
-        </w:rPr>
-        <w:t>“</w:t>
-      </w:r>
-      <w:r>
-        <w:rPr>
-          <w:rFonts w:cstheme="minorHAnsi"/>
-          <w:b/>
-        </w:rPr>
-        <w:t>eindresultaat</w:t>
-      </w:r>
-      <w:r>
-        <w:rPr>
-          <w:rFonts w:cstheme="minorHAnsi"/>
-        </w:rPr>
-        <w:t xml:space="preserve">”. </w:t>
-      </w:r>
-    </w:p>
-    <w:p>
-      <w:pPr>
-        <w:rPr>
-          <w:rFonts w:cstheme="minorHAnsi"/>
-        </w:rPr>
-      </w:pPr>
-      <w:r>
-        <w:rPr>
-          <w:rFonts w:cstheme="minorHAnsi"/>
-        </w:rPr>
-        <w:t xml:space="preserve">Alle andere gegevens zijn tussenresultaten en kunnen in principe weer uit de Layers panel verwijderd worden. </w:t>
-      </w:r>
-    </w:p>
-    <w:p>
-      <w:pPr>
-        <w:rPr>
-          <w:rFonts w:cstheme="minorHAnsi"/>
-        </w:rPr>
-      </w:pPr>
-      <w:r>
-        <w:rPr>
-          <w:rFonts w:cstheme="minorHAnsi"/>
+      <w:r>
+        <w:rPr>
+          <w:rFonts w:cstheme="minorHAnsi"/>
+        </w:rPr>
+        <w:t>Controleer altijd of de juiste lagen geselecteerd zijn.</w:t>
+      </w:r>
+      <w:r>
+        <w:rPr>
+          <w:rFonts w:cstheme="minorHAnsi"/>
+        </w:rPr>
+        <w:t xml:space="preserve"> Indien er data/ een laag (nog) niet beschikbaar is dan  kunt u 'none' kiezen zodat de berekening zonder deze data wel gemaakt kan worden.</w:t>
+      </w:r>
+    </w:p>
+    <w:p>
+      <w:pPr>
+        <w:pStyle w:val="Geenafstand"/>
+        <w:rPr>
+          <w:rFonts w:cstheme="minorHAnsi"/>
+        </w:rPr>
+      </w:pPr>
+    </w:p>
+    <w:p>
+      <w:pPr>
+        <w:rPr>
+          <w:rFonts w:cstheme="minorHAnsi"/>
+        </w:rPr>
+      </w:pPr>
+      <w:r>
+        <w:rPr>
+          <w:rFonts w:cstheme="minorHAnsi"/>
+        </w:rPr>
+        <w:t xml:space="preserve">Onderin moet een output folder geselecteerd worden waarin alle resultaten </w:t>
+      </w:r>
+      <w:r>
+        <w:rPr>
+          <w:rFonts w:cstheme="minorHAnsi"/>
+        </w:rPr>
+        <w:t>terecht komen.</w:t>
+      </w:r>
+      <w:r>
+        <w:rPr>
+          <w:rFonts w:cstheme="minorHAnsi"/>
+        </w:rPr>
+        <w:t xml:space="preserve">Klik op OK. </w:t>
+      </w:r>
+    </w:p>
+    <w:p>
+      <w:pPr>
+        <w:rPr>
+          <w:rFonts w:cstheme="minorHAnsi"/>
+        </w:rPr>
+      </w:pPr>
+      <w:r>
+        <w:rPr>
           <w:noProof/>
           <w:lang w:eastAsia="nl-NL"/>
         </w:rPr>
+        <w:t xml:space="preserve"> </w:t>
+      </w:r>
+      <w:r>
+        <w:rPr>
+          <w:noProof/>
+          <w:lang w:eastAsia="nl-NL"/>
+        </w:rPr>
         <w:drawing>
-          <wp:inline distT="0" distB="0" distL="0" distR="0">
-            <wp:extent cx="5753100" cy="3429000"/>
-            <wp:effectExtent l="0" t="0" r="0" b="0"/>
-            <wp:docPr id="6" name="Afbeelding 6"/>
+          <wp:inline distT="0" distB="0" distL="0" distR="0" wp14:anchorId="43B09528" wp14:editId="0E8C906F">
+            <wp:extent cx="4371975" cy="4589802"/>
+            <wp:effectExtent l="0" t="0" r="0" b="1270"/>
+            <wp:docPr id="30" name="Afbeelding 30"/>
             <wp:cNvGraphicFramePr>
               <a:graphicFrameLocks xmlns:a="http://schemas.openxmlformats.org/drawingml/2006/main" noChangeAspect="1"/>
             </wp:cNvGraphicFramePr>
@@ -4695,36 +4676,29 @@
               <a:graphicData uri="http://schemas.openxmlformats.org/drawingml/2006/picture">
                 <pic:pic xmlns:pic="http://schemas.openxmlformats.org/drawingml/2006/picture">
                   <pic:nvPicPr>
-                    <pic:cNvPr id="0" name="Picture 6"/>
-                    <pic:cNvPicPr>
-                      <a:picLocks noChangeAspect="1" noChangeArrowheads="1"/>
-                    </pic:cNvPicPr>
+                    <pic:cNvPr id="1" name=""/>
+                    <pic:cNvPicPr/>
                   </pic:nvPicPr>
                   <pic:blipFill>
-                    <a:blip r:embed="rId19">
+                    <a:blip r:embed="rId20">
                       <a:extLst>
                         <a:ext uri="{28A0092B-C50C-407E-A947-70E740481C1C}">
                           <a14:useLocalDpi xmlns:a14="http://schemas.microsoft.com/office/drawing/2010/main" val="0"/>
                         </a:ext>
                       </a:extLst>
                     </a:blip>
-                    <a:srcRect/>
                     <a:stretch>
                       <a:fillRect/>
                     </a:stretch>
                   </pic:blipFill>
-                  <pic:spPr bwMode="auto">
+                  <pic:spPr>
                     <a:xfrm>
                       <a:off x="0" y="0"/>
-                      <a:ext cx="5753100" cy="3429000"/>
+                      <a:ext cx="4378059" cy="4596189"/>
                     </a:xfrm>
                     <a:prstGeom prst="rect">
                       <a:avLst/>
                     </a:prstGeom>
-                    <a:noFill/>
-                    <a:ln>
-                      <a:noFill/>
-                    </a:ln>
                   </pic:spPr>
                 </pic:pic>
               </a:graphicData>
@@ -4735,23 +4709,164 @@
     </w:p>
     <w:p>
       <w:pPr>
-        <w:rPr>
-          <w:rFonts w:cstheme="minorHAnsi"/>
-        </w:rPr>
-      </w:pPr>
-      <w:r>
-        <w:rPr>
-          <w:rFonts w:cstheme="minorHAnsi"/>
+        <w:pStyle w:val="Kop2"/>
+        <w:rPr>
+          <w:rFonts w:asciiTheme="minorHAnsi" w:hAnsiTheme="minorHAnsi" w:cstheme="minorHAnsi"/>
+          <w:b w:val="0"/>
+        </w:rPr>
+      </w:pPr>
+      <w:r>
+        <w:rPr>
+          <w:rFonts w:asciiTheme="minorHAnsi" w:hAnsiTheme="minorHAnsi" w:cstheme="minorHAnsi"/>
         </w:rPr>
         <w:br w:type="page"/>
       </w:r>
+      <w:bookmarkStart w:id="17" w:name="_Toc267734"/>
+      <w:r>
+        <w:rPr>
+          <w:rFonts w:asciiTheme="minorHAnsi" w:hAnsiTheme="minorHAnsi" w:cstheme="minorHAnsi"/>
+          <w:b w:val="0"/>
+        </w:rPr>
+        <w:lastRenderedPageBreak/>
+        <w:t>Stap 7.) De resultaten worden nu aan de Layers Panel toegevoegd en een popup verschijnt als het script klaar is.</w:t>
+      </w:r>
+      <w:bookmarkEnd w:id="17"/>
+      <w:r>
+        <w:rPr>
+          <w:rFonts w:asciiTheme="minorHAnsi" w:hAnsiTheme="minorHAnsi" w:cstheme="minorHAnsi"/>
+          <w:b w:val="0"/>
+        </w:rPr>
+        <w:t xml:space="preserve"> </w:t>
+      </w:r>
+    </w:p>
+    <w:p>
+      <w:pPr>
+        <w:rPr>
+          <w:rFonts w:cstheme="minorHAnsi"/>
+        </w:rPr>
+      </w:pPr>
+      <w:r>
+        <w:rPr>
+          <w:rFonts w:cstheme="minorHAnsi"/>
+        </w:rPr>
+        <w:t>Het eindresultaat heet:</w:t>
+      </w:r>
+      <w:r>
+        <w:rPr>
+          <w:rFonts w:cstheme="minorHAnsi"/>
+        </w:rPr>
+        <w:t xml:space="preserve"> </w:t>
+      </w:r>
+      <w:r>
+        <w:rPr>
+          <w:rFonts w:cstheme="minorHAnsi"/>
+        </w:rPr>
+        <w:t>“</w:t>
+      </w:r>
+      <w:r>
+        <w:rPr>
+          <w:rFonts w:cstheme="minorHAnsi"/>
+          <w:b/>
+        </w:rPr>
+        <w:t>eindresultaat</w:t>
+      </w:r>
+      <w:r>
+        <w:rPr>
+          <w:rFonts w:cstheme="minorHAnsi"/>
+        </w:rPr>
+        <w:t xml:space="preserve">”. </w:t>
+      </w:r>
+    </w:p>
+    <w:p>
+      <w:pPr>
+        <w:rPr>
+          <w:rFonts w:cstheme="minorHAnsi"/>
+        </w:rPr>
+      </w:pPr>
+      <w:r>
+        <w:rPr>
+          <w:rFonts w:cstheme="minorHAnsi"/>
+        </w:rPr>
+        <w:t xml:space="preserve">Alle andere gegevens zijn tussenresultaten en kunnen in principe weer uit de Layers panel verwijderd worden. </w:t>
+      </w:r>
+    </w:p>
+    <w:p>
+      <w:pPr>
+        <w:rPr>
+          <w:rFonts w:cstheme="minorHAnsi"/>
+        </w:rPr>
+      </w:pPr>
+      <w:r>
+        <w:rPr>
+          <w:noProof/>
+          <w:lang w:eastAsia="nl-NL"/>
+        </w:rPr>
+        <w:drawing>
+          <wp:inline distT="0" distB="0" distL="0" distR="0" wp14:anchorId="5348A1BC" wp14:editId="3A9F3639">
+            <wp:extent cx="5760720" cy="3033395"/>
+            <wp:effectExtent l="0" t="0" r="0" b="0"/>
+            <wp:docPr id="32" name="Afbeelding 32"/>
+            <wp:cNvGraphicFramePr>
+              <a:graphicFrameLocks xmlns:a="http://schemas.openxmlformats.org/drawingml/2006/main" noChangeAspect="1"/>
+            </wp:cNvGraphicFramePr>
+            <a:graphic xmlns:a="http://schemas.openxmlformats.org/drawingml/2006/main">
+              <a:graphicData uri="http://schemas.openxmlformats.org/drawingml/2006/picture">
+                <pic:pic xmlns:pic="http://schemas.openxmlformats.org/drawingml/2006/picture">
+                  <pic:nvPicPr>
+                    <pic:cNvPr id="1" name=""/>
+                    <pic:cNvPicPr/>
+                  </pic:nvPicPr>
+                  <pic:blipFill>
+                    <a:blip r:embed="rId21">
+                      <a:extLst>
+                        <a:ext uri="{28A0092B-C50C-407E-A947-70E740481C1C}">
+                          <a14:useLocalDpi xmlns:a14="http://schemas.microsoft.com/office/drawing/2010/main" val="0"/>
+                        </a:ext>
+                      </a:extLst>
+                    </a:blip>
+                    <a:stretch>
+                      <a:fillRect/>
+                    </a:stretch>
+                  </pic:blipFill>
+                  <pic:spPr>
+                    <a:xfrm>
+                      <a:off x="0" y="0"/>
+                      <a:ext cx="5760720" cy="3033395"/>
+                    </a:xfrm>
+                    <a:prstGeom prst="rect">
+                      <a:avLst/>
+                    </a:prstGeom>
+                  </pic:spPr>
+                </pic:pic>
+              </a:graphicData>
+            </a:graphic>
+          </wp:inline>
+        </w:drawing>
+      </w:r>
+    </w:p>
+    <w:p>
+      <w:pPr>
+        <w:rPr>
+          <w:rFonts w:cstheme="minorHAnsi"/>
+        </w:rPr>
+      </w:pPr>
+      <w:r>
+        <w:rPr>
+          <w:rFonts w:cstheme="minorHAnsi"/>
+        </w:rPr>
+        <w:br w:type="page"/>
+      </w:r>
     </w:p>
     <w:p>
       <w:pPr>
         <w:pStyle w:val="Kop1"/>
-      </w:pPr>
-      <w:bookmarkStart w:id="17" w:name="_Toc513288596"/>
-      <w:bookmarkStart w:id="18" w:name="_Toc535411731"/>
+        <w:numPr>
+          <w:ilvl w:val="0"/>
+          <w:numId w:val="2"/>
+        </w:numPr>
+      </w:pPr>
+      <w:bookmarkStart w:id="18" w:name="_Toc267735"/>
+      <w:bookmarkStart w:id="19" w:name="_Toc513288596"/>
       <w:r>
         <w:lastRenderedPageBreak/>
         <w:t>Verdieping analyse en aandachtspunten bij gebruik.</w:t>
@@ -4766,7 +4881,7 @@
           <w:b w:val="0"/>
         </w:rPr>
       </w:pPr>
-      <w:bookmarkStart w:id="19" w:name="_Toc535411732"/>
+      <w:bookmarkStart w:id="20" w:name="_Toc267736"/>
       <w:r>
         <w:rPr>
           <w:rFonts w:asciiTheme="minorHAnsi" w:hAnsiTheme="minorHAnsi" w:cstheme="minorHAnsi"/>
@@ -4788,14 +4903,7 @@
         </w:rPr>
         <w:t>afvoerrelaties</w:t>
       </w:r>
-      <w:bookmarkEnd w:id="19"/>
-    </w:p>
-    <w:p>
-      <w:pPr>
-        <w:rPr>
-          <w:rFonts w:cstheme="minorHAnsi"/>
-        </w:rPr>
-      </w:pPr>
+      <w:bookmarkEnd w:id="20"/>
     </w:p>
     <w:p>
       <w:pPr>
@@ -4808,6 +4916,39 @@
           <w:rFonts w:cstheme="minorHAnsi"/>
         </w:rPr>
         <w:t>Voor het bepalen van de code’s voor bemalingsgebieden en afvoerrelaties worden de export bestanden van Kikker gebruikt. Die bestaan uit knooppunten en afvoerlijnen.</w:t>
+      </w:r>
+      <w:r>
+        <w:rPr>
+          <w:rFonts w:cstheme="minorHAnsi"/>
+        </w:rPr>
+        <w:t xml:space="preserve"> Voor het genereren van de export bestanden van Kikker en de andere bronbestanden is een</w:t>
+      </w:r>
+      <w:r>
+        <w:rPr>
+          <w:rFonts w:cstheme="minorHAnsi"/>
+        </w:rPr>
+        <w:t xml:space="preserve"> specifieke</w:t>
+      </w:r>
+      <w:r>
+        <w:rPr>
+          <w:rFonts w:cstheme="minorHAnsi"/>
+        </w:rPr>
+        <w:t xml:space="preserve"> handleiding beschikbaar. Deze is per mail op de vragen bij Mark Lamers (</w:t>
+      </w:r>
+      <w:hyperlink r:id="rId22" w:history="1">
+        <w:r>
+          <w:rPr>
+            <w:rStyle w:val="Hyperlink"/>
+            <w:rFonts w:cstheme="minorHAnsi"/>
+          </w:rPr>
+          <w:t>m.lamers@hhnk.nl</w:t>
+        </w:r>
+      </w:hyperlink>
+      <w:r>
+        <w:rPr>
+          <w:rFonts w:cstheme="minorHAnsi"/>
+        </w:rPr>
+        <w:t>).</w:t>
       </w:r>
     </w:p>
     <w:p>
@@ -4852,7 +4993,13 @@
                     <pic:cNvPicPr/>
                   </pic:nvPicPr>
                   <pic:blipFill>
-                    <a:blip r:embed="rId20"/>
+                    <a:blip r:embed="rId23">
+                      <a:extLst>
+                        <a:ext uri="{28A0092B-C50C-407E-A947-70E740481C1C}">
+                          <a14:useLocalDpi xmlns:a14="http://schemas.microsoft.com/office/drawing/2010/main" val="0"/>
+                        </a:ext>
+                      </a:extLst>
+                    </a:blip>
                     <a:stretch>
                       <a:fillRect/>
                     </a:stretch>
@@ -4915,7 +5062,13 @@
                     <pic:cNvPicPr/>
                   </pic:nvPicPr>
                   <pic:blipFill>
-                    <a:blip r:embed="rId21"/>
+                    <a:blip r:embed="rId24">
+                      <a:extLst>
+                        <a:ext uri="{28A0092B-C50C-407E-A947-70E740481C1C}">
+                          <a14:useLocalDpi xmlns:a14="http://schemas.microsoft.com/office/drawing/2010/main" val="0"/>
+                        </a:ext>
+                      </a:extLst>
+                    </a:blip>
                     <a:stretch>
                       <a:fillRect/>
                     </a:stretch>
@@ -4944,12 +5097,13 @@
           <w:b w:val="0"/>
         </w:rPr>
       </w:pPr>
-      <w:bookmarkStart w:id="20" w:name="_Toc535411733"/>
+      <w:bookmarkStart w:id="21" w:name="_Toc267737"/>
       <w:r>
         <w:rPr>
           <w:rFonts w:asciiTheme="minorHAnsi" w:hAnsiTheme="minorHAnsi" w:cstheme="minorHAnsi"/>
           <w:b w:val="0"/>
         </w:rPr>
+        <w:lastRenderedPageBreak/>
         <w:t xml:space="preserve">Bepalen </w:t>
       </w:r>
       <w:r>
@@ -4959,9 +5113,8 @@
         </w:rPr>
         <w:t>eindgebieden</w:t>
       </w:r>
-      <w:bookmarkEnd w:id="20"/>
-    </w:p>
-    <w:p/>
+      <w:bookmarkEnd w:id="21"/>
+    </w:p>
     <w:p>
       <w:r>
         <w:t>Bemalingsgebieden worden dus bepaald op basis van beginpunten van afvoerrelaties. In so</w:t>
@@ -5003,7 +5156,13 @@
                     <pic:cNvPicPr/>
                   </pic:nvPicPr>
                   <pic:blipFill>
-                    <a:blip r:embed="rId22"/>
+                    <a:blip r:embed="rId25">
+                      <a:extLst>
+                        <a:ext uri="{28A0092B-C50C-407E-A947-70E740481C1C}">
+                          <a14:useLocalDpi xmlns:a14="http://schemas.microsoft.com/office/drawing/2010/main" val="0"/>
+                        </a:ext>
+                      </a:extLst>
+                    </a:blip>
                     <a:stretch>
                       <a:fillRect/>
                     </a:stretch>
@@ -5039,7 +5198,13 @@
         </w:numPr>
       </w:pPr>
       <w:r>
-        <w:t>De RWZI moet in een eigen bemalingsgebied liggen.</w:t>
+        <w:t xml:space="preserve">De </w:t>
+      </w:r>
+      <w:r>
+        <w:t xml:space="preserve">eindpunt (meestal overnamegemaal of RWZI) </w:t>
+      </w:r>
+      <w:r>
+        <w:t>moet in een eigen bemalingsgebied liggen.</w:t>
       </w:r>
     </w:p>
     <w:p>
@@ -5051,7 +5216,7 @@
         </w:numPr>
       </w:pPr>
       <w:r>
-        <w:t>De eindpunten van afvoerrelaties (meestal een rwzi) moet</w:t>
+        <w:t>De eindpunten van afvoerrelaties moet</w:t>
       </w:r>
       <w:r>
         <w:t xml:space="preserve">en topologisch (1 m nauwkeurig) aansluiten op een kikker knooppunt. Dat is normaal gesproken ook altijd het geval. </w:t>
@@ -5110,15 +5275,16 @@
           <w:b w:val="0"/>
         </w:rPr>
       </w:pPr>
-      <w:bookmarkStart w:id="21" w:name="_Toc535411734"/>
+      <w:bookmarkStart w:id="22" w:name="_Toc267738"/>
       <w:r>
         <w:rPr>
           <w:rFonts w:asciiTheme="minorHAnsi" w:hAnsiTheme="minorHAnsi" w:cstheme="minorHAnsi"/>
           <w:b w:val="0"/>
         </w:rPr>
+        <w:lastRenderedPageBreak/>
         <w:t>Bemalingsgebieden zonder geldige afvoerrelatie</w:t>
       </w:r>
-      <w:bookmarkEnd w:id="21"/>
+      <w:bookmarkEnd w:id="22"/>
     </w:p>
     <w:p>
       <w:pPr>
@@ -5275,7 +5441,13 @@
         <w:rPr>
           <w:rFonts w:cstheme="minorHAnsi"/>
         </w:rPr>
-        <w:t xml:space="preserve"> dat alle bemalingsgebieden een eigen knooppunt en afvoerrelatie hebben.</w:t>
+        <w:t xml:space="preserve"> dat alle bemalingsgebieden een eigen knooppunt en afvoerrelatie hebben</w:t>
+      </w:r>
+      <w:r>
+        <w:rPr>
+          <w:rFonts w:cstheme="minorHAnsi"/>
+        </w:rPr>
+        <w:t>!</w:t>
       </w:r>
     </w:p>
     <w:p>
@@ -5307,7 +5479,13 @@
                     <pic:cNvPicPr/>
                   </pic:nvPicPr>
                   <pic:blipFill>
-                    <a:blip r:embed="rId23"/>
+                    <a:blip r:embed="rId26">
+                      <a:extLst>
+                        <a:ext uri="{28A0092B-C50C-407E-A947-70E740481C1C}">
+                          <a14:useLocalDpi xmlns:a14="http://schemas.microsoft.com/office/drawing/2010/main" val="0"/>
+                        </a:ext>
+                      </a:extLst>
+                    </a:blip>
                     <a:stretch>
                       <a:fillRect/>
                     </a:stretch>
@@ -5359,15 +5537,16 @@
           <w:b w:val="0"/>
         </w:rPr>
       </w:pPr>
-      <w:bookmarkStart w:id="22" w:name="_Toc535411735"/>
+      <w:bookmarkStart w:id="23" w:name="_Toc267739"/>
       <w:r>
         <w:rPr>
           <w:rFonts w:asciiTheme="minorHAnsi" w:hAnsiTheme="minorHAnsi" w:cstheme="minorHAnsi"/>
           <w:b w:val="0"/>
         </w:rPr>
+        <w:lastRenderedPageBreak/>
         <w:t>2 knooppunten in hetzelfde bemalingsgebied</w:t>
       </w:r>
-      <w:bookmarkEnd w:id="22"/>
+      <w:bookmarkEnd w:id="23"/>
     </w:p>
     <w:p>
       <w:pPr>
@@ -5428,7 +5607,13 @@
                     <pic:cNvPicPr/>
                   </pic:nvPicPr>
                   <pic:blipFill>
-                    <a:blip r:embed="rId24"/>
+                    <a:blip r:embed="rId27">
+                      <a:extLst>
+                        <a:ext uri="{28A0092B-C50C-407E-A947-70E740481C1C}">
+                          <a14:useLocalDpi xmlns:a14="http://schemas.microsoft.com/office/drawing/2010/main" val="0"/>
+                        </a:ext>
+                      </a:extLst>
+                    </a:blip>
                     <a:stretch>
                       <a:fillRect/>
                     </a:stretch>
@@ -5457,7 +5642,7 @@
           <w:b w:val="0"/>
         </w:rPr>
       </w:pPr>
-      <w:bookmarkStart w:id="23" w:name="_Toc535411736"/>
+      <w:bookmarkStart w:id="24" w:name="_Toc267740"/>
       <w:r>
         <w:rPr>
           <w:rFonts w:asciiTheme="minorHAnsi" w:hAnsiTheme="minorHAnsi" w:cstheme="minorHAnsi"/>
@@ -5465,7 +5650,7 @@
         </w:rPr>
         <w:t>2 bemalingsgebieden die overlappen</w:t>
       </w:r>
-      <w:bookmarkEnd w:id="23"/>
+      <w:bookmarkEnd w:id="24"/>
     </w:p>
     <w:p>
       <w:pPr>
@@ -5537,7 +5722,13 @@
                     <pic:cNvPicPr/>
                   </pic:nvPicPr>
                   <pic:blipFill>
-                    <a:blip r:embed="rId25"/>
+                    <a:blip r:embed="rId28">
+                      <a:extLst>
+                        <a:ext uri="{28A0092B-C50C-407E-A947-70E740481C1C}">
+                          <a14:useLocalDpi xmlns:a14="http://schemas.microsoft.com/office/drawing/2010/main" val="0"/>
+                        </a:ext>
+                      </a:extLst>
+                    </a:blip>
                     <a:stretch>
                       <a:fillRect/>
                     </a:stretch>
@@ -5566,15 +5757,16 @@
           <w:b w:val="0"/>
         </w:rPr>
       </w:pPr>
-      <w:bookmarkStart w:id="24" w:name="_Toc535411737"/>
+      <w:bookmarkStart w:id="25" w:name="_Toc267741"/>
       <w:r>
         <w:rPr>
           <w:rFonts w:asciiTheme="minorHAnsi" w:hAnsiTheme="minorHAnsi" w:cstheme="minorHAnsi"/>
           <w:b w:val="0"/>
         </w:rPr>
+        <w:lastRenderedPageBreak/>
         <w:t>Plancapaciteit in meerdere bemalingsgebieden</w:t>
       </w:r>
-      <w:bookmarkEnd w:id="24"/>
+      <w:bookmarkEnd w:id="25"/>
     </w:p>
     <w:p>
       <w:pPr>
@@ -5677,7 +5869,13 @@
                     <pic:cNvPicPr/>
                   </pic:nvPicPr>
                   <pic:blipFill>
-                    <a:blip r:embed="rId26"/>
+                    <a:blip r:embed="rId29">
+                      <a:extLst>
+                        <a:ext uri="{28A0092B-C50C-407E-A947-70E740481C1C}">
+                          <a14:useLocalDpi xmlns:a14="http://schemas.microsoft.com/office/drawing/2010/main" val="0"/>
+                        </a:ext>
+                      </a:extLst>
+                    </a:blip>
                     <a:stretch>
                       <a:fillRect/>
                     </a:stretch>
@@ -5713,14 +5911,14 @@
           <w:b w:val="0"/>
         </w:rPr>
       </w:pPr>
-      <w:bookmarkStart w:id="25" w:name="_Toc535411738"/>
+      <w:bookmarkStart w:id="26" w:name="_Toc267742"/>
       <w:r>
         <w:rPr>
           <w:b w:val="0"/>
         </w:rPr>
         <w:t>Toelichting tussenresultaten</w:t>
       </w:r>
-      <w:bookmarkEnd w:id="25"/>
+      <w:bookmarkEnd w:id="26"/>
     </w:p>
     <w:p>
       <w:pPr>
@@ -5885,13 +6083,7 @@
         <w:t>b_remove_results_after_run = False</w:t>
       </w:r>
       <w:r>
-        <w:t xml:space="preserve">             (zie beheerdershandleiding</w:t>
-      </w:r>
-      <w:r>
-        <w:t xml:space="preserve"> – local settings</w:t>
-      </w:r>
-      <w:r>
-        <w:t>)</w:t>
+        <w:t xml:space="preserve">             (zie beheerdershandleiding – local settings)</w:t>
       </w:r>
     </w:p>
     <w:p>
@@ -5902,19 +6094,23 @@
     <w:p>
       <w:pPr>
         <w:pStyle w:val="Kop1"/>
+        <w:numPr>
+          <w:ilvl w:val="0"/>
+          <w:numId w:val="2"/>
+        </w:numPr>
         <w:rPr>
           <w:rFonts w:asciiTheme="minorHAnsi" w:hAnsiTheme="minorHAnsi" w:cstheme="minorHAnsi"/>
         </w:rPr>
       </w:pPr>
-      <w:bookmarkStart w:id="26" w:name="_Toc535411739"/>
+      <w:bookmarkStart w:id="27" w:name="_Toc267743"/>
       <w:r>
         <w:rPr>
           <w:rFonts w:asciiTheme="minorHAnsi" w:hAnsiTheme="minorHAnsi" w:cstheme="minorHAnsi"/>
         </w:rPr>
         <w:t>Beheerdershandleiding</w:t>
       </w:r>
-      <w:bookmarkEnd w:id="17"/>
-      <w:bookmarkEnd w:id="26"/>
+      <w:bookmarkEnd w:id="19"/>
+      <w:bookmarkEnd w:id="27"/>
     </w:p>
     <w:p>
       <w:pPr>
@@ -5924,7 +6120,7 @@
           <w:b w:val="0"/>
         </w:rPr>
       </w:pPr>
-      <w:bookmarkStart w:id="27" w:name="_Toc535411740"/>
+      <w:bookmarkStart w:id="28" w:name="_Toc267744"/>
       <w:r>
         <w:rPr>
           <w:rFonts w:asciiTheme="minorHAnsi" w:hAnsiTheme="minorHAnsi" w:cstheme="minorHAnsi"/>
@@ -5939,7 +6135,7 @@
         </w:rPr>
         <w:t>plug-in</w:t>
       </w:r>
-      <w:bookmarkEnd w:id="27"/>
+      <w:bookmarkEnd w:id="28"/>
     </w:p>
     <w:p>
       <w:pPr>
@@ -6019,7 +6215,13 @@
                     <pic:cNvPicPr/>
                   </pic:nvPicPr>
                   <pic:blipFill>
-                    <a:blip r:embed="rId27"/>
+                    <a:blip r:embed="rId30">
+                      <a:extLst>
+                        <a:ext uri="{28A0092B-C50C-407E-A947-70E740481C1C}">
+                          <a14:useLocalDpi xmlns:a14="http://schemas.microsoft.com/office/drawing/2010/main" val="0"/>
+                        </a:ext>
+                      </a:extLst>
+                    </a:blip>
                     <a:stretch>
                       <a:fillRect/>
                     </a:stretch>
@@ -6186,7 +6388,13 @@
                     <pic:cNvPicPr/>
                   </pic:nvPicPr>
                   <pic:blipFill>
-                    <a:blip r:embed="rId28"/>
+                    <a:blip r:embed="rId31">
+                      <a:extLst>
+                        <a:ext uri="{28A0092B-C50C-407E-A947-70E740481C1C}">
+                          <a14:useLocalDpi xmlns:a14="http://schemas.microsoft.com/office/drawing/2010/main" val="0"/>
+                        </a:ext>
+                      </a:extLst>
+                    </a:blip>
                     <a:stretch>
                       <a:fillRect/>
                     </a:stretch>
@@ -6230,7 +6438,7 @@
           <w:b w:val="0"/>
         </w:rPr>
       </w:pPr>
-      <w:bookmarkStart w:id="28" w:name="_Toc535411741"/>
+      <w:bookmarkStart w:id="29" w:name="_Toc267745"/>
       <w:r>
         <w:rPr>
           <w:rFonts w:asciiTheme="minorHAnsi" w:hAnsiTheme="minorHAnsi" w:cstheme="minorHAnsi"/>
@@ -6239,7 +6447,7 @@
         <w:lastRenderedPageBreak/>
         <w:t>Toelichting input velden</w:t>
       </w:r>
-      <w:bookmarkEnd w:id="28"/>
+      <w:bookmarkEnd w:id="29"/>
     </w:p>
     <w:p>
       <w:pPr>
@@ -6395,25 +6603,23 @@
           <w:rFonts w:cstheme="minorHAnsi"/>
         </w:rPr>
       </w:pPr>
-    </w:p>
-    <w:p>
-      <w:pPr>
-        <w:pStyle w:val="Geenafstand"/>
-        <w:rPr>
-          <w:rFonts w:cstheme="minorHAnsi"/>
-        </w:rPr>
-      </w:pPr>
-      <w:r>
-        <w:rPr>
-          <w:rFonts w:cstheme="minorHAnsi"/>
+      <w:r>
+        <w:rPr>
           <w:noProof/>
           <w:lang w:eastAsia="nl-NL"/>
         </w:rPr>
+        <w:t xml:space="preserve"> </w:t>
+      </w:r>
+      <w:r>
+        <w:rPr>
+          <w:noProof/>
+          <w:lang w:eastAsia="nl-NL"/>
+        </w:rPr>
         <w:drawing>
-          <wp:inline distT="0" distB="0" distL="0" distR="0" wp14:anchorId="4EFBE61B" wp14:editId="4BC91EDB">
-            <wp:extent cx="5760720" cy="2677026"/>
-            <wp:effectExtent l="0" t="0" r="0" b="9525"/>
-            <wp:docPr id="10" name="Afbeelding 10"/>
+          <wp:inline distT="0" distB="0" distL="0" distR="0" wp14:anchorId="42D60FB5" wp14:editId="3ED066B3">
+            <wp:extent cx="5760720" cy="2069465"/>
+            <wp:effectExtent l="0" t="0" r="0" b="6985"/>
+            <wp:docPr id="29" name="Afbeelding 29"/>
             <wp:cNvGraphicFramePr>
               <a:graphicFrameLocks xmlns:a="http://schemas.openxmlformats.org/drawingml/2006/main" noChangeAspect="1"/>
             </wp:cNvGraphicFramePr>
@@ -6421,11 +6627,17 @@
               <a:graphicData uri="http://schemas.openxmlformats.org/drawingml/2006/picture">
                 <pic:pic xmlns:pic="http://schemas.openxmlformats.org/drawingml/2006/picture">
                   <pic:nvPicPr>
-                    <pic:cNvPr id="0" name=""/>
+                    <pic:cNvPr id="1" name=""/>
                     <pic:cNvPicPr/>
                   </pic:nvPicPr>
                   <pic:blipFill>
-                    <a:blip r:embed="rId29"/>
+                    <a:blip r:embed="rId32" cstate="print">
+                      <a:extLst>
+                        <a:ext uri="{28A0092B-C50C-407E-A947-70E740481C1C}">
+                          <a14:useLocalDpi xmlns:a14="http://schemas.microsoft.com/office/drawing/2010/main" val="0"/>
+                        </a:ext>
+                      </a:extLst>
+                    </a:blip>
                     <a:stretch>
                       <a:fillRect/>
                     </a:stretch>
@@ -6433,7 +6645,7 @@
                   <pic:spPr>
                     <a:xfrm>
                       <a:off x="0" y="0"/>
-                      <a:ext cx="5760720" cy="2677026"/>
+                      <a:ext cx="5760720" cy="2069465"/>
                     </a:xfrm>
                     <a:prstGeom prst="rect">
                       <a:avLst/>
@@ -6567,7 +6779,13 @@
                     <pic:cNvPicPr/>
                   </pic:nvPicPr>
                   <pic:blipFill>
-                    <a:blip r:embed="rId30"/>
+                    <a:blip r:embed="rId33">
+                      <a:extLst>
+                        <a:ext uri="{28A0092B-C50C-407E-A947-70E740481C1C}">
+                          <a14:useLocalDpi xmlns:a14="http://schemas.microsoft.com/office/drawing/2010/main" val="0"/>
+                        </a:ext>
+                      </a:extLst>
+                    </a:blip>
                     <a:stretch>
                       <a:fillRect/>
                     </a:stretch>
@@ -6673,7 +6891,13 @@
                     <pic:cNvPicPr/>
                   </pic:nvPicPr>
                   <pic:blipFill>
-                    <a:blip r:embed="rId31"/>
+                    <a:blip r:embed="rId34">
+                      <a:extLst>
+                        <a:ext uri="{28A0092B-C50C-407E-A947-70E740481C1C}">
+                          <a14:useLocalDpi xmlns:a14="http://schemas.microsoft.com/office/drawing/2010/main" val="0"/>
+                        </a:ext>
+                      </a:extLst>
+                    </a:blip>
                     <a:stretch>
                       <a:fillRect/>
                     </a:stretch>
@@ -6915,7 +7139,7 @@
           <w:b w:val="0"/>
         </w:rPr>
       </w:pPr>
-      <w:bookmarkStart w:id="29" w:name="_Toc535411742"/>
+      <w:bookmarkStart w:id="30" w:name="_Toc267746"/>
       <w:r>
         <w:rPr>
           <w:rFonts w:asciiTheme="minorHAnsi" w:hAnsiTheme="minorHAnsi" w:cstheme="minorHAnsi"/>
@@ -6924,7 +7148,7 @@
         <w:lastRenderedPageBreak/>
         <w:t>Toelichting python-scripts</w:t>
       </w:r>
-      <w:bookmarkEnd w:id="29"/>
+      <w:bookmarkEnd w:id="30"/>
     </w:p>
     <w:p>
       <w:pPr>
@@ -7092,7 +7316,13 @@
                     <pic:cNvPicPr/>
                   </pic:nvPicPr>
                   <pic:blipFill>
-                    <a:blip r:embed="rId32"/>
+                    <a:blip r:embed="rId35">
+                      <a:extLst>
+                        <a:ext uri="{28A0092B-C50C-407E-A947-70E740481C1C}">
+                          <a14:useLocalDpi xmlns:a14="http://schemas.microsoft.com/office/drawing/2010/main" val="0"/>
+                        </a:ext>
+                      </a:extLst>
+                    </a:blip>
                     <a:stretch>
                       <a:fillRect/>
                     </a:stretch>
@@ -7266,7 +7496,7 @@
           <w:b w:val="0"/>
         </w:rPr>
       </w:pPr>
-      <w:bookmarkStart w:id="30" w:name="_Toc535411743"/>
+      <w:bookmarkStart w:id="31" w:name="_Toc267747"/>
       <w:r>
         <w:rPr>
           <w:b w:val="0"/>
@@ -7286,7 +7516,7 @@
         </w:rPr>
         <w:t xml:space="preserve"> in local_settings.py</w:t>
       </w:r>
-      <w:bookmarkEnd w:id="30"/>
+      <w:bookmarkEnd w:id="31"/>
     </w:p>
     <w:p/>
     <w:p>
@@ -7535,7 +7765,13 @@
                     <pic:cNvPicPr/>
                   </pic:nvPicPr>
                   <pic:blipFill>
-                    <a:blip r:embed="rId33"/>
+                    <a:blip r:embed="rId36">
+                      <a:extLst>
+                        <a:ext uri="{28A0092B-C50C-407E-A947-70E740481C1C}">
+                          <a14:useLocalDpi xmlns:a14="http://schemas.microsoft.com/office/drawing/2010/main" val="0"/>
+                        </a:ext>
+                      </a:extLst>
+                    </a:blip>
                     <a:stretch>
                       <a:fillRect/>
                     </a:stretch>
@@ -7557,7 +7793,7 @@
       </w:r>
     </w:p>
     <w:sectPr>
-      <w:footerReference w:type="default" r:id="rId34"/>
+      <w:footerReference w:type="default" r:id="rId37"/>
       <w:pgSz w:w="11906" w:h="16838"/>
       <w:pgMar w:top="1417" w:right="1417" w:bottom="1417" w:left="1417" w:header="708" w:footer="708" w:gutter="0"/>
       <w:cols w:space="708"/>
@@ -7667,13 +7903,13 @@
 <file path=word/numbering.xml><?xml version="1.0" encoding="utf-8"?>
 <w:numbering xmlns:wpc="http://schemas.microsoft.com/office/word/2010/wordprocessingCanvas" xmlns:cx="http://schemas.microsoft.com/office/drawing/2014/chartex" xmlns:cx1="http://schemas.microsoft.com/office/drawing/2015/9/8/chartex" xmlns:mc="http://schemas.openxmlformats.org/markup-compatibility/2006" xmlns:o="urn:schemas-microsoft-com:office:office" xmlns:r="http://schemas.openxmlformats.org/officeDocument/2006/relationships" xmlns:m="http://schemas.openxmlformats.org/officeDocument/2006/math" xmlns:v="urn:schemas-microsoft-com:vml" xmlns:wp14="http://schemas.microsoft.com/office/word/2010/wordprocessingDrawing" xmlns:wp="http://schemas.openxmlformats.org/drawingml/2006/wordprocessingDrawing" xmlns:w10="urn:schemas-microsoft-com:office:word" xmlns:w="http://schemas.openxmlformats.org/wordprocessingml/2006/main" xmlns:w14="http://schemas.microsoft.com/office/word/2010/wordml" xmlns:w15="http://schemas.microsoft.com/office/word/2012/wordml" xmlns:w16se="http://schemas.microsoft.com/office/word/2015/wordml/symex" xmlns:wpg="http://schemas.microsoft.com/office/word/2010/wordprocessingGroup" xmlns:wpi="http://schemas.microsoft.com/office/word/2010/wordprocessingInk" xmlns:wne="http://schemas.microsoft.com/office/word/2006/wordml" xmlns:wps="http://schemas.microsoft.com/office/word/2010/wordprocessingShape" mc:Ignorable="w14 w15 w16se wp14">
   <w:abstractNum w:abstractNumId="0" w15:restartNumberingAfterBreak="0">
-    <w:nsid w:val="3CFC5C3F"/>
+    <w:nsid w:val="16E9162D"/>
     <w:multiLevelType w:val="hybridMultilevel"/>
-    <w:tmpl w:val="B0147B50"/>
-    <w:lvl w:ilvl="0" w:tplc="DAAE073A">
+    <w:tmpl w:val="1ACE93F8"/>
+    <w:lvl w:ilvl="0" w:tplc="04130011">
       <w:start w:val="1"/>
       <w:numFmt w:val="decimal"/>
-      <w:lvlText w:val="%1.)"/>
+      <w:lvlText w:val="%1)"/>
       <w:lvlJc w:val="left"/>
       <w:pPr>
         <w:ind w:left="720" w:hanging="360"/>
@@ -7755,7 +7991,99 @@
       </w:pPr>
     </w:lvl>
   </w:abstractNum>
+  <w:abstractNum w:abstractNumId="1" w15:restartNumberingAfterBreak="0">
+    <w:nsid w:val="3CFC5C3F"/>
+    <w:multiLevelType w:val="hybridMultilevel"/>
+    <w:tmpl w:val="B0147B50"/>
+    <w:lvl w:ilvl="0" w:tplc="DAAE073A">
+      <w:start w:val="1"/>
+      <w:numFmt w:val="decimal"/>
+      <w:lvlText w:val="%1.)"/>
+      <w:lvlJc w:val="left"/>
+      <w:pPr>
+        <w:ind w:left="720" w:hanging="360"/>
+      </w:pPr>
+      <w:rPr>
+        <w:rFonts w:hint="default"/>
+      </w:rPr>
+    </w:lvl>
+    <w:lvl w:ilvl="1" w:tplc="04130019" w:tentative="1">
+      <w:start w:val="1"/>
+      <w:numFmt w:val="lowerLetter"/>
+      <w:lvlText w:val="%2."/>
+      <w:lvlJc w:val="left"/>
+      <w:pPr>
+        <w:ind w:left="1440" w:hanging="360"/>
+      </w:pPr>
+    </w:lvl>
+    <w:lvl w:ilvl="2" w:tplc="0413001B" w:tentative="1">
+      <w:start w:val="1"/>
+      <w:numFmt w:val="lowerRoman"/>
+      <w:lvlText w:val="%3."/>
+      <w:lvlJc w:val="right"/>
+      <w:pPr>
+        <w:ind w:left="2160" w:hanging="180"/>
+      </w:pPr>
+    </w:lvl>
+    <w:lvl w:ilvl="3" w:tplc="0413000F" w:tentative="1">
+      <w:start w:val="1"/>
+      <w:numFmt w:val="decimal"/>
+      <w:lvlText w:val="%4."/>
+      <w:lvlJc w:val="left"/>
+      <w:pPr>
+        <w:ind w:left="2880" w:hanging="360"/>
+      </w:pPr>
+    </w:lvl>
+    <w:lvl w:ilvl="4" w:tplc="04130019" w:tentative="1">
+      <w:start w:val="1"/>
+      <w:numFmt w:val="lowerLetter"/>
+      <w:lvlText w:val="%5."/>
+      <w:lvlJc w:val="left"/>
+      <w:pPr>
+        <w:ind w:left="3600" w:hanging="360"/>
+      </w:pPr>
+    </w:lvl>
+    <w:lvl w:ilvl="5" w:tplc="0413001B" w:tentative="1">
+      <w:start w:val="1"/>
+      <w:numFmt w:val="lowerRoman"/>
+      <w:lvlText w:val="%6."/>
+      <w:lvlJc w:val="right"/>
+      <w:pPr>
+        <w:ind w:left="4320" w:hanging="180"/>
+      </w:pPr>
+    </w:lvl>
+    <w:lvl w:ilvl="6" w:tplc="0413000F" w:tentative="1">
+      <w:start w:val="1"/>
+      <w:numFmt w:val="decimal"/>
+      <w:lvlText w:val="%7."/>
+      <w:lvlJc w:val="left"/>
+      <w:pPr>
+        <w:ind w:left="5040" w:hanging="360"/>
+      </w:pPr>
+    </w:lvl>
+    <w:lvl w:ilvl="7" w:tplc="04130019" w:tentative="1">
+      <w:start w:val="1"/>
+      <w:numFmt w:val="lowerLetter"/>
+      <w:lvlText w:val="%8."/>
+      <w:lvlJc w:val="left"/>
+      <w:pPr>
+        <w:ind w:left="5760" w:hanging="360"/>
+      </w:pPr>
+    </w:lvl>
+    <w:lvl w:ilvl="8" w:tplc="0413001B" w:tentative="1">
+      <w:start w:val="1"/>
+      <w:numFmt w:val="lowerRoman"/>
+      <w:lvlText w:val="%9."/>
+      <w:lvlJc w:val="right"/>
+      <w:pPr>
+        <w:ind w:left="6480" w:hanging="180"/>
+      </w:pPr>
+    </w:lvl>
+  </w:abstractNum>
   <w:num w:numId="1">
+    <w:abstractNumId w:val="1"/>
+  </w:num>
+  <w:num w:numId="2">
     <w:abstractNumId w:val="0"/>
   </w:num>
 </w:numbering>
@@ -8840,7 +9168,7 @@
 </file>
 
 <file path=customXml/itemProps1.xml><?xml version="1.0" encoding="utf-8"?>
-<ds:datastoreItem xmlns:ds="http://schemas.openxmlformats.org/officeDocument/2006/customXml" ds:itemID="{D7EE26B0-C9FA-4F21-9435-DF101EBBF727}">
+<ds:datastoreItem xmlns:ds="http://schemas.openxmlformats.org/officeDocument/2006/customXml" ds:itemID="{071248BE-53B8-48BF-9777-9C40F9C83101}">
   <ds:schemaRefs>
     <ds:schemaRef ds:uri="http://schemas.openxmlformats.org/officeDocument/2006/bibliography"/>
   </ds:schemaRefs>

</xml_diff>